<commit_message>
Added Analysis and design
</commit_message>
<xml_diff>
--- a/Documentation/Project_Analysis_and_Design_Document.docx
+++ b/Documentation/Project_Analysis_and_Design_Document.docx
@@ -1,27 +1,25 @@
 
 <file path=word/document.xml><?xml version="1.0" encoding="utf-8"?>
-<w:document xmlns:ve="http://schemas.openxmlformats.org/markup-compatibility/2006" xmlns:o="urn:schemas-microsoft-com:office:office" xmlns:r="http://schemas.openxmlformats.org/officeDocument/2006/relationships" xmlns:m="http://schemas.openxmlformats.org/officeDocument/2006/math" xmlns:v="urn:schemas-microsoft-com:vml" xmlns:wp="http://schemas.openxmlformats.org/drawingml/2006/wordprocessingDrawing" xmlns:w10="urn:schemas-microsoft-com:office:word" xmlns:w="http://schemas.openxmlformats.org/wordprocessingml/2006/main" xmlns:wne="http://schemas.microsoft.com/office/word/2006/wordml">
+<w:document xmlns:wpc="http://schemas.microsoft.com/office/word/2010/wordprocessingCanvas" xmlns:cx="http://schemas.microsoft.com/office/drawing/2014/chartex" xmlns:cx1="http://schemas.microsoft.com/office/drawing/2015/9/8/chartex" xmlns:cx2="http://schemas.microsoft.com/office/drawing/2015/10/21/chartex" xmlns:cx3="http://schemas.microsoft.com/office/drawing/2016/5/9/chartex" xmlns:cx4="http://schemas.microsoft.com/office/drawing/2016/5/10/chartex" xmlns:cx5="http://schemas.microsoft.com/office/drawing/2016/5/11/chartex" xmlns:cx6="http://schemas.microsoft.com/office/drawing/2016/5/12/chartex" xmlns:cx7="http://schemas.microsoft.com/office/drawing/2016/5/13/chartex" xmlns:cx8="http://schemas.microsoft.com/office/drawing/2016/5/14/chartex" xmlns:mc="http://schemas.openxmlformats.org/markup-compatibility/2006" xmlns:aink="http://schemas.microsoft.com/office/drawing/2016/ink" xmlns:am3d="http://schemas.microsoft.com/office/drawing/2017/model3d" xmlns:o="urn:schemas-microsoft-com:office:office" xmlns:r="http://schemas.openxmlformats.org/officeDocument/2006/relationships" xmlns:m="http://schemas.openxmlformats.org/officeDocument/2006/math" xmlns:v="urn:schemas-microsoft-com:vml" xmlns:wp14="http://schemas.microsoft.com/office/word/2010/wordprocessingDrawing" xmlns:wp="http://schemas.openxmlformats.org/drawingml/2006/wordprocessingDrawing" xmlns:w10="urn:schemas-microsoft-com:office:word" xmlns:w="http://schemas.openxmlformats.org/wordprocessingml/2006/main" xmlns:w14="http://schemas.microsoft.com/office/word/2010/wordml" xmlns:w15="http://schemas.microsoft.com/office/word/2012/wordml" xmlns:w16cid="http://schemas.microsoft.com/office/word/2016/wordml/cid" xmlns:w16se="http://schemas.microsoft.com/office/word/2015/wordml/symex" xmlns:wpg="http://schemas.microsoft.com/office/word/2010/wordprocessingGroup" xmlns:wpi="http://schemas.microsoft.com/office/word/2010/wordprocessingInk" xmlns:wne="http://schemas.microsoft.com/office/word/2006/wordml" xmlns:wps="http://schemas.microsoft.com/office/word/2010/wordprocessingShape" mc:Ignorable="w14 w15 w16se w16cid wp14">
   <w:body>
     <w:p>
       <w:pPr>
-        <w:pStyle w:val="Title"/>
+        <w:pStyle w:val="Titlu"/>
         <w:jc w:val="right"/>
         <w:rPr>
           <w:rFonts w:ascii="Times New Roman" w:hAnsi="Times New Roman"/>
         </w:rPr>
       </w:pPr>
-      <w:fldSimple w:instr=" SUBJECT  \* MERGEFORMAT ">
-        <w:r>
-          <w:rPr>
-            <w:rFonts w:ascii="Times New Roman" w:hAnsi="Times New Roman"/>
-          </w:rPr>
-          <w:t>&lt;Project Name&gt;</w:t>
-        </w:r>
-      </w:fldSimple>
-    </w:p>
-    <w:p>
-      <w:pPr>
-        <w:pStyle w:val="Title"/>
+      <w:r>
+        <w:rPr>
+          <w:rFonts w:ascii="Times New Roman" w:hAnsi="Times New Roman"/>
+        </w:rPr>
+        <w:t>Bus Pass NFC System</w:t>
+      </w:r>
+    </w:p>
+    <w:p>
+      <w:pPr>
+        <w:pStyle w:val="Titlu"/>
         <w:jc w:val="right"/>
         <w:rPr>
           <w:rFonts w:ascii="Times New Roman" w:hAnsi="Times New Roman"/>
@@ -36,7 +34,7 @@
     </w:p>
     <w:p>
       <w:pPr>
-        <w:pStyle w:val="Title"/>
+        <w:pStyle w:val="Titlu"/>
         <w:jc w:val="right"/>
         <w:rPr>
           <w:rFonts w:ascii="Times New Roman" w:hAnsi="Times New Roman"/>
@@ -47,6 +45,12 @@
           <w:rFonts w:ascii="Times New Roman" w:hAnsi="Times New Roman"/>
         </w:rPr>
         <w:t>Student:</w:t>
+      </w:r>
+      <w:r>
+        <w:rPr>
+          <w:rFonts w:ascii="Times New Roman" w:hAnsi="Times New Roman"/>
+        </w:rPr>
+        <w:t xml:space="preserve"> Adrian Timis</w:t>
       </w:r>
     </w:p>
     <w:p>
@@ -64,6 +68,13 @@
         </w:rPr>
         <w:t>Group:</w:t>
       </w:r>
+      <w:r>
+        <w:rPr>
+          <w:b/>
+          <w:sz w:val="36"/>
+        </w:rPr>
+        <w:t xml:space="preserve"> 30432</w:t>
+      </w:r>
     </w:p>
     <w:p>
       <w:pPr>
@@ -85,7 +96,7 @@
     </w:p>
     <w:p>
       <w:pPr>
-        <w:pStyle w:val="Title"/>
+        <w:pStyle w:val="Titlu"/>
         <w:rPr>
           <w:rFonts w:ascii="Times New Roman" w:hAnsi="Times New Roman"/>
           <w:sz w:val="28"/>
@@ -105,15 +116,15 @@
     </w:p>
     <w:p>
       <w:pPr>
-        <w:pStyle w:val="Title"/>
-        <w:rPr>
-          <w:rFonts w:ascii="Times New Roman" w:hAnsi="Times New Roman"/>
-        </w:rPr>
-      </w:pPr>
-    </w:p>
-    <w:p>
-      <w:pPr>
-        <w:pStyle w:val="Title"/>
+        <w:pStyle w:val="Titlu"/>
+        <w:rPr>
+          <w:rFonts w:ascii="Times New Roman" w:hAnsi="Times New Roman"/>
+        </w:rPr>
+      </w:pPr>
+    </w:p>
+    <w:p>
+      <w:pPr>
+        <w:pStyle w:val="Titlu"/>
         <w:rPr>
           <w:rFonts w:ascii="Times New Roman" w:hAnsi="Times New Roman"/>
         </w:rPr>
@@ -138,7 +149,7 @@
           <w:insideV w:val="single" w:sz="6" w:space="0" w:color="auto"/>
         </w:tblBorders>
         <w:tblLayout w:type="fixed"/>
-        <w:tblLook w:val="0000"/>
+        <w:tblLook w:val="0000" w:firstRow="0" w:lastRow="0" w:firstColumn="0" w:lastColumn="0" w:noHBand="0" w:noVBand="0"/>
       </w:tblPr>
       <w:tblGrid>
         <w:gridCol w:w="2304"/>
@@ -238,7 +249,7 @@
               <w:pStyle w:val="Tabletext"/>
             </w:pPr>
             <w:r>
-              <w:t>&lt;dd/mmm/yy&gt;</w:t>
+              <w:t>19.04.2018</w:t>
             </w:r>
           </w:p>
         </w:tc>
@@ -251,7 +262,7 @@
               <w:pStyle w:val="Tabletext"/>
             </w:pPr>
             <w:r>
-              <w:t>&lt;x.x&gt;</w:t>
+              <w:t>1.0</w:t>
             </w:r>
           </w:p>
         </w:tc>
@@ -263,9 +274,6 @@
             <w:pPr>
               <w:pStyle w:val="Tabletext"/>
             </w:pPr>
-            <w:r>
-              <w:t>&lt;details&gt;</w:t>
-            </w:r>
           </w:p>
         </w:tc>
         <w:tc>
@@ -277,7 +285,7 @@
               <w:pStyle w:val="Tabletext"/>
             </w:pPr>
             <w:r>
-              <w:t>&lt;name&gt;</w:t>
+              <w:t>Adrian Timis</w:t>
             </w:r>
           </w:p>
         </w:tc>
@@ -412,7 +420,7 @@
     <w:p/>
     <w:p>
       <w:pPr>
-        <w:pStyle w:val="Title"/>
+        <w:pStyle w:val="Titlu"/>
         <w:rPr>
           <w:rFonts w:ascii="Times New Roman" w:hAnsi="Times New Roman"/>
         </w:rPr>
@@ -433,7 +441,7 @@
     </w:p>
     <w:p>
       <w:pPr>
-        <w:pStyle w:val="TOC1"/>
+        <w:pStyle w:val="Cuprins1"/>
         <w:tabs>
           <w:tab w:val="left" w:pos="432"/>
         </w:tabs>
@@ -520,7 +528,7 @@
     </w:p>
     <w:p>
       <w:pPr>
-        <w:pStyle w:val="TOC1"/>
+        <w:pStyle w:val="Cuprins1"/>
         <w:tabs>
           <w:tab w:val="left" w:pos="432"/>
         </w:tabs>
@@ -598,7 +606,7 @@
     </w:p>
     <w:p>
       <w:pPr>
-        <w:pStyle w:val="TOC1"/>
+        <w:pStyle w:val="Cuprins1"/>
         <w:tabs>
           <w:tab w:val="left" w:pos="432"/>
         </w:tabs>
@@ -676,7 +684,7 @@
     </w:p>
     <w:p>
       <w:pPr>
-        <w:pStyle w:val="TOC1"/>
+        <w:pStyle w:val="Cuprins1"/>
         <w:tabs>
           <w:tab w:val="left" w:pos="432"/>
         </w:tabs>
@@ -754,7 +762,7 @@
     </w:p>
     <w:p>
       <w:pPr>
-        <w:pStyle w:val="TOC2"/>
+        <w:pStyle w:val="Cuprins2"/>
         <w:tabs>
           <w:tab w:val="left" w:pos="1100"/>
         </w:tabs>
@@ -832,7 +840,7 @@
     </w:p>
     <w:p>
       <w:pPr>
-        <w:pStyle w:val="TOC2"/>
+        <w:pStyle w:val="Cuprins2"/>
         <w:tabs>
           <w:tab w:val="left" w:pos="1100"/>
         </w:tabs>
@@ -910,7 +918,7 @@
     </w:p>
     <w:p>
       <w:pPr>
-        <w:pStyle w:val="TOC2"/>
+        <w:pStyle w:val="Cuprins2"/>
         <w:tabs>
           <w:tab w:val="left" w:pos="1100"/>
         </w:tabs>
@@ -988,7 +996,7 @@
     </w:p>
     <w:p>
       <w:pPr>
-        <w:pStyle w:val="TOC1"/>
+        <w:pStyle w:val="Cuprins1"/>
         <w:tabs>
           <w:tab w:val="left" w:pos="660"/>
         </w:tabs>
@@ -1066,7 +1074,7 @@
     </w:p>
     <w:p>
       <w:pPr>
-        <w:pStyle w:val="TOC1"/>
+        <w:pStyle w:val="Cuprins1"/>
         <w:tabs>
           <w:tab w:val="left" w:pos="432"/>
         </w:tabs>
@@ -1144,7 +1152,7 @@
     </w:p>
     <w:p>
       <w:pPr>
-        <w:pStyle w:val="TOC2"/>
+        <w:pStyle w:val="Cuprins2"/>
         <w:tabs>
           <w:tab w:val="left" w:pos="1100"/>
         </w:tabs>
@@ -1222,7 +1230,7 @@
     </w:p>
     <w:p>
       <w:pPr>
-        <w:pStyle w:val="TOC2"/>
+        <w:pStyle w:val="Cuprins2"/>
         <w:tabs>
           <w:tab w:val="left" w:pos="1100"/>
         </w:tabs>
@@ -1300,7 +1308,7 @@
     </w:p>
     <w:p>
       <w:pPr>
-        <w:pStyle w:val="TOC1"/>
+        <w:pStyle w:val="Cuprins1"/>
         <w:tabs>
           <w:tab w:val="left" w:pos="432"/>
         </w:tabs>
@@ -1378,7 +1386,7 @@
     </w:p>
     <w:p>
       <w:pPr>
-        <w:pStyle w:val="TOC1"/>
+        <w:pStyle w:val="Cuprins1"/>
         <w:tabs>
           <w:tab w:val="left" w:pos="432"/>
         </w:tabs>
@@ -1456,7 +1464,7 @@
     </w:p>
     <w:p>
       <w:pPr>
-        <w:pStyle w:val="TOC1"/>
+        <w:pStyle w:val="Cuprins1"/>
         <w:tabs>
           <w:tab w:val="left" w:pos="660"/>
         </w:tabs>
@@ -1534,7 +1542,7 @@
     </w:p>
     <w:p>
       <w:pPr>
-        <w:pStyle w:val="TOC1"/>
+        <w:pStyle w:val="Cuprins1"/>
         <w:tabs>
           <w:tab w:val="left" w:pos="432"/>
         </w:tabs>
@@ -1612,7 +1620,7 @@
     </w:p>
     <w:p>
       <w:pPr>
-        <w:pStyle w:val="TOC1"/>
+        <w:pStyle w:val="Cuprins1"/>
         <w:tabs>
           <w:tab w:val="left" w:pos="432"/>
         </w:tabs>
@@ -1690,7 +1698,7 @@
     </w:p>
     <w:p>
       <w:pPr>
-        <w:pStyle w:val="TOC1"/>
+        <w:pStyle w:val="Cuprins1"/>
         <w:tabs>
           <w:tab w:val="left" w:pos="432"/>
         </w:tabs>
@@ -1768,7 +1776,7 @@
     </w:p>
     <w:p>
       <w:pPr>
-        <w:pStyle w:val="TOC1"/>
+        <w:pStyle w:val="Cuprins1"/>
         <w:tabs>
           <w:tab w:val="left" w:pos="432"/>
         </w:tabs>
@@ -1846,7 +1854,7 @@
     </w:p>
     <w:p>
       <w:pPr>
-        <w:pStyle w:val="TOC1"/>
+        <w:pStyle w:val="Cuprins1"/>
         <w:tabs>
           <w:tab w:val="left" w:pos="432"/>
         </w:tabs>
@@ -1924,7 +1932,7 @@
     </w:p>
     <w:p>
       <w:pPr>
-        <w:pStyle w:val="TOC1"/>
+        <w:pStyle w:val="Cuprins1"/>
         <w:tabs>
           <w:tab w:val="left" w:pos="660"/>
         </w:tabs>
@@ -2002,7 +2010,7 @@
     </w:p>
     <w:p>
       <w:pPr>
-        <w:pStyle w:val="Title"/>
+        <w:pStyle w:val="Titlu"/>
         <w:rPr>
           <w:rFonts w:ascii="Times New Roman" w:hAnsi="Times New Roman"/>
         </w:rPr>
@@ -2022,15 +2030,15 @@
     </w:p>
     <w:p>
       <w:pPr>
-        <w:pStyle w:val="Title"/>
-        <w:rPr>
-          <w:rFonts w:ascii="Times New Roman" w:hAnsi="Times New Roman"/>
-        </w:rPr>
-      </w:pPr>
-    </w:p>
-    <w:p>
-      <w:pPr>
-        <w:pStyle w:val="Heading1"/>
+        <w:pStyle w:val="Titlu"/>
+        <w:rPr>
+          <w:rFonts w:ascii="Times New Roman" w:hAnsi="Times New Roman"/>
+        </w:rPr>
+      </w:pPr>
+    </w:p>
+    <w:p>
+      <w:pPr>
+        <w:pStyle w:val="Titlu1"/>
         <w:numPr>
           <w:ilvl w:val="0"/>
           <w:numId w:val="3"/>
@@ -2049,39 +2057,18 @@
       </w:r>
       <w:bookmarkEnd w:id="0"/>
     </w:p>
-    <w:p>
-      <w:pPr>
-        <w:ind w:firstLine="720"/>
-        <w:rPr>
-          <w:i/>
-          <w:color w:val="943634"/>
-        </w:rPr>
-      </w:pPr>
-      <w:r>
-        <w:rPr>
-          <w:i/>
-          <w:color w:val="943634"/>
-        </w:rPr>
-        <w:t>[</w:t>
-      </w:r>
-      <w:r>
-        <w:rPr>
-          <w:i/>
-          <w:color w:val="943634" w:themeColor="accent2" w:themeShade="BF"/>
-        </w:rPr>
-        <w:t>Present the project specification</w:t>
-      </w:r>
-      <w:r>
-        <w:rPr>
-          <w:i/>
-          <w:color w:val="943634"/>
-        </w:rPr>
-        <w:t>]</w:t>
-      </w:r>
-    </w:p>
-    <w:p>
-      <w:pPr>
-        <w:pStyle w:val="Heading1"/>
+    <w:p/>
+    <w:p>
+      <w:pPr>
+        <w:pStyle w:val="Corptext"/>
+      </w:pPr>
+      <w:r>
+        <w:t>This project has the sole purpose of providing a better system for students in Cluj-Napoca to manage their monthly free bus passes. The current situation has the student come each moth to the kiosk’s owned by the transportation company, and then wait in a long queue, give the person there a lot of documents that are given each month, and do not change, and then more than often choose the same 2 free lines as the previous month. It does not take too much time to realize that this process can be improved, and this is exactly what this project aims to do.</w:t>
+      </w:r>
+    </w:p>
+    <w:p>
+      <w:pPr>
+        <w:pStyle w:val="Titlu1"/>
         <w:numPr>
           <w:ilvl w:val="0"/>
           <w:numId w:val="0"/>
@@ -2097,7 +2084,7 @@
     </w:p>
     <w:p>
       <w:pPr>
-        <w:pStyle w:val="Heading1"/>
+        <w:pStyle w:val="Titlu1"/>
         <w:numPr>
           <w:ilvl w:val="0"/>
           <w:numId w:val="3"/>
@@ -2127,7 +2114,7 @@
     </w:p>
     <w:p>
       <w:pPr>
-        <w:pStyle w:val="Heading1"/>
+        <w:pStyle w:val="Titlu1"/>
         <w:rPr>
           <w:rFonts w:ascii="Times New Roman" w:hAnsi="Times New Roman"/>
         </w:rPr>
@@ -2140,6 +2127,217 @@
         <w:t>Domain Model</w:t>
       </w:r>
       <w:bookmarkEnd w:id="2"/>
+    </w:p>
+    <w:p>
+      <w:pPr>
+        <w:ind w:left="720"/>
+      </w:pPr>
+    </w:p>
+    <w:p>
+      <w:pPr>
+        <w:ind w:left="720"/>
+      </w:pPr>
+      <w:r>
+        <w:t>The domain model of this application is composed of the students, staff, and their additional information.</w:t>
+      </w:r>
+    </w:p>
+    <w:p>
+      <w:pPr>
+        <w:ind w:left="720"/>
+      </w:pPr>
+    </w:p>
+    <w:p>
+      <w:pPr>
+        <w:ind w:left="720"/>
+      </w:pPr>
+      <w:r>
+        <w:rPr>
+          <w:noProof/>
+        </w:rPr>
+        <w:drawing>
+          <wp:inline distT="0" distB="0" distL="0" distR="0" wp14:anchorId="38F13B72" wp14:editId="44C6C0EA">
+            <wp:extent cx="5943600" cy="3904615"/>
+            <wp:effectExtent l="0" t="0" r="0" b="0"/>
+            <wp:docPr id="1" name="Imagine 1"/>
+            <wp:cNvGraphicFramePr>
+              <a:graphicFrameLocks xmlns:a="http://schemas.openxmlformats.org/drawingml/2006/main" noChangeAspect="1"/>
+            </wp:cNvGraphicFramePr>
+            <a:graphic xmlns:a="http://schemas.openxmlformats.org/drawingml/2006/main">
+              <a:graphicData uri="http://schemas.openxmlformats.org/drawingml/2006/picture">
+                <pic:pic xmlns:pic="http://schemas.openxmlformats.org/drawingml/2006/picture">
+                  <pic:nvPicPr>
+                    <pic:cNvPr id="1" name=""/>
+                    <pic:cNvPicPr/>
+                  </pic:nvPicPr>
+                  <pic:blipFill>
+                    <a:blip r:embed="rId8"/>
+                    <a:stretch>
+                      <a:fillRect/>
+                    </a:stretch>
+                  </pic:blipFill>
+                  <pic:spPr>
+                    <a:xfrm>
+                      <a:off x="0" y="0"/>
+                      <a:ext cx="5943600" cy="3904615"/>
+                    </a:xfrm>
+                    <a:prstGeom prst="rect">
+                      <a:avLst/>
+                    </a:prstGeom>
+                  </pic:spPr>
+                </pic:pic>
+              </a:graphicData>
+            </a:graphic>
+          </wp:inline>
+        </w:drawing>
+      </w:r>
+    </w:p>
+    <w:p>
+      <w:pPr>
+        <w:ind w:left="720"/>
+      </w:pPr>
+    </w:p>
+    <w:p>
+      <w:pPr>
+        <w:ind w:left="720"/>
+      </w:pPr>
+    </w:p>
+    <w:p>
+      <w:pPr>
+        <w:ind w:left="720"/>
+      </w:pPr>
+    </w:p>
+    <w:p>
+      <w:pPr>
+        <w:ind w:left="720"/>
+      </w:pPr>
+    </w:p>
+    <w:p>
+      <w:pPr>
+        <w:ind w:left="720"/>
+      </w:pPr>
+    </w:p>
+    <w:p>
+      <w:pPr>
+        <w:ind w:left="720"/>
+      </w:pPr>
+      <w:bookmarkStart w:id="3" w:name="_GoBack"/>
+      <w:bookmarkEnd w:id="3"/>
+    </w:p>
+    <w:p>
+      <w:pPr>
+        <w:pStyle w:val="Titlu1"/>
+        <w:rPr>
+          <w:rFonts w:ascii="Times New Roman" w:hAnsi="Times New Roman"/>
+        </w:rPr>
+      </w:pPr>
+      <w:bookmarkStart w:id="4" w:name="_Toc285793957"/>
+      <w:r>
+        <w:rPr>
+          <w:rFonts w:ascii="Times New Roman" w:hAnsi="Times New Roman"/>
+        </w:rPr>
+        <w:lastRenderedPageBreak/>
+        <w:t>Architectural Design</w:t>
+      </w:r>
+      <w:bookmarkEnd w:id="4"/>
+    </w:p>
+    <w:p>
+      <w:pPr>
+        <w:pStyle w:val="Titlu2"/>
+        <w:rPr>
+          <w:rFonts w:ascii="Times New Roman" w:hAnsi="Times New Roman"/>
+        </w:rPr>
+      </w:pPr>
+      <w:bookmarkStart w:id="5" w:name="_Toc285793958"/>
+      <w:r>
+        <w:rPr>
+          <w:rFonts w:ascii="Times New Roman" w:hAnsi="Times New Roman"/>
+        </w:rPr>
+        <w:t>Conceptual Architecture</w:t>
+      </w:r>
+      <w:bookmarkEnd w:id="5"/>
+    </w:p>
+    <w:p>
+      <w:pPr>
+        <w:ind w:left="720"/>
+      </w:pPr>
+      <w:r>
+        <w:t xml:space="preserve">The architecture of the project is based on the Client-Server architectural pattern. The server will be constructed using layered architecture and will feature a REST </w:t>
+      </w:r>
+      <w:proofErr w:type="spellStart"/>
+      <w:r>
+        <w:t>api</w:t>
+      </w:r>
+      <w:proofErr w:type="spellEnd"/>
+      <w:r>
+        <w:t xml:space="preserve"> so that the client application can communicate with it. The Android application will just feature the presentation layer, which will be done using the MVC model.</w:t>
+      </w:r>
+    </w:p>
+    <w:p>
+      <w:pPr>
+        <w:ind w:left="720"/>
+      </w:pPr>
+    </w:p>
+    <w:p>
+      <w:pPr>
+        <w:ind w:left="720"/>
+      </w:pPr>
+      <w:r>
+        <w:rPr>
+          <w:noProof/>
+        </w:rPr>
+        <w:drawing>
+          <wp:inline distT="0" distB="0" distL="0" distR="0" wp14:anchorId="5C931639" wp14:editId="38725D09">
+            <wp:extent cx="6584213" cy="4425351"/>
+            <wp:effectExtent l="0" t="0" r="0" b="0"/>
+            <wp:docPr id="3" name="Imagine 3"/>
+            <wp:cNvGraphicFramePr>
+              <a:graphicFrameLocks xmlns:a="http://schemas.openxmlformats.org/drawingml/2006/main" noChangeAspect="1"/>
+            </wp:cNvGraphicFramePr>
+            <a:graphic xmlns:a="http://schemas.openxmlformats.org/drawingml/2006/main">
+              <a:graphicData uri="http://schemas.openxmlformats.org/drawingml/2006/picture">
+                <pic:pic xmlns:pic="http://schemas.openxmlformats.org/drawingml/2006/picture">
+                  <pic:nvPicPr>
+                    <pic:cNvPr id="1" name=""/>
+                    <pic:cNvPicPr/>
+                  </pic:nvPicPr>
+                  <pic:blipFill>
+                    <a:blip r:embed="rId9"/>
+                    <a:stretch>
+                      <a:fillRect/>
+                    </a:stretch>
+                  </pic:blipFill>
+                  <pic:spPr>
+                    <a:xfrm>
+                      <a:off x="0" y="0"/>
+                      <a:ext cx="6585691" cy="4426344"/>
+                    </a:xfrm>
+                    <a:prstGeom prst="rect">
+                      <a:avLst/>
+                    </a:prstGeom>
+                  </pic:spPr>
+                </pic:pic>
+              </a:graphicData>
+            </a:graphic>
+          </wp:inline>
+        </w:drawing>
+      </w:r>
+    </w:p>
+    <w:p>
+      <w:pPr>
+        <w:pStyle w:val="Titlu2"/>
+        <w:rPr>
+          <w:rFonts w:ascii="Times New Roman" w:hAnsi="Times New Roman"/>
+        </w:rPr>
+      </w:pPr>
+      <w:bookmarkStart w:id="6" w:name="_Toc285793959"/>
+      <w:r>
+        <w:rPr>
+          <w:rFonts w:ascii="Times New Roman" w:hAnsi="Times New Roman"/>
+        </w:rPr>
+        <w:lastRenderedPageBreak/>
+        <w:t>Package Design</w:t>
+      </w:r>
+      <w:bookmarkEnd w:id="6"/>
     </w:p>
     <w:p>
       <w:pPr>
@@ -2151,123 +2349,65 @@
       </w:pPr>
       <w:r>
         <w:rPr>
-          <w:i/>
-          <w:color w:val="943634"/>
-        </w:rPr>
-        <w:t>[Define the domain model and create the conceptual class diagrams]</w:t>
-      </w:r>
-    </w:p>
-    <w:p>
-      <w:pPr>
-        <w:pStyle w:val="Heading1"/>
-        <w:rPr>
-          <w:rFonts w:ascii="Times New Roman" w:hAnsi="Times New Roman"/>
-        </w:rPr>
-      </w:pPr>
-      <w:bookmarkStart w:id="3" w:name="_Toc285793957"/>
-      <w:r>
-        <w:rPr>
-          <w:rFonts w:ascii="Times New Roman" w:hAnsi="Times New Roman"/>
-        </w:rPr>
-        <w:t>Architectural Design</w:t>
-      </w:r>
-      <w:bookmarkEnd w:id="3"/>
-    </w:p>
-    <w:p>
-      <w:pPr>
-        <w:pStyle w:val="Heading2"/>
-        <w:rPr>
-          <w:rFonts w:ascii="Times New Roman" w:hAnsi="Times New Roman"/>
-        </w:rPr>
-      </w:pPr>
-      <w:bookmarkStart w:id="4" w:name="_Toc285793958"/>
-      <w:r>
-        <w:rPr>
-          <w:rFonts w:ascii="Times New Roman" w:hAnsi="Times New Roman"/>
-        </w:rPr>
-        <w:t>Conceptual Architecture</w:t>
-      </w:r>
-      <w:bookmarkEnd w:id="4"/>
-    </w:p>
-    <w:p>
-      <w:pPr>
-        <w:ind w:left="720"/>
-        <w:rPr>
-          <w:i/>
-          <w:color w:val="943634"/>
-        </w:rPr>
-      </w:pPr>
-      <w:r>
-        <w:rPr>
-          <w:i/>
-          <w:color w:val="943634"/>
-        </w:rPr>
-        <w:t>[Define the system’s conceptual architecture; use an architectural style and pattern - highlight its use and motivate your choice.]</w:t>
-      </w:r>
-    </w:p>
-    <w:p>
-      <w:pPr>
-        <w:pStyle w:val="Heading2"/>
-        <w:rPr>
-          <w:rFonts w:ascii="Times New Roman" w:hAnsi="Times New Roman"/>
-        </w:rPr>
-      </w:pPr>
-      <w:bookmarkStart w:id="5" w:name="_Toc285793959"/>
-      <w:r>
-        <w:rPr>
-          <w:rFonts w:ascii="Times New Roman" w:hAnsi="Times New Roman"/>
-        </w:rPr>
-        <w:t>Package Design</w:t>
-      </w:r>
-      <w:bookmarkEnd w:id="5"/>
-    </w:p>
-    <w:p>
-      <w:pPr>
-        <w:ind w:left="720"/>
-        <w:rPr>
-          <w:i/>
-          <w:color w:val="943634"/>
-        </w:rPr>
-      </w:pPr>
-      <w:r>
-        <w:rPr>
-          <w:i/>
-          <w:color w:val="943634"/>
-        </w:rPr>
-        <w:t>[Create a package diagram]</w:t>
-      </w:r>
-    </w:p>
-    <w:p>
-      <w:pPr>
-        <w:pStyle w:val="Heading2"/>
-        <w:rPr>
-          <w:rFonts w:ascii="Times New Roman" w:hAnsi="Times New Roman"/>
-        </w:rPr>
-      </w:pPr>
-      <w:bookmarkStart w:id="6" w:name="_Toc285793960"/>
-      <w:r>
-        <w:rPr>
-          <w:rFonts w:ascii="Times New Roman" w:hAnsi="Times New Roman"/>
-        </w:rPr>
+          <w:noProof/>
+        </w:rPr>
+        <w:drawing>
+          <wp:inline distT="0" distB="0" distL="0" distR="0" wp14:anchorId="4A57D633" wp14:editId="5E69717E">
+            <wp:extent cx="3124200" cy="6438900"/>
+            <wp:effectExtent l="0" t="0" r="0" b="0"/>
+            <wp:docPr id="6" name="Imagine 6"/>
+            <wp:cNvGraphicFramePr>
+              <a:graphicFrameLocks xmlns:a="http://schemas.openxmlformats.org/drawingml/2006/main" noChangeAspect="1"/>
+            </wp:cNvGraphicFramePr>
+            <a:graphic xmlns:a="http://schemas.openxmlformats.org/drawingml/2006/main">
+              <a:graphicData uri="http://schemas.openxmlformats.org/drawingml/2006/picture">
+                <pic:pic xmlns:pic="http://schemas.openxmlformats.org/drawingml/2006/picture">
+                  <pic:nvPicPr>
+                    <pic:cNvPr id="1" name=""/>
+                    <pic:cNvPicPr/>
+                  </pic:nvPicPr>
+                  <pic:blipFill>
+                    <a:blip r:embed="rId10"/>
+                    <a:stretch>
+                      <a:fillRect/>
+                    </a:stretch>
+                  </pic:blipFill>
+                  <pic:spPr>
+                    <a:xfrm>
+                      <a:off x="0" y="0"/>
+                      <a:ext cx="3124200" cy="6438900"/>
+                    </a:xfrm>
+                    <a:prstGeom prst="rect">
+                      <a:avLst/>
+                    </a:prstGeom>
+                  </pic:spPr>
+                </pic:pic>
+              </a:graphicData>
+            </a:graphic>
+          </wp:inline>
+        </w:drawing>
+      </w:r>
+    </w:p>
+    <w:p>
+      <w:pPr>
+        <w:pStyle w:val="Titlu2"/>
+        <w:rPr>
+          <w:rFonts w:ascii="Times New Roman" w:hAnsi="Times New Roman"/>
+        </w:rPr>
+      </w:pPr>
+      <w:bookmarkStart w:id="7" w:name="_Toc285793960"/>
+      <w:r>
+        <w:rPr>
+          <w:rFonts w:ascii="Times New Roman" w:hAnsi="Times New Roman"/>
+        </w:rPr>
+        <w:lastRenderedPageBreak/>
         <w:t>Component and Deployment Diagrams</w:t>
       </w:r>
-      <w:bookmarkEnd w:id="6"/>
-    </w:p>
-    <w:p>
-      <w:pPr>
-        <w:ind w:left="720"/>
-      </w:pPr>
-      <w:r>
-        <w:rPr>
-          <w:i/>
-          <w:color w:val="943634"/>
-        </w:rPr>
-        <w:t>[Create the component and deployment diagrams.]</w:t>
-      </w:r>
-    </w:p>
-    <w:p>
-      <w:pPr>
-        <w:pStyle w:val="Heading1"/>
+      <w:bookmarkEnd w:id="7"/>
+    </w:p>
+    <w:p>
+      <w:pPr>
+        <w:pStyle w:val="Titlu1"/>
         <w:numPr>
           <w:ilvl w:val="0"/>
           <w:numId w:val="0"/>
@@ -2280,10 +2420,93 @@
           <w:rFonts w:ascii="Times New Roman" w:hAnsi="Times New Roman"/>
         </w:rPr>
       </w:pPr>
-    </w:p>
-    <w:p>
-      <w:pPr>
-        <w:pStyle w:val="Heading1"/>
+      <w:r>
+        <w:rPr>
+          <w:noProof/>
+        </w:rPr>
+        <w:drawing>
+          <wp:inline distT="0" distB="0" distL="0" distR="0" wp14:anchorId="79F795EA" wp14:editId="1798118D">
+            <wp:extent cx="2800841" cy="2189503"/>
+            <wp:effectExtent l="0" t="0" r="0" b="0"/>
+            <wp:docPr id="4" name="Imagine 4"/>
+            <wp:cNvGraphicFramePr>
+              <a:graphicFrameLocks xmlns:a="http://schemas.openxmlformats.org/drawingml/2006/main" noChangeAspect="1"/>
+            </wp:cNvGraphicFramePr>
+            <a:graphic xmlns:a="http://schemas.openxmlformats.org/drawingml/2006/main">
+              <a:graphicData uri="http://schemas.openxmlformats.org/drawingml/2006/picture">
+                <pic:pic xmlns:pic="http://schemas.openxmlformats.org/drawingml/2006/picture">
+                  <pic:nvPicPr>
+                    <pic:cNvPr id="1" name=""/>
+                    <pic:cNvPicPr/>
+                  </pic:nvPicPr>
+                  <pic:blipFill>
+                    <a:blip r:embed="rId11"/>
+                    <a:stretch>
+                      <a:fillRect/>
+                    </a:stretch>
+                  </pic:blipFill>
+                  <pic:spPr>
+                    <a:xfrm>
+                      <a:off x="0" y="0"/>
+                      <a:ext cx="2806280" cy="2193755"/>
+                    </a:xfrm>
+                    <a:prstGeom prst="rect">
+                      <a:avLst/>
+                    </a:prstGeom>
+                  </pic:spPr>
+                </pic:pic>
+              </a:graphicData>
+            </a:graphic>
+          </wp:inline>
+        </w:drawing>
+      </w:r>
+    </w:p>
+    <w:p/>
+    <w:p>
+      <w:r>
+        <w:rPr>
+          <w:noProof/>
+        </w:rPr>
+        <w:drawing>
+          <wp:inline distT="0" distB="0" distL="0" distR="0" wp14:anchorId="6A69590E" wp14:editId="182C2545">
+            <wp:extent cx="5943600" cy="2350770"/>
+            <wp:effectExtent l="0" t="0" r="0" b="0"/>
+            <wp:docPr id="5" name="Imagine 5"/>
+            <wp:cNvGraphicFramePr>
+              <a:graphicFrameLocks xmlns:a="http://schemas.openxmlformats.org/drawingml/2006/main" noChangeAspect="1"/>
+            </wp:cNvGraphicFramePr>
+            <a:graphic xmlns:a="http://schemas.openxmlformats.org/drawingml/2006/main">
+              <a:graphicData uri="http://schemas.openxmlformats.org/drawingml/2006/picture">
+                <pic:pic xmlns:pic="http://schemas.openxmlformats.org/drawingml/2006/picture">
+                  <pic:nvPicPr>
+                    <pic:cNvPr id="1" name=""/>
+                    <pic:cNvPicPr/>
+                  </pic:nvPicPr>
+                  <pic:blipFill>
+                    <a:blip r:embed="rId12"/>
+                    <a:stretch>
+                      <a:fillRect/>
+                    </a:stretch>
+                  </pic:blipFill>
+                  <pic:spPr>
+                    <a:xfrm>
+                      <a:off x="0" y="0"/>
+                      <a:ext cx="5943600" cy="2350770"/>
+                    </a:xfrm>
+                    <a:prstGeom prst="rect">
+                      <a:avLst/>
+                    </a:prstGeom>
+                  </pic:spPr>
+                </pic:pic>
+              </a:graphicData>
+            </a:graphic>
+          </wp:inline>
+        </w:drawing>
+      </w:r>
+    </w:p>
+    <w:p>
+      <w:pPr>
+        <w:pStyle w:val="Titlu1"/>
         <w:numPr>
           <w:ilvl w:val="0"/>
           <w:numId w:val="3"/>
@@ -2296,7 +2519,7 @@
           <w:rFonts w:ascii="Times New Roman" w:hAnsi="Times New Roman"/>
         </w:rPr>
       </w:pPr>
-      <w:bookmarkStart w:id="7" w:name="_Toc285793961"/>
+      <w:bookmarkStart w:id="8" w:name="_Toc285793961"/>
       <w:r>
         <w:rPr>
           <w:rFonts w:ascii="Times New Roman" w:hAnsi="Times New Roman"/>
@@ -2315,11 +2538,11 @@
         </w:rPr>
         <w:t>2</w:t>
       </w:r>
-      <w:bookmarkEnd w:id="7"/>
-    </w:p>
-    <w:p>
-      <w:pPr>
-        <w:pStyle w:val="Heading1"/>
+      <w:bookmarkEnd w:id="8"/>
+    </w:p>
+    <w:p>
+      <w:pPr>
+        <w:pStyle w:val="Titlu1"/>
         <w:numPr>
           <w:ilvl w:val="0"/>
           <w:numId w:val="12"/>
@@ -2329,18 +2552,18 @@
           <w:rFonts w:ascii="Times New Roman" w:hAnsi="Times New Roman"/>
         </w:rPr>
       </w:pPr>
-      <w:bookmarkStart w:id="8" w:name="_Toc285793962"/>
+      <w:bookmarkStart w:id="9" w:name="_Toc285793962"/>
       <w:r>
         <w:rPr>
           <w:rFonts w:ascii="Times New Roman" w:hAnsi="Times New Roman"/>
         </w:rPr>
         <w:t>Design Model</w:t>
       </w:r>
-      <w:bookmarkEnd w:id="8"/>
-    </w:p>
-    <w:p>
-      <w:pPr>
-        <w:pStyle w:val="Heading2"/>
+      <w:bookmarkEnd w:id="9"/>
+    </w:p>
+    <w:p>
+      <w:pPr>
+        <w:pStyle w:val="Titlu2"/>
         <w:numPr>
           <w:ilvl w:val="1"/>
           <w:numId w:val="12"/>
@@ -2350,14 +2573,14 @@
           <w:rFonts w:ascii="Times New Roman" w:hAnsi="Times New Roman"/>
         </w:rPr>
       </w:pPr>
-      <w:bookmarkStart w:id="9" w:name="_Toc285793963"/>
+      <w:bookmarkStart w:id="10" w:name="_Toc285793963"/>
       <w:r>
         <w:rPr>
           <w:rFonts w:ascii="Times New Roman" w:hAnsi="Times New Roman"/>
         </w:rPr>
         <w:t>Dynamic Behavior</w:t>
       </w:r>
-      <w:bookmarkEnd w:id="9"/>
+      <w:bookmarkEnd w:id="10"/>
     </w:p>
     <w:p>
       <w:pPr>
@@ -2377,7 +2600,7 @@
     </w:p>
     <w:p>
       <w:pPr>
-        <w:pStyle w:val="Heading2"/>
+        <w:pStyle w:val="Titlu2"/>
         <w:numPr>
           <w:ilvl w:val="1"/>
           <w:numId w:val="12"/>
@@ -2387,7 +2610,7 @@
           <w:rFonts w:ascii="Times New Roman" w:hAnsi="Times New Roman"/>
         </w:rPr>
       </w:pPr>
-      <w:bookmarkStart w:id="10" w:name="_Toc285793964"/>
+      <w:bookmarkStart w:id="11" w:name="_Toc285793964"/>
       <w:r>
         <w:rPr>
           <w:rFonts w:ascii="Times New Roman" w:hAnsi="Times New Roman"/>
@@ -2400,7 +2623,7 @@
         </w:rPr>
         <w:t>Design</w:t>
       </w:r>
-      <w:bookmarkEnd w:id="10"/>
+      <w:bookmarkEnd w:id="11"/>
     </w:p>
     <w:p>
       <w:pPr>
@@ -2436,19 +2659,35 @@
           <w:i/>
           <w:color w:val="943634"/>
         </w:rPr>
-        <w:t xml:space="preserve"> GoF patterns</w:t>
-      </w:r>
+        <w:t xml:space="preserve"> </w:t>
+      </w:r>
+      <w:proofErr w:type="spellStart"/>
       <w:r>
         <w:rPr>
           <w:i/>
           <w:color w:val="943634"/>
         </w:rPr>
+        <w:t>GoF</w:t>
+      </w:r>
+      <w:proofErr w:type="spellEnd"/>
+      <w:r>
+        <w:rPr>
+          <w:i/>
+          <w:color w:val="943634"/>
+        </w:rPr>
+        <w:t xml:space="preserve"> patterns</w:t>
+      </w:r>
+      <w:r>
+        <w:rPr>
+          <w:i/>
+          <w:color w:val="943634"/>
+        </w:rPr>
         <w:t xml:space="preserve"> and motivate your choice]</w:t>
       </w:r>
     </w:p>
     <w:p>
       <w:pPr>
-        <w:pStyle w:val="Heading1"/>
+        <w:pStyle w:val="Titlu1"/>
         <w:numPr>
           <w:ilvl w:val="0"/>
           <w:numId w:val="12"/>
@@ -2458,14 +2697,14 @@
           <w:rFonts w:ascii="Times New Roman" w:hAnsi="Times New Roman"/>
         </w:rPr>
       </w:pPr>
-      <w:bookmarkStart w:id="11" w:name="_Toc285793965"/>
+      <w:bookmarkStart w:id="12" w:name="_Toc285793965"/>
       <w:r>
         <w:rPr>
           <w:rFonts w:ascii="Times New Roman" w:hAnsi="Times New Roman"/>
         </w:rPr>
         <w:t>Data Model</w:t>
       </w:r>
-      <w:bookmarkEnd w:id="11"/>
+      <w:bookmarkEnd w:id="12"/>
     </w:p>
     <w:p>
       <w:pPr>
@@ -2485,7 +2724,7 @@
     </w:p>
     <w:p>
       <w:pPr>
-        <w:pStyle w:val="Heading1"/>
+        <w:pStyle w:val="Titlu1"/>
         <w:numPr>
           <w:ilvl w:val="0"/>
           <w:numId w:val="12"/>
@@ -2495,14 +2734,14 @@
           <w:rFonts w:ascii="Times New Roman" w:hAnsi="Times New Roman"/>
         </w:rPr>
       </w:pPr>
-      <w:bookmarkStart w:id="12" w:name="_Toc285793966"/>
+      <w:bookmarkStart w:id="13" w:name="_Toc285793966"/>
       <w:r>
         <w:rPr>
           <w:rFonts w:ascii="Times New Roman" w:hAnsi="Times New Roman"/>
         </w:rPr>
         <w:t>Unit Testing</w:t>
       </w:r>
-      <w:bookmarkEnd w:id="12"/>
+      <w:bookmarkEnd w:id="13"/>
     </w:p>
     <w:p>
       <w:pPr>
@@ -2541,7 +2780,7 @@
     </w:p>
     <w:p>
       <w:pPr>
-        <w:pStyle w:val="Heading1"/>
+        <w:pStyle w:val="Titlu1"/>
         <w:numPr>
           <w:ilvl w:val="0"/>
           <w:numId w:val="3"/>
@@ -2551,18 +2790,19 @@
           <w:rFonts w:ascii="Times New Roman" w:hAnsi="Times New Roman"/>
         </w:rPr>
       </w:pPr>
-      <w:bookmarkStart w:id="13" w:name="_Toc285793967"/>
-      <w:r>
-        <w:rPr>
-          <w:rFonts w:ascii="Times New Roman" w:hAnsi="Times New Roman"/>
-        </w:rPr>
+      <w:bookmarkStart w:id="14" w:name="_Toc285793967"/>
+      <w:r>
+        <w:rPr>
+          <w:rFonts w:ascii="Times New Roman" w:hAnsi="Times New Roman"/>
+        </w:rPr>
+        <w:lastRenderedPageBreak/>
         <w:t>Elaboration – Iteration 2</w:t>
       </w:r>
-      <w:bookmarkEnd w:id="13"/>
-    </w:p>
-    <w:p>
-      <w:pPr>
-        <w:pStyle w:val="Heading1"/>
+      <w:bookmarkEnd w:id="14"/>
+    </w:p>
+    <w:p>
+      <w:pPr>
+        <w:pStyle w:val="Titlu1"/>
         <w:numPr>
           <w:ilvl w:val="0"/>
           <w:numId w:val="13"/>
@@ -2572,14 +2812,14 @@
           <w:rFonts w:ascii="Times New Roman" w:hAnsi="Times New Roman"/>
         </w:rPr>
       </w:pPr>
-      <w:bookmarkStart w:id="14" w:name="_Toc285793968"/>
+      <w:bookmarkStart w:id="15" w:name="_Toc285793968"/>
       <w:r>
         <w:rPr>
           <w:rFonts w:ascii="Times New Roman" w:hAnsi="Times New Roman"/>
         </w:rPr>
         <w:t>Architectural Design Refinement</w:t>
       </w:r>
-      <w:bookmarkEnd w:id="14"/>
+      <w:bookmarkEnd w:id="15"/>
     </w:p>
     <w:p>
       <w:pPr>
@@ -2600,7 +2840,7 @@
     </w:p>
     <w:p>
       <w:pPr>
-        <w:pStyle w:val="Heading1"/>
+        <w:pStyle w:val="Titlu1"/>
         <w:numPr>
           <w:ilvl w:val="0"/>
           <w:numId w:val="13"/>
@@ -2610,18 +2850,18 @@
           <w:rFonts w:ascii="Times New Roman" w:hAnsi="Times New Roman"/>
         </w:rPr>
       </w:pPr>
-      <w:bookmarkStart w:id="15" w:name="_Toc285793969"/>
+      <w:bookmarkStart w:id="16" w:name="_Toc285793969"/>
       <w:r>
         <w:rPr>
           <w:rFonts w:ascii="Times New Roman" w:hAnsi="Times New Roman"/>
         </w:rPr>
         <w:t>Design Model Refinement</w:t>
       </w:r>
-      <w:bookmarkEnd w:id="15"/>
-    </w:p>
-    <w:p>
-      <w:pPr>
-        <w:pStyle w:val="Heading2"/>
+      <w:bookmarkEnd w:id="16"/>
+    </w:p>
+    <w:p>
+      <w:pPr>
+        <w:pStyle w:val="Titlu2"/>
         <w:numPr>
           <w:ilvl w:val="0"/>
           <w:numId w:val="0"/>
@@ -2633,9 +2873,9 @@
           <w:sz w:val="24"/>
         </w:rPr>
       </w:pPr>
-      <w:bookmarkStart w:id="16" w:name="_Toc285725326"/>
-      <w:bookmarkStart w:id="17" w:name="_Toc285725569"/>
-      <w:bookmarkStart w:id="18" w:name="_Toc285793970"/>
+      <w:bookmarkStart w:id="17" w:name="_Toc285725326"/>
+      <w:bookmarkStart w:id="18" w:name="_Toc285725569"/>
+      <w:bookmarkStart w:id="19" w:name="_Toc285793970"/>
       <w:r>
         <w:rPr>
           <w:rFonts w:ascii="Times New Roman" w:hAnsi="Times New Roman"/>
@@ -2663,13 +2903,13 @@
         </w:rPr>
         <w:t>GRASP; motivate your choices. Deliver the updated class diagrams.]</w:t>
       </w:r>
-      <w:bookmarkEnd w:id="16"/>
       <w:bookmarkEnd w:id="17"/>
       <w:bookmarkEnd w:id="18"/>
-    </w:p>
-    <w:p>
-      <w:pPr>
-        <w:pStyle w:val="ListParagraph"/>
+      <w:bookmarkEnd w:id="19"/>
+    </w:p>
+    <w:p>
+      <w:pPr>
+        <w:pStyle w:val="Listparagraf"/>
         <w:rPr>
           <w:i/>
           <w:color w:val="943634"/>
@@ -2678,7 +2918,7 @@
     </w:p>
     <w:p>
       <w:pPr>
-        <w:pStyle w:val="ListParagraph"/>
+        <w:pStyle w:val="Listparagraf"/>
         <w:tabs>
           <w:tab w:val="left" w:pos="990"/>
           <w:tab w:val="left" w:pos="1170"/>
@@ -2717,7 +2957,7 @@
     </w:p>
     <w:p>
       <w:pPr>
-        <w:pStyle w:val="Heading1"/>
+        <w:pStyle w:val="Titlu1"/>
         <w:numPr>
           <w:ilvl w:val="0"/>
           <w:numId w:val="3"/>
@@ -2727,14 +2967,14 @@
           <w:rFonts w:ascii="Times New Roman" w:hAnsi="Times New Roman"/>
         </w:rPr>
       </w:pPr>
-      <w:bookmarkStart w:id="19" w:name="_Toc285793971"/>
+      <w:bookmarkStart w:id="20" w:name="_Toc285793971"/>
       <w:r>
         <w:rPr>
           <w:rFonts w:ascii="Times New Roman" w:hAnsi="Times New Roman"/>
         </w:rPr>
         <w:t>Construction and Transition</w:t>
       </w:r>
-      <w:bookmarkEnd w:id="19"/>
+      <w:bookmarkEnd w:id="20"/>
     </w:p>
     <w:p>
       <w:pPr>
@@ -2746,7 +2986,7 @@
     </w:p>
     <w:p>
       <w:pPr>
-        <w:pStyle w:val="Heading1"/>
+        <w:pStyle w:val="Titlu1"/>
         <w:numPr>
           <w:ilvl w:val="0"/>
           <w:numId w:val="14"/>
@@ -2756,14 +2996,14 @@
           <w:rFonts w:ascii="Times New Roman" w:hAnsi="Times New Roman"/>
         </w:rPr>
       </w:pPr>
-      <w:bookmarkStart w:id="20" w:name="_Toc285793972"/>
+      <w:bookmarkStart w:id="21" w:name="_Toc285793972"/>
       <w:r>
         <w:rPr>
           <w:rFonts w:ascii="Times New Roman" w:hAnsi="Times New Roman"/>
         </w:rPr>
         <w:t>System Testing</w:t>
       </w:r>
-      <w:bookmarkEnd w:id="20"/>
+      <w:bookmarkEnd w:id="21"/>
     </w:p>
     <w:p>
       <w:pPr>
@@ -2783,7 +3023,7 @@
     </w:p>
     <w:p>
       <w:pPr>
-        <w:pStyle w:val="Heading1"/>
+        <w:pStyle w:val="Titlu1"/>
         <w:numPr>
           <w:ilvl w:val="0"/>
           <w:numId w:val="14"/>
@@ -2793,14 +3033,14 @@
           <w:rFonts w:ascii="Times New Roman" w:hAnsi="Times New Roman"/>
         </w:rPr>
       </w:pPr>
-      <w:bookmarkStart w:id="21" w:name="_Toc285793973"/>
+      <w:bookmarkStart w:id="22" w:name="_Toc285793973"/>
       <w:r>
         <w:rPr>
           <w:rFonts w:ascii="Times New Roman" w:hAnsi="Times New Roman"/>
         </w:rPr>
         <w:t>Future improvements</w:t>
       </w:r>
-      <w:bookmarkEnd w:id="21"/>
+      <w:bookmarkEnd w:id="22"/>
     </w:p>
     <w:p>
       <w:pPr>
@@ -2829,7 +3069,7 @@
     </w:p>
     <w:p>
       <w:pPr>
-        <w:pStyle w:val="Heading1"/>
+        <w:pStyle w:val="Titlu1"/>
         <w:numPr>
           <w:ilvl w:val="0"/>
           <w:numId w:val="3"/>
@@ -2839,14 +3079,14 @@
           <w:rFonts w:ascii="Times New Roman" w:hAnsi="Times New Roman"/>
         </w:rPr>
       </w:pPr>
-      <w:bookmarkStart w:id="22" w:name="_Toc285793974"/>
+      <w:bookmarkStart w:id="23" w:name="_Toc285793974"/>
       <w:r>
         <w:rPr>
           <w:rFonts w:ascii="Times New Roman" w:hAnsi="Times New Roman"/>
         </w:rPr>
         <w:t>Bibliography</w:t>
       </w:r>
-      <w:bookmarkEnd w:id="22"/>
+      <w:bookmarkEnd w:id="23"/>
     </w:p>
     <w:p/>
     <w:p>
@@ -2856,10 +3096,10 @@
     </w:p>
     <w:p/>
     <w:sectPr>
-      <w:headerReference w:type="default" r:id="rId8"/>
-      <w:footerReference w:type="default" r:id="rId9"/>
-      <w:headerReference w:type="first" r:id="rId10"/>
-      <w:footerReference w:type="first" r:id="rId11"/>
+      <w:headerReference w:type="default" r:id="rId13"/>
+      <w:footerReference w:type="default" r:id="rId14"/>
+      <w:headerReference w:type="first" r:id="rId15"/>
+      <w:footerReference w:type="first" r:id="rId16"/>
       <w:pgSz w:w="12240" w:h="15840" w:code="1"/>
       <w:pgMar w:top="1440" w:right="1440" w:bottom="1440" w:left="1440" w:header="720" w:footer="720" w:gutter="0"/>
       <w:cols w:space="720"/>
@@ -2870,7 +3110,7 @@
 </file>
 
 <file path=word/endnotes.xml><?xml version="1.0" encoding="utf-8"?>
-<w:endnotes xmlns:ve="http://schemas.openxmlformats.org/markup-compatibility/2006" xmlns:o="urn:schemas-microsoft-com:office:office" xmlns:r="http://schemas.openxmlformats.org/officeDocument/2006/relationships" xmlns:m="http://schemas.openxmlformats.org/officeDocument/2006/math" xmlns:v="urn:schemas-microsoft-com:vml" xmlns:wp="http://schemas.openxmlformats.org/drawingml/2006/wordprocessingDrawing" xmlns:w10="urn:schemas-microsoft-com:office:word" xmlns:w="http://schemas.openxmlformats.org/wordprocessingml/2006/main" xmlns:wne="http://schemas.microsoft.com/office/word/2006/wordml">
+<w:endnotes xmlns:wpc="http://schemas.microsoft.com/office/word/2010/wordprocessingCanvas" xmlns:cx="http://schemas.microsoft.com/office/drawing/2014/chartex" xmlns:cx1="http://schemas.microsoft.com/office/drawing/2015/9/8/chartex" xmlns:cx2="http://schemas.microsoft.com/office/drawing/2015/10/21/chartex" xmlns:cx3="http://schemas.microsoft.com/office/drawing/2016/5/9/chartex" xmlns:cx4="http://schemas.microsoft.com/office/drawing/2016/5/10/chartex" xmlns:cx5="http://schemas.microsoft.com/office/drawing/2016/5/11/chartex" xmlns:cx6="http://schemas.microsoft.com/office/drawing/2016/5/12/chartex" xmlns:cx7="http://schemas.microsoft.com/office/drawing/2016/5/13/chartex" xmlns:cx8="http://schemas.microsoft.com/office/drawing/2016/5/14/chartex" xmlns:mc="http://schemas.openxmlformats.org/markup-compatibility/2006" xmlns:aink="http://schemas.microsoft.com/office/drawing/2016/ink" xmlns:am3d="http://schemas.microsoft.com/office/drawing/2017/model3d" xmlns:o="urn:schemas-microsoft-com:office:office" xmlns:r="http://schemas.openxmlformats.org/officeDocument/2006/relationships" xmlns:m="http://schemas.openxmlformats.org/officeDocument/2006/math" xmlns:v="urn:schemas-microsoft-com:vml" xmlns:wp14="http://schemas.microsoft.com/office/word/2010/wordprocessingDrawing" xmlns:wp="http://schemas.openxmlformats.org/drawingml/2006/wordprocessingDrawing" xmlns:w10="urn:schemas-microsoft-com:office:word" xmlns:w="http://schemas.openxmlformats.org/wordprocessingml/2006/main" xmlns:w14="http://schemas.microsoft.com/office/word/2010/wordml" xmlns:w15="http://schemas.microsoft.com/office/word/2012/wordml" xmlns:w16cid="http://schemas.microsoft.com/office/word/2016/wordml/cid" xmlns:w16se="http://schemas.microsoft.com/office/word/2015/wordml/symex" xmlns:wpg="http://schemas.microsoft.com/office/word/2010/wordprocessingGroup" xmlns:wpi="http://schemas.microsoft.com/office/word/2010/wordprocessingInk" xmlns:wne="http://schemas.microsoft.com/office/word/2006/wordml" xmlns:wps="http://schemas.microsoft.com/office/word/2010/wordprocessingShape" mc:Ignorable="w14 w15 w16se w16cid wp14">
   <w:endnote w:type="separator" w:id="-1">
     <w:p>
       <w:pPr>
@@ -2895,37 +3135,37 @@
 </file>
 
 <file path=word/footer1.xml><?xml version="1.0" encoding="utf-8"?>
-<w:ftr xmlns:ve="http://schemas.openxmlformats.org/markup-compatibility/2006" xmlns:o="urn:schemas-microsoft-com:office:office" xmlns:r="http://schemas.openxmlformats.org/officeDocument/2006/relationships" xmlns:m="http://schemas.openxmlformats.org/officeDocument/2006/math" xmlns:v="urn:schemas-microsoft-com:vml" xmlns:wp="http://schemas.openxmlformats.org/drawingml/2006/wordprocessingDrawing" xmlns:w10="urn:schemas-microsoft-com:office:word" xmlns:w="http://schemas.openxmlformats.org/wordprocessingml/2006/main" xmlns:wne="http://schemas.microsoft.com/office/word/2006/wordml">
+<w:ftr xmlns:wpc="http://schemas.microsoft.com/office/word/2010/wordprocessingCanvas" xmlns:cx="http://schemas.microsoft.com/office/drawing/2014/chartex" xmlns:cx1="http://schemas.microsoft.com/office/drawing/2015/9/8/chartex" xmlns:cx2="http://schemas.microsoft.com/office/drawing/2015/10/21/chartex" xmlns:cx3="http://schemas.microsoft.com/office/drawing/2016/5/9/chartex" xmlns:cx4="http://schemas.microsoft.com/office/drawing/2016/5/10/chartex" xmlns:cx5="http://schemas.microsoft.com/office/drawing/2016/5/11/chartex" xmlns:cx6="http://schemas.microsoft.com/office/drawing/2016/5/12/chartex" xmlns:cx7="http://schemas.microsoft.com/office/drawing/2016/5/13/chartex" xmlns:cx8="http://schemas.microsoft.com/office/drawing/2016/5/14/chartex" xmlns:mc="http://schemas.openxmlformats.org/markup-compatibility/2006" xmlns:aink="http://schemas.microsoft.com/office/drawing/2016/ink" xmlns:am3d="http://schemas.microsoft.com/office/drawing/2017/model3d" xmlns:o="urn:schemas-microsoft-com:office:office" xmlns:r="http://schemas.openxmlformats.org/officeDocument/2006/relationships" xmlns:m="http://schemas.openxmlformats.org/officeDocument/2006/math" xmlns:v="urn:schemas-microsoft-com:vml" xmlns:wp14="http://schemas.microsoft.com/office/word/2010/wordprocessingDrawing" xmlns:wp="http://schemas.openxmlformats.org/drawingml/2006/wordprocessingDrawing" xmlns:w10="urn:schemas-microsoft-com:office:word" xmlns:w="http://schemas.openxmlformats.org/wordprocessingml/2006/main" xmlns:w14="http://schemas.microsoft.com/office/word/2010/wordml" xmlns:w15="http://schemas.microsoft.com/office/word/2012/wordml" xmlns:w16cid="http://schemas.microsoft.com/office/word/2016/wordml/cid" xmlns:w16se="http://schemas.microsoft.com/office/word/2015/wordml/symex" xmlns:wpg="http://schemas.microsoft.com/office/word/2010/wordprocessingGroup" xmlns:wpi="http://schemas.microsoft.com/office/word/2010/wordprocessingInk" xmlns:wne="http://schemas.microsoft.com/office/word/2006/wordml" xmlns:wps="http://schemas.microsoft.com/office/word/2010/wordprocessingShape" mc:Ignorable="w14 w15 w16se w16cid wp14">
   <w:p>
     <w:pPr>
-      <w:pStyle w:val="Footer"/>
+      <w:pStyle w:val="Subsol"/>
       <w:framePr w:wrap="around" w:vAnchor="text" w:hAnchor="margin" w:xAlign="right" w:y="1"/>
       <w:rPr>
-        <w:rStyle w:val="PageNumber"/>
+        <w:rStyle w:val="Numrdepagin"/>
       </w:rPr>
     </w:pPr>
     <w:r>
       <w:rPr>
-        <w:rStyle w:val="PageNumber"/>
+        <w:rStyle w:val="Numrdepagin"/>
       </w:rPr>
       <w:fldChar w:fldCharType="begin"/>
     </w:r>
     <w:r>
       <w:rPr>
-        <w:rStyle w:val="PageNumber"/>
+        <w:rStyle w:val="Numrdepagin"/>
       </w:rPr>
       <w:instrText xml:space="preserve">PAGE  </w:instrText>
     </w:r>
     <w:r>
       <w:rPr>
-        <w:rStyle w:val="PageNumber"/>
+        <w:rStyle w:val="Numrdepagin"/>
       </w:rPr>
       <w:fldChar w:fldCharType="end"/>
     </w:r>
   </w:p>
   <w:p>
     <w:pPr>
-      <w:pStyle w:val="Footer"/>
+      <w:pStyle w:val="Subsol"/>
       <w:ind w:right="360"/>
     </w:pPr>
   </w:p>
@@ -2933,7 +3173,7 @@
 </file>
 
 <file path=word/footer2.xml><?xml version="1.0" encoding="utf-8"?>
-<w:ftr xmlns:ve="http://schemas.openxmlformats.org/markup-compatibility/2006" xmlns:o="urn:schemas-microsoft-com:office:office" xmlns:r="http://schemas.openxmlformats.org/officeDocument/2006/relationships" xmlns:m="http://schemas.openxmlformats.org/officeDocument/2006/math" xmlns:v="urn:schemas-microsoft-com:vml" xmlns:wp="http://schemas.openxmlformats.org/drawingml/2006/wordprocessingDrawing" xmlns:w10="urn:schemas-microsoft-com:office:word" xmlns:w="http://schemas.openxmlformats.org/wordprocessingml/2006/main" xmlns:wne="http://schemas.microsoft.com/office/word/2006/wordml">
+<w:ftr xmlns:wpc="http://schemas.microsoft.com/office/word/2010/wordprocessingCanvas" xmlns:cx="http://schemas.microsoft.com/office/drawing/2014/chartex" xmlns:cx1="http://schemas.microsoft.com/office/drawing/2015/9/8/chartex" xmlns:cx2="http://schemas.microsoft.com/office/drawing/2015/10/21/chartex" xmlns:cx3="http://schemas.microsoft.com/office/drawing/2016/5/9/chartex" xmlns:cx4="http://schemas.microsoft.com/office/drawing/2016/5/10/chartex" xmlns:cx5="http://schemas.microsoft.com/office/drawing/2016/5/11/chartex" xmlns:cx6="http://schemas.microsoft.com/office/drawing/2016/5/12/chartex" xmlns:cx7="http://schemas.microsoft.com/office/drawing/2016/5/13/chartex" xmlns:cx8="http://schemas.microsoft.com/office/drawing/2016/5/14/chartex" xmlns:mc="http://schemas.openxmlformats.org/markup-compatibility/2006" xmlns:aink="http://schemas.microsoft.com/office/drawing/2016/ink" xmlns:am3d="http://schemas.microsoft.com/office/drawing/2017/model3d" xmlns:o="urn:schemas-microsoft-com:office:office" xmlns:r="http://schemas.openxmlformats.org/officeDocument/2006/relationships" xmlns:m="http://schemas.openxmlformats.org/officeDocument/2006/math" xmlns:v="urn:schemas-microsoft-com:vml" xmlns:wp14="http://schemas.microsoft.com/office/word/2010/wordprocessingDrawing" xmlns:wp="http://schemas.openxmlformats.org/drawingml/2006/wordprocessingDrawing" xmlns:w10="urn:schemas-microsoft-com:office:word" xmlns:w="http://schemas.openxmlformats.org/wordprocessingml/2006/main" xmlns:w14="http://schemas.microsoft.com/office/word/2010/wordml" xmlns:w15="http://schemas.microsoft.com/office/word/2012/wordml" xmlns:w16cid="http://schemas.microsoft.com/office/word/2016/wordml/cid" xmlns:w16se="http://schemas.microsoft.com/office/word/2015/wordml/symex" xmlns:wpg="http://schemas.microsoft.com/office/word/2010/wordprocessingGroup" xmlns:wpi="http://schemas.microsoft.com/office/word/2010/wordprocessingInk" xmlns:wne="http://schemas.microsoft.com/office/word/2006/wordml" xmlns:wps="http://schemas.microsoft.com/office/word/2010/wordprocessingShape" mc:Ignorable="w14 w15 w16se w16cid wp14">
   <w:tbl>
     <w:tblPr>
       <w:tblW w:w="0" w:type="auto"/>
@@ -2946,7 +3186,7 @@
         <w:insideV w:val="single" w:sz="6" w:space="0" w:color="auto"/>
       </w:tblBorders>
       <w:tblLayout w:type="fixed"/>
-      <w:tblLook w:val="0000"/>
+      <w:tblLook w:val="0000" w:firstRow="0" w:lastRow="0" w:firstColumn="0" w:lastColumn="0" w:noHBand="0" w:noVBand="0"/>
     </w:tblPr>
     <w:tblGrid>
       <w:gridCol w:w="3162"/>
@@ -3005,74 +3245,88 @@
           </w:r>
           <w:r>
             <w:rPr>
-              <w:rStyle w:val="PageNumber"/>
+              <w:rStyle w:val="Numrdepagin"/>
             </w:rPr>
             <w:fldChar w:fldCharType="begin"/>
           </w:r>
           <w:r>
             <w:rPr>
-              <w:rStyle w:val="PageNumber"/>
+              <w:rStyle w:val="Numrdepagin"/>
             </w:rPr>
             <w:instrText xml:space="preserve"> PAGE </w:instrText>
           </w:r>
           <w:r>
             <w:rPr>
-              <w:rStyle w:val="PageNumber"/>
+              <w:rStyle w:val="Numrdepagin"/>
             </w:rPr>
             <w:fldChar w:fldCharType="separate"/>
           </w:r>
           <w:r>
             <w:rPr>
-              <w:rStyle w:val="PageNumber"/>
+              <w:rStyle w:val="Numrdepagin"/>
               <w:noProof/>
             </w:rPr>
             <w:t>3</w:t>
           </w:r>
           <w:r>
             <w:rPr>
-              <w:rStyle w:val="PageNumber"/>
+              <w:rStyle w:val="Numrdepagin"/>
             </w:rPr>
             <w:fldChar w:fldCharType="end"/>
           </w:r>
           <w:r>
             <w:rPr>
-              <w:rStyle w:val="PageNumber"/>
+              <w:rStyle w:val="Numrdepagin"/>
             </w:rPr>
             <w:t xml:space="preserve"> of </w:t>
           </w:r>
-          <w:fldSimple w:instr=" NUMPAGES  \* MERGEFORMAT ">
-            <w:r>
-              <w:rPr>
-                <w:rStyle w:val="PageNumber"/>
-                <w:noProof/>
-              </w:rPr>
-              <w:t>5</w:t>
-            </w:r>
-          </w:fldSimple>
+          <w:r>
+            <w:fldChar w:fldCharType="begin"/>
+          </w:r>
+          <w:r>
+            <w:instrText xml:space="preserve"> NUMPAGES  \* MERGEFORMAT </w:instrText>
+          </w:r>
+          <w:r>
+            <w:fldChar w:fldCharType="separate"/>
+          </w:r>
+          <w:r>
+            <w:rPr>
+              <w:rStyle w:val="Numrdepagin"/>
+              <w:noProof/>
+            </w:rPr>
+            <w:t>5</w:t>
+          </w:r>
+          <w:r>
+            <w:rPr>
+              <w:rStyle w:val="Numrdepagin"/>
+              <w:noProof/>
+            </w:rPr>
+            <w:fldChar w:fldCharType="end"/>
+          </w:r>
         </w:p>
       </w:tc>
     </w:tr>
   </w:tbl>
   <w:p>
     <w:pPr>
-      <w:pStyle w:val="Footer"/>
+      <w:pStyle w:val="Subsol"/>
     </w:pPr>
   </w:p>
 </w:ftr>
 </file>
 
 <file path=word/footer3.xml><?xml version="1.0" encoding="utf-8"?>
-<w:ftr xmlns:ve="http://schemas.openxmlformats.org/markup-compatibility/2006" xmlns:o="urn:schemas-microsoft-com:office:office" xmlns:r="http://schemas.openxmlformats.org/officeDocument/2006/relationships" xmlns:m="http://schemas.openxmlformats.org/officeDocument/2006/math" xmlns:v="urn:schemas-microsoft-com:vml" xmlns:wp="http://schemas.openxmlformats.org/drawingml/2006/wordprocessingDrawing" xmlns:w10="urn:schemas-microsoft-com:office:word" xmlns:w="http://schemas.openxmlformats.org/wordprocessingml/2006/main" xmlns:wne="http://schemas.microsoft.com/office/word/2006/wordml">
+<w:ftr xmlns:wpc="http://schemas.microsoft.com/office/word/2010/wordprocessingCanvas" xmlns:cx="http://schemas.microsoft.com/office/drawing/2014/chartex" xmlns:cx1="http://schemas.microsoft.com/office/drawing/2015/9/8/chartex" xmlns:cx2="http://schemas.microsoft.com/office/drawing/2015/10/21/chartex" xmlns:cx3="http://schemas.microsoft.com/office/drawing/2016/5/9/chartex" xmlns:cx4="http://schemas.microsoft.com/office/drawing/2016/5/10/chartex" xmlns:cx5="http://schemas.microsoft.com/office/drawing/2016/5/11/chartex" xmlns:cx6="http://schemas.microsoft.com/office/drawing/2016/5/12/chartex" xmlns:cx7="http://schemas.microsoft.com/office/drawing/2016/5/13/chartex" xmlns:cx8="http://schemas.microsoft.com/office/drawing/2016/5/14/chartex" xmlns:mc="http://schemas.openxmlformats.org/markup-compatibility/2006" xmlns:aink="http://schemas.microsoft.com/office/drawing/2016/ink" xmlns:am3d="http://schemas.microsoft.com/office/drawing/2017/model3d" xmlns:o="urn:schemas-microsoft-com:office:office" xmlns:r="http://schemas.openxmlformats.org/officeDocument/2006/relationships" xmlns:m="http://schemas.openxmlformats.org/officeDocument/2006/math" xmlns:v="urn:schemas-microsoft-com:vml" xmlns:wp14="http://schemas.microsoft.com/office/word/2010/wordprocessingDrawing" xmlns:wp="http://schemas.openxmlformats.org/drawingml/2006/wordprocessingDrawing" xmlns:w10="urn:schemas-microsoft-com:office:word" xmlns:w="http://schemas.openxmlformats.org/wordprocessingml/2006/main" xmlns:w14="http://schemas.microsoft.com/office/word/2010/wordml" xmlns:w15="http://schemas.microsoft.com/office/word/2012/wordml" xmlns:w16cid="http://schemas.microsoft.com/office/word/2016/wordml/cid" xmlns:w16se="http://schemas.microsoft.com/office/word/2015/wordml/symex" xmlns:wpg="http://schemas.microsoft.com/office/word/2010/wordprocessingGroup" xmlns:wpi="http://schemas.microsoft.com/office/word/2010/wordprocessingInk" xmlns:wne="http://schemas.microsoft.com/office/word/2006/wordml" xmlns:wps="http://schemas.microsoft.com/office/word/2010/wordprocessingShape" mc:Ignorable="w14 w15 w16se w16cid wp14">
   <w:p>
     <w:pPr>
-      <w:pStyle w:val="Footer"/>
+      <w:pStyle w:val="Subsol"/>
     </w:pPr>
   </w:p>
 </w:ftr>
 </file>
 
 <file path=word/footnotes.xml><?xml version="1.0" encoding="utf-8"?>
-<w:footnotes xmlns:ve="http://schemas.openxmlformats.org/markup-compatibility/2006" xmlns:o="urn:schemas-microsoft-com:office:office" xmlns:r="http://schemas.openxmlformats.org/officeDocument/2006/relationships" xmlns:m="http://schemas.openxmlformats.org/officeDocument/2006/math" xmlns:v="urn:schemas-microsoft-com:vml" xmlns:wp="http://schemas.openxmlformats.org/drawingml/2006/wordprocessingDrawing" xmlns:w10="urn:schemas-microsoft-com:office:word" xmlns:w="http://schemas.openxmlformats.org/wordprocessingml/2006/main" xmlns:wne="http://schemas.microsoft.com/office/word/2006/wordml">
+<w:footnotes xmlns:wpc="http://schemas.microsoft.com/office/word/2010/wordprocessingCanvas" xmlns:cx="http://schemas.microsoft.com/office/drawing/2014/chartex" xmlns:cx1="http://schemas.microsoft.com/office/drawing/2015/9/8/chartex" xmlns:cx2="http://schemas.microsoft.com/office/drawing/2015/10/21/chartex" xmlns:cx3="http://schemas.microsoft.com/office/drawing/2016/5/9/chartex" xmlns:cx4="http://schemas.microsoft.com/office/drawing/2016/5/10/chartex" xmlns:cx5="http://schemas.microsoft.com/office/drawing/2016/5/11/chartex" xmlns:cx6="http://schemas.microsoft.com/office/drawing/2016/5/12/chartex" xmlns:cx7="http://schemas.microsoft.com/office/drawing/2016/5/13/chartex" xmlns:cx8="http://schemas.microsoft.com/office/drawing/2016/5/14/chartex" xmlns:mc="http://schemas.openxmlformats.org/markup-compatibility/2006" xmlns:aink="http://schemas.microsoft.com/office/drawing/2016/ink" xmlns:am3d="http://schemas.microsoft.com/office/drawing/2017/model3d" xmlns:o="urn:schemas-microsoft-com:office:office" xmlns:r="http://schemas.openxmlformats.org/officeDocument/2006/relationships" xmlns:m="http://schemas.openxmlformats.org/officeDocument/2006/math" xmlns:v="urn:schemas-microsoft-com:vml" xmlns:wp14="http://schemas.microsoft.com/office/word/2010/wordprocessingDrawing" xmlns:wp="http://schemas.openxmlformats.org/drawingml/2006/wordprocessingDrawing" xmlns:w10="urn:schemas-microsoft-com:office:word" xmlns:w="http://schemas.openxmlformats.org/wordprocessingml/2006/main" xmlns:w14="http://schemas.microsoft.com/office/word/2010/wordml" xmlns:w15="http://schemas.microsoft.com/office/word/2012/wordml" xmlns:w16cid="http://schemas.microsoft.com/office/word/2016/wordml/cid" xmlns:w16se="http://schemas.microsoft.com/office/word/2015/wordml/symex" xmlns:wpg="http://schemas.microsoft.com/office/word/2010/wordprocessingGroup" xmlns:wpi="http://schemas.microsoft.com/office/word/2010/wordprocessingInk" xmlns:wne="http://schemas.microsoft.com/office/word/2006/wordml" xmlns:wps="http://schemas.microsoft.com/office/word/2010/wordprocessingShape" mc:Ignorable="w14 w15 w16se w16cid wp14">
   <w:footnote w:type="separator" w:id="-1">
     <w:p>
       <w:pPr>
@@ -3097,7 +3351,7 @@
 </file>
 
 <file path=word/header1.xml><?xml version="1.0" encoding="utf-8"?>
-<w:hdr xmlns:ve="http://schemas.openxmlformats.org/markup-compatibility/2006" xmlns:o="urn:schemas-microsoft-com:office:office" xmlns:r="http://schemas.openxmlformats.org/officeDocument/2006/relationships" xmlns:m="http://schemas.openxmlformats.org/officeDocument/2006/math" xmlns:v="urn:schemas-microsoft-com:vml" xmlns:wp="http://schemas.openxmlformats.org/drawingml/2006/wordprocessingDrawing" xmlns:w10="urn:schemas-microsoft-com:office:word" xmlns:w="http://schemas.openxmlformats.org/wordprocessingml/2006/main" xmlns:wne="http://schemas.microsoft.com/office/word/2006/wordml">
+<w:hdr xmlns:wpc="http://schemas.microsoft.com/office/word/2010/wordprocessingCanvas" xmlns:cx="http://schemas.microsoft.com/office/drawing/2014/chartex" xmlns:cx1="http://schemas.microsoft.com/office/drawing/2015/9/8/chartex" xmlns:cx2="http://schemas.microsoft.com/office/drawing/2015/10/21/chartex" xmlns:cx3="http://schemas.microsoft.com/office/drawing/2016/5/9/chartex" xmlns:cx4="http://schemas.microsoft.com/office/drawing/2016/5/10/chartex" xmlns:cx5="http://schemas.microsoft.com/office/drawing/2016/5/11/chartex" xmlns:cx6="http://schemas.microsoft.com/office/drawing/2016/5/12/chartex" xmlns:cx7="http://schemas.microsoft.com/office/drawing/2016/5/13/chartex" xmlns:cx8="http://schemas.microsoft.com/office/drawing/2016/5/14/chartex" xmlns:mc="http://schemas.openxmlformats.org/markup-compatibility/2006" xmlns:aink="http://schemas.microsoft.com/office/drawing/2016/ink" xmlns:am3d="http://schemas.microsoft.com/office/drawing/2017/model3d" xmlns:o="urn:schemas-microsoft-com:office:office" xmlns:r="http://schemas.openxmlformats.org/officeDocument/2006/relationships" xmlns:m="http://schemas.openxmlformats.org/officeDocument/2006/math" xmlns:v="urn:schemas-microsoft-com:vml" xmlns:wp14="http://schemas.microsoft.com/office/word/2010/wordprocessingDrawing" xmlns:wp="http://schemas.openxmlformats.org/drawingml/2006/wordprocessingDrawing" xmlns:w10="urn:schemas-microsoft-com:office:word" xmlns:w="http://schemas.openxmlformats.org/wordprocessingml/2006/main" xmlns:w14="http://schemas.microsoft.com/office/word/2010/wordml" xmlns:w15="http://schemas.microsoft.com/office/word/2012/wordml" xmlns:w16cid="http://schemas.microsoft.com/office/word/2016/wordml/cid" xmlns:w16se="http://schemas.microsoft.com/office/word/2015/wordml/symex" xmlns:wpg="http://schemas.microsoft.com/office/word/2010/wordprocessingGroup" xmlns:wpi="http://schemas.microsoft.com/office/word/2010/wordprocessingInk" xmlns:wne="http://schemas.microsoft.com/office/word/2006/wordml" xmlns:wps="http://schemas.microsoft.com/office/word/2010/wordprocessingShape" mc:Ignorable="w14 w15 w16se w16cid wp14">
   <w:tbl>
     <w:tblPr>
       <w:tblW w:w="0" w:type="auto"/>
@@ -3110,7 +3364,7 @@
         <w:insideV w:val="single" w:sz="6" w:space="0" w:color="auto"/>
       </w:tblBorders>
       <w:tblLayout w:type="fixed"/>
-      <w:tblLook w:val="0000"/>
+      <w:tblLook w:val="0000" w:firstRow="0" w:lastRow="0" w:firstColumn="0" w:lastColumn="0" w:noHBand="0" w:noVBand="0"/>
     </w:tblPr>
     <w:tblGrid>
       <w:gridCol w:w="6379"/>
@@ -3122,11 +3376,21 @@
           <w:tcW w:w="6379" w:type="dxa"/>
         </w:tcPr>
         <w:p>
-          <w:fldSimple w:instr=" SUBJECT  \* MERGEFORMAT ">
-            <w:r>
-              <w:t>&lt;Project Name&gt;</w:t>
-            </w:r>
-          </w:fldSimple>
+          <w:r>
+            <w:t>Bus Pass NFC System</w:t>
+          </w:r>
+          <w:r>
+            <w:fldChar w:fldCharType="begin"/>
+          </w:r>
+          <w:r>
+            <w:instrText xml:space="preserve"> SUBJECT  \* MERGEFORMAT </w:instrText>
+          </w:r>
+          <w:r>
+            <w:fldChar w:fldCharType="separate"/>
+          </w:r>
+          <w:r>
+            <w:fldChar w:fldCharType="end"/>
+          </w:r>
         </w:p>
       </w:tc>
       <w:tc>
@@ -3142,7 +3406,10 @@
             <w:ind w:right="68"/>
           </w:pPr>
           <w:r>
-            <w:t xml:space="preserve">  Version:           &lt;1.0&gt;</w:t>
+            <w:t xml:space="preserve">  Version:           </w:t>
+          </w:r>
+          <w:r>
+            <w:t>1.0</w:t>
           </w:r>
         </w:p>
       </w:tc>
@@ -3153,14 +3420,24 @@
           <w:tcW w:w="6379" w:type="dxa"/>
         </w:tcPr>
         <w:p>
-          <w:fldSimple w:instr=" TITLE  \* MERGEFORMAT ">
-            <w:r>
-              <w:t>Analysis and Design</w:t>
-            </w:r>
-            <w:r>
-              <w:t xml:space="preserve"> Document</w:t>
-            </w:r>
-          </w:fldSimple>
+          <w:r>
+            <w:fldChar w:fldCharType="begin"/>
+          </w:r>
+          <w:r>
+            <w:instrText xml:space="preserve"> TITLE  \* MERGEFORMAT </w:instrText>
+          </w:r>
+          <w:r>
+            <w:fldChar w:fldCharType="separate"/>
+          </w:r>
+          <w:r>
+            <w:t>Analysis and Design</w:t>
+          </w:r>
+          <w:r>
+            <w:t xml:space="preserve"> Document</w:t>
+          </w:r>
+          <w:r>
+            <w:fldChar w:fldCharType="end"/>
+          </w:r>
         </w:p>
       </w:tc>
       <w:tc>
@@ -3169,7 +3446,10 @@
         </w:tcPr>
         <w:p>
           <w:r>
-            <w:t xml:space="preserve">  Date:  &lt;dd/mmm/yy&gt;</w:t>
+            <w:t xml:space="preserve">  Date:  </w:t>
+          </w:r>
+          <w:r>
+            <w:t>19.04.2018</w:t>
           </w:r>
         </w:p>
       </w:tc>
@@ -3180,42 +3460,38 @@
           <w:tcW w:w="9558" w:type="dxa"/>
           <w:gridSpan w:val="2"/>
         </w:tcPr>
-        <w:p>
-          <w:r>
-            <w:t>&lt;document identifier&gt;</w:t>
-          </w:r>
-        </w:p>
+        <w:p/>
       </w:tc>
     </w:tr>
   </w:tbl>
   <w:p>
     <w:pPr>
-      <w:pStyle w:val="Header"/>
+      <w:pStyle w:val="Antet"/>
     </w:pPr>
   </w:p>
 </w:hdr>
 </file>
 
 <file path=word/header2.xml><?xml version="1.0" encoding="utf-8"?>
-<w:hdr xmlns:ve="http://schemas.openxmlformats.org/markup-compatibility/2006" xmlns:o="urn:schemas-microsoft-com:office:office" xmlns:r="http://schemas.openxmlformats.org/officeDocument/2006/relationships" xmlns:m="http://schemas.openxmlformats.org/officeDocument/2006/math" xmlns:v="urn:schemas-microsoft-com:vml" xmlns:wp="http://schemas.openxmlformats.org/drawingml/2006/wordprocessingDrawing" xmlns:w10="urn:schemas-microsoft-com:office:word" xmlns:w="http://schemas.openxmlformats.org/wordprocessingml/2006/main" xmlns:wne="http://schemas.microsoft.com/office/word/2006/wordml">
+<w:hdr xmlns:wpc="http://schemas.microsoft.com/office/word/2010/wordprocessingCanvas" xmlns:cx="http://schemas.microsoft.com/office/drawing/2014/chartex" xmlns:cx1="http://schemas.microsoft.com/office/drawing/2015/9/8/chartex" xmlns:cx2="http://schemas.microsoft.com/office/drawing/2015/10/21/chartex" xmlns:cx3="http://schemas.microsoft.com/office/drawing/2016/5/9/chartex" xmlns:cx4="http://schemas.microsoft.com/office/drawing/2016/5/10/chartex" xmlns:cx5="http://schemas.microsoft.com/office/drawing/2016/5/11/chartex" xmlns:cx6="http://schemas.microsoft.com/office/drawing/2016/5/12/chartex" xmlns:cx7="http://schemas.microsoft.com/office/drawing/2016/5/13/chartex" xmlns:cx8="http://schemas.microsoft.com/office/drawing/2016/5/14/chartex" xmlns:mc="http://schemas.openxmlformats.org/markup-compatibility/2006" xmlns:aink="http://schemas.microsoft.com/office/drawing/2016/ink" xmlns:am3d="http://schemas.microsoft.com/office/drawing/2017/model3d" xmlns:o="urn:schemas-microsoft-com:office:office" xmlns:r="http://schemas.openxmlformats.org/officeDocument/2006/relationships" xmlns:m="http://schemas.openxmlformats.org/officeDocument/2006/math" xmlns:v="urn:schemas-microsoft-com:vml" xmlns:wp14="http://schemas.microsoft.com/office/word/2010/wordprocessingDrawing" xmlns:wp="http://schemas.openxmlformats.org/drawingml/2006/wordprocessingDrawing" xmlns:w10="urn:schemas-microsoft-com:office:word" xmlns:w="http://schemas.openxmlformats.org/wordprocessingml/2006/main" xmlns:w14="http://schemas.microsoft.com/office/word/2010/wordml" xmlns:w15="http://schemas.microsoft.com/office/word/2012/wordml" xmlns:w16cid="http://schemas.microsoft.com/office/word/2016/wordml/cid" xmlns:w16se="http://schemas.microsoft.com/office/word/2015/wordml/symex" xmlns:wpg="http://schemas.microsoft.com/office/word/2010/wordprocessingGroup" xmlns:wpi="http://schemas.microsoft.com/office/word/2010/wordprocessingInk" xmlns:wne="http://schemas.microsoft.com/office/word/2006/wordml" xmlns:wps="http://schemas.microsoft.com/office/word/2010/wordprocessingShape" mc:Ignorable="w14 w15 w16se w16cid wp14">
   <w:p>
     <w:pPr>
-      <w:pStyle w:val="Header"/>
+      <w:pStyle w:val="Antet"/>
     </w:pPr>
   </w:p>
 </w:hdr>
 </file>
 
 <file path=word/numbering.xml><?xml version="1.0" encoding="utf-8"?>
-<w:numbering xmlns:ve="http://schemas.openxmlformats.org/markup-compatibility/2006" xmlns:o="urn:schemas-microsoft-com:office:office" xmlns:r="http://schemas.openxmlformats.org/officeDocument/2006/relationships" xmlns:m="http://schemas.openxmlformats.org/officeDocument/2006/math" xmlns:v="urn:schemas-microsoft-com:vml" xmlns:wp="http://schemas.openxmlformats.org/drawingml/2006/wordprocessingDrawing" xmlns:w10="urn:schemas-microsoft-com:office:word" xmlns:w="http://schemas.openxmlformats.org/wordprocessingml/2006/main" xmlns:wne="http://schemas.microsoft.com/office/word/2006/wordml">
-  <w:abstractNum w:abstractNumId="0">
+<w:numbering xmlns:wpc="http://schemas.microsoft.com/office/word/2010/wordprocessingCanvas" xmlns:cx="http://schemas.microsoft.com/office/drawing/2014/chartex" xmlns:cx1="http://schemas.microsoft.com/office/drawing/2015/9/8/chartex" xmlns:cx2="http://schemas.microsoft.com/office/drawing/2015/10/21/chartex" xmlns:cx3="http://schemas.microsoft.com/office/drawing/2016/5/9/chartex" xmlns:cx4="http://schemas.microsoft.com/office/drawing/2016/5/10/chartex" xmlns:cx5="http://schemas.microsoft.com/office/drawing/2016/5/11/chartex" xmlns:cx6="http://schemas.microsoft.com/office/drawing/2016/5/12/chartex" xmlns:cx7="http://schemas.microsoft.com/office/drawing/2016/5/13/chartex" xmlns:cx8="http://schemas.microsoft.com/office/drawing/2016/5/14/chartex" xmlns:mc="http://schemas.openxmlformats.org/markup-compatibility/2006" xmlns:aink="http://schemas.microsoft.com/office/drawing/2016/ink" xmlns:am3d="http://schemas.microsoft.com/office/drawing/2017/model3d" xmlns:o="urn:schemas-microsoft-com:office:office" xmlns:r="http://schemas.openxmlformats.org/officeDocument/2006/relationships" xmlns:m="http://schemas.openxmlformats.org/officeDocument/2006/math" xmlns:v="urn:schemas-microsoft-com:vml" xmlns:wp14="http://schemas.microsoft.com/office/word/2010/wordprocessingDrawing" xmlns:wp="http://schemas.openxmlformats.org/drawingml/2006/wordprocessingDrawing" xmlns:w10="urn:schemas-microsoft-com:office:word" xmlns:w="http://schemas.openxmlformats.org/wordprocessingml/2006/main" xmlns:w14="http://schemas.microsoft.com/office/word/2010/wordml" xmlns:w15="http://schemas.microsoft.com/office/word/2012/wordml" xmlns:w16cid="http://schemas.microsoft.com/office/word/2016/wordml/cid" xmlns:w16se="http://schemas.microsoft.com/office/word/2015/wordml/symex" xmlns:wpg="http://schemas.microsoft.com/office/word/2010/wordprocessingGroup" xmlns:wpi="http://schemas.microsoft.com/office/word/2010/wordprocessingInk" xmlns:wne="http://schemas.microsoft.com/office/word/2006/wordml" xmlns:wps="http://schemas.microsoft.com/office/word/2010/wordprocessingShape" mc:Ignorable="w14 w15 w16se w16cid wp14">
+  <w:abstractNum w:abstractNumId="0" w15:restartNumberingAfterBreak="0">
     <w:nsid w:val="FFFFFFFB"/>
     <w:multiLevelType w:val="multilevel"/>
     <w:tmpl w:val="FFFFFFFF"/>
     <w:lvl w:ilvl="0">
       <w:start w:val="1"/>
       <w:numFmt w:val="decimal"/>
-      <w:pStyle w:val="Heading1"/>
+      <w:pStyle w:val="Titlu1"/>
       <w:lvlText w:val="%1."/>
       <w:legacy w:legacy="1" w:legacySpace="144" w:legacyIndent="0"/>
       <w:lvlJc w:val="left"/>
@@ -3223,7 +3499,7 @@
     <w:lvl w:ilvl="1">
       <w:start w:val="1"/>
       <w:numFmt w:val="decimal"/>
-      <w:pStyle w:val="Heading2"/>
+      <w:pStyle w:val="Titlu2"/>
       <w:lvlText w:val="%1.%2"/>
       <w:legacy w:legacy="1" w:legacySpace="144" w:legacyIndent="0"/>
       <w:lvlJc w:val="left"/>
@@ -3231,7 +3507,7 @@
     <w:lvl w:ilvl="2">
       <w:start w:val="1"/>
       <w:numFmt w:val="decimal"/>
-      <w:pStyle w:val="Heading3"/>
+      <w:pStyle w:val="Titlu3"/>
       <w:lvlText w:val="%1.%2.%3"/>
       <w:legacy w:legacy="1" w:legacySpace="144" w:legacyIndent="0"/>
       <w:lvlJc w:val="left"/>
@@ -3239,7 +3515,7 @@
     <w:lvl w:ilvl="3">
       <w:start w:val="1"/>
       <w:numFmt w:val="decimal"/>
-      <w:pStyle w:val="Heading4"/>
+      <w:pStyle w:val="Titlu4"/>
       <w:lvlText w:val="%1.%2.%3.%4"/>
       <w:legacy w:legacy="1" w:legacySpace="144" w:legacyIndent="0"/>
       <w:lvlJc w:val="left"/>
@@ -3247,7 +3523,7 @@
     <w:lvl w:ilvl="4">
       <w:start w:val="1"/>
       <w:numFmt w:val="decimal"/>
-      <w:pStyle w:val="Heading5"/>
+      <w:pStyle w:val="Titlu5"/>
       <w:lvlText w:val="%1.%2.%3.%4.%5"/>
       <w:legacy w:legacy="1" w:legacySpace="144" w:legacyIndent="0"/>
       <w:lvlJc w:val="left"/>
@@ -3255,7 +3531,7 @@
     <w:lvl w:ilvl="5">
       <w:start w:val="1"/>
       <w:numFmt w:val="decimal"/>
-      <w:pStyle w:val="Heading6"/>
+      <w:pStyle w:val="Titlu6"/>
       <w:lvlText w:val="%1.%2.%3.%4.%5.%6"/>
       <w:legacy w:legacy="1" w:legacySpace="144" w:legacyIndent="0"/>
       <w:lvlJc w:val="left"/>
@@ -3263,7 +3539,7 @@
     <w:lvl w:ilvl="6">
       <w:start w:val="1"/>
       <w:numFmt w:val="decimal"/>
-      <w:pStyle w:val="Heading7"/>
+      <w:pStyle w:val="Titlu7"/>
       <w:lvlText w:val="%1.%2.%3.%4.%5.%6.%7"/>
       <w:legacy w:legacy="1" w:legacySpace="144" w:legacyIndent="0"/>
       <w:lvlJc w:val="left"/>
@@ -3271,7 +3547,7 @@
     <w:lvl w:ilvl="7">
       <w:start w:val="1"/>
       <w:numFmt w:val="decimal"/>
-      <w:pStyle w:val="Heading8"/>
+      <w:pStyle w:val="Titlu8"/>
       <w:lvlText w:val="%1.%2.%3.%4.%5.%6.%7.%8"/>
       <w:legacy w:legacy="1" w:legacySpace="144" w:legacyIndent="0"/>
       <w:lvlJc w:val="left"/>
@@ -3279,13 +3555,13 @@
     <w:lvl w:ilvl="8">
       <w:start w:val="1"/>
       <w:numFmt w:val="decimal"/>
-      <w:pStyle w:val="Heading9"/>
+      <w:pStyle w:val="Titlu9"/>
       <w:lvlText w:val="%1.%2.%3.%4.%5.%6.%7.%8.%9"/>
       <w:legacy w:legacy="1" w:legacySpace="144" w:legacyIndent="0"/>
       <w:lvlJc w:val="left"/>
     </w:lvl>
   </w:abstractNum>
-  <w:abstractNum w:abstractNumId="1">
+  <w:abstractNum w:abstractNumId="1" w15:restartNumberingAfterBreak="0">
     <w:nsid w:val="00126F2B"/>
     <w:multiLevelType w:val="hybridMultilevel"/>
     <w:tmpl w:val="EF2AE7FC"/>
@@ -3374,7 +3650,7 @@
       </w:pPr>
     </w:lvl>
   </w:abstractNum>
-  <w:abstractNum w:abstractNumId="2">
+  <w:abstractNum w:abstractNumId="2" w15:restartNumberingAfterBreak="0">
     <w:nsid w:val="082E746A"/>
     <w:multiLevelType w:val="hybridMultilevel"/>
     <w:tmpl w:val="6742F09C"/>
@@ -3463,7 +3739,7 @@
       </w:pPr>
     </w:lvl>
   </w:abstractNum>
-  <w:abstractNum w:abstractNumId="3">
+  <w:abstractNum w:abstractNumId="3" w15:restartNumberingAfterBreak="0">
     <w:nsid w:val="15A06247"/>
     <w:multiLevelType w:val="hybridMultilevel"/>
     <w:tmpl w:val="9552E5DA"/>
@@ -3552,7 +3828,7 @@
       </w:pPr>
     </w:lvl>
   </w:abstractNum>
-  <w:abstractNum w:abstractNumId="4">
+  <w:abstractNum w:abstractNumId="4" w15:restartNumberingAfterBreak="0">
     <w:nsid w:val="183D1B0A"/>
     <w:multiLevelType w:val="hybridMultilevel"/>
     <w:tmpl w:val="13CCDDA0"/>
@@ -3641,7 +3917,7 @@
       </w:pPr>
     </w:lvl>
   </w:abstractNum>
-  <w:abstractNum w:abstractNumId="5">
+  <w:abstractNum w:abstractNumId="5" w15:restartNumberingAfterBreak="0">
     <w:nsid w:val="26E14A9F"/>
     <w:multiLevelType w:val="hybridMultilevel"/>
     <w:tmpl w:val="86BECE66"/>
@@ -3731,7 +4007,7 @@
       </w:pPr>
     </w:lvl>
   </w:abstractNum>
-  <w:abstractNum w:abstractNumId="6">
+  <w:abstractNum w:abstractNumId="6" w15:restartNumberingAfterBreak="0">
     <w:nsid w:val="35F23968"/>
     <w:multiLevelType w:val="hybridMultilevel"/>
     <w:tmpl w:val="A118ADDA"/>
@@ -3820,7 +4096,7 @@
       </w:pPr>
     </w:lvl>
   </w:abstractNum>
-  <w:abstractNum w:abstractNumId="7">
+  <w:abstractNum w:abstractNumId="7" w15:restartNumberingAfterBreak="0">
     <w:nsid w:val="381E213B"/>
     <w:multiLevelType w:val="hybridMultilevel"/>
     <w:tmpl w:val="86F04156"/>
@@ -3909,7 +4185,7 @@
       </w:pPr>
     </w:lvl>
   </w:abstractNum>
-  <w:abstractNum w:abstractNumId="8">
+  <w:abstractNum w:abstractNumId="8" w15:restartNumberingAfterBreak="0">
     <w:nsid w:val="3E1C6A61"/>
     <w:multiLevelType w:val="hybridMultilevel"/>
     <w:tmpl w:val="B48A89CC"/>
@@ -3998,7 +4274,7 @@
       </w:pPr>
     </w:lvl>
   </w:abstractNum>
-  <w:abstractNum w:abstractNumId="9">
+  <w:abstractNum w:abstractNumId="9" w15:restartNumberingAfterBreak="0">
     <w:nsid w:val="513C4103"/>
     <w:multiLevelType w:val="hybridMultilevel"/>
     <w:tmpl w:val="27DA5F86"/>
@@ -4087,7 +4363,7 @@
       </w:pPr>
     </w:lvl>
   </w:abstractNum>
-  <w:abstractNum w:abstractNumId="10">
+  <w:abstractNum w:abstractNumId="10" w15:restartNumberingAfterBreak="0">
     <w:nsid w:val="60381838"/>
     <w:multiLevelType w:val="hybridMultilevel"/>
     <w:tmpl w:val="D0224A1C"/>
@@ -4176,7 +4452,7 @@
       </w:pPr>
     </w:lvl>
   </w:abstractNum>
-  <w:abstractNum w:abstractNumId="11">
+  <w:abstractNum w:abstractNumId="11" w15:restartNumberingAfterBreak="0">
     <w:nsid w:val="6E422694"/>
     <w:multiLevelType w:val="hybridMultilevel"/>
     <w:tmpl w:val="B2502630"/>
@@ -4265,7 +4541,7 @@
       </w:pPr>
     </w:lvl>
   </w:abstractNum>
-  <w:abstractNum w:abstractNumId="12">
+  <w:abstractNum w:abstractNumId="12" w15:restartNumberingAfterBreak="0">
     <w:nsid w:val="6E5A33EC"/>
     <w:multiLevelType w:val="hybridMultilevel"/>
     <w:tmpl w:val="1076BDEE"/>
@@ -4354,7 +4630,7 @@
       </w:pPr>
     </w:lvl>
   </w:abstractNum>
-  <w:abstractNum w:abstractNumId="13">
+  <w:abstractNum w:abstractNumId="13" w15:restartNumberingAfterBreak="0">
     <w:nsid w:val="7F006540"/>
     <w:multiLevelType w:val="multilevel"/>
     <w:tmpl w:val="122EF47E"/>
@@ -4518,7 +4794,7 @@
 </file>
 
 <file path=word/styles.xml><?xml version="1.0" encoding="utf-8"?>
-<w:styles xmlns:r="http://schemas.openxmlformats.org/officeDocument/2006/relationships" xmlns:w="http://schemas.openxmlformats.org/wordprocessingml/2006/main">
+<w:styles xmlns:mc="http://schemas.openxmlformats.org/markup-compatibility/2006" xmlns:r="http://schemas.openxmlformats.org/officeDocument/2006/relationships" xmlns:w="http://schemas.openxmlformats.org/wordprocessingml/2006/main" xmlns:w14="http://schemas.microsoft.com/office/word/2010/wordml" xmlns:w15="http://schemas.microsoft.com/office/word/2012/wordml" xmlns:w16cid="http://schemas.microsoft.com/office/word/2016/wordml/cid" xmlns:w16se="http://schemas.microsoft.com/office/word/2015/wordml/symex" mc:Ignorable="w14 w15 w16se w16cid">
   <w:docDefaults>
     <w:rPrDefault>
       <w:rPr>
@@ -4534,147 +4810,382 @@
       </w:pPr>
     </w:pPrDefault>
   </w:docDefaults>
-  <w:latentStyles w:defLockedState="0" w:defUIPriority="99" w:defSemiHidden="1" w:defUnhideWhenUsed="1" w:defQFormat="0" w:count="267">
-    <w:lsdException w:name="Normal" w:semiHidden="0" w:uiPriority="0" w:unhideWhenUsed="0" w:qFormat="1"/>
-    <w:lsdException w:name="heading 1" w:semiHidden="0" w:uiPriority="0" w:unhideWhenUsed="0" w:qFormat="1"/>
-    <w:lsdException w:name="heading 2" w:uiPriority="0" w:qFormat="1"/>
-    <w:lsdException w:name="heading 3" w:uiPriority="0" w:qFormat="1"/>
-    <w:lsdException w:name="heading 4" w:uiPriority="0" w:qFormat="1"/>
-    <w:lsdException w:name="heading 5" w:uiPriority="0" w:qFormat="1"/>
-    <w:lsdException w:name="heading 6" w:uiPriority="0" w:qFormat="1"/>
-    <w:lsdException w:name="heading 7" w:uiPriority="0" w:qFormat="1"/>
-    <w:lsdException w:name="heading 8" w:uiPriority="0" w:qFormat="1"/>
-    <w:lsdException w:name="heading 9" w:uiPriority="0" w:qFormat="1"/>
-    <w:lsdException w:name="toc 1" w:uiPriority="39"/>
-    <w:lsdException w:name="toc 2" w:uiPriority="39"/>
-    <w:lsdException w:name="toc 3" w:uiPriority="39"/>
-    <w:lsdException w:name="toc 4" w:uiPriority="39"/>
-    <w:lsdException w:name="toc 5" w:uiPriority="39"/>
-    <w:lsdException w:name="toc 6" w:uiPriority="39"/>
-    <w:lsdException w:name="toc 7" w:uiPriority="39"/>
-    <w:lsdException w:name="toc 8" w:uiPriority="39"/>
-    <w:lsdException w:name="toc 9" w:uiPriority="39"/>
-    <w:lsdException w:name="header" w:uiPriority="0"/>
-    <w:lsdException w:name="footer" w:uiPriority="0"/>
-    <w:lsdException w:name="caption" w:uiPriority="35" w:qFormat="1"/>
-    <w:lsdException w:name="page number" w:uiPriority="0"/>
-    <w:lsdException w:name="Title" w:semiHidden="0" w:uiPriority="0" w:unhideWhenUsed="0" w:qFormat="1"/>
-    <w:lsdException w:name="Default Paragraph Font" w:uiPriority="1"/>
-    <w:lsdException w:name="Subtitle" w:semiHidden="0" w:uiPriority="11" w:unhideWhenUsed="0" w:qFormat="1"/>
-    <w:lsdException w:name="Strong" w:semiHidden="0" w:uiPriority="0" w:unhideWhenUsed="0" w:qFormat="1"/>
-    <w:lsdException w:name="Emphasis" w:semiHidden="0" w:uiPriority="20" w:unhideWhenUsed="0" w:qFormat="1"/>
-    <w:lsdException w:name="Table Grid" w:semiHidden="0" w:uiPriority="59" w:unhideWhenUsed="0"/>
-    <w:lsdException w:name="Placeholder Text" w:unhideWhenUsed="0"/>
-    <w:lsdException w:name="No Spacing" w:semiHidden="0" w:uiPriority="1" w:unhideWhenUsed="0" w:qFormat="1"/>
-    <w:lsdException w:name="Light Shading" w:semiHidden="0" w:uiPriority="60" w:unhideWhenUsed="0"/>
-    <w:lsdException w:name="Light List" w:semiHidden="0" w:uiPriority="61" w:unhideWhenUsed="0"/>
-    <w:lsdException w:name="Light Grid" w:semiHidden="0" w:uiPriority="62" w:unhideWhenUsed="0"/>
-    <w:lsdException w:name="Medium Shading 1" w:semiHidden="0" w:uiPriority="63" w:unhideWhenUsed="0"/>
-    <w:lsdException w:name="Medium Shading 2" w:semiHidden="0" w:uiPriority="64" w:unhideWhenUsed="0"/>
-    <w:lsdException w:name="Medium List 1" w:semiHidden="0" w:uiPriority="65" w:unhideWhenUsed="0"/>
-    <w:lsdException w:name="Medium List 2" w:semiHidden="0" w:uiPriority="66" w:unhideWhenUsed="0"/>
-    <w:lsdException w:name="Medium Grid 1" w:semiHidden="0" w:uiPriority="67" w:unhideWhenUsed="0"/>
-    <w:lsdException w:name="Medium Grid 2" w:semiHidden="0" w:uiPriority="68" w:unhideWhenUsed="0"/>
-    <w:lsdException w:name="Medium Grid 3" w:semiHidden="0" w:uiPriority="69" w:unhideWhenUsed="0"/>
-    <w:lsdException w:name="Dark List" w:semiHidden="0" w:uiPriority="70" w:unhideWhenUsed="0"/>
-    <w:lsdException w:name="Colorful Shading" w:semiHidden="0" w:uiPriority="71" w:unhideWhenUsed="0"/>
-    <w:lsdException w:name="Colorful List" w:semiHidden="0" w:uiPriority="72" w:unhideWhenUsed="0"/>
-    <w:lsdException w:name="Colorful Grid" w:semiHidden="0" w:uiPriority="73" w:unhideWhenUsed="0"/>
-    <w:lsdException w:name="Light Shading Accent 1" w:semiHidden="0" w:uiPriority="60" w:unhideWhenUsed="0"/>
-    <w:lsdException w:name="Light List Accent 1" w:semiHidden="0" w:uiPriority="61" w:unhideWhenUsed="0"/>
-    <w:lsdException w:name="Light Grid Accent 1" w:semiHidden="0" w:uiPriority="62" w:unhideWhenUsed="0"/>
-    <w:lsdException w:name="Medium Shading 1 Accent 1" w:semiHidden="0" w:uiPriority="63" w:unhideWhenUsed="0"/>
-    <w:lsdException w:name="Medium Shading 2 Accent 1" w:semiHidden="0" w:uiPriority="64" w:unhideWhenUsed="0"/>
-    <w:lsdException w:name="Medium List 1 Accent 1" w:semiHidden="0" w:uiPriority="65" w:unhideWhenUsed="0"/>
-    <w:lsdException w:name="Revision" w:unhideWhenUsed="0"/>
-    <w:lsdException w:name="List Paragraph" w:semiHidden="0" w:uiPriority="34" w:unhideWhenUsed="0" w:qFormat="1"/>
-    <w:lsdException w:name="Quote" w:semiHidden="0" w:uiPriority="29" w:unhideWhenUsed="0" w:qFormat="1"/>
-    <w:lsdException w:name="Intense Quote" w:semiHidden="0" w:uiPriority="30" w:unhideWhenUsed="0" w:qFormat="1"/>
-    <w:lsdException w:name="Medium List 2 Accent 1" w:semiHidden="0" w:uiPriority="66" w:unhideWhenUsed="0"/>
-    <w:lsdException w:name="Medium Grid 1 Accent 1" w:semiHidden="0" w:uiPriority="67" w:unhideWhenUsed="0"/>
-    <w:lsdException w:name="Medium Grid 2 Accent 1" w:semiHidden="0" w:uiPriority="68" w:unhideWhenUsed="0"/>
-    <w:lsdException w:name="Medium Grid 3 Accent 1" w:semiHidden="0" w:uiPriority="69" w:unhideWhenUsed="0"/>
-    <w:lsdException w:name="Dark List Accent 1" w:semiHidden="0" w:uiPriority="70" w:unhideWhenUsed="0"/>
-    <w:lsdException w:name="Colorful Shading Accent 1" w:semiHidden="0" w:uiPriority="71" w:unhideWhenUsed="0"/>
-    <w:lsdException w:name="Colorful List Accent 1" w:semiHidden="0" w:uiPriority="72" w:unhideWhenUsed="0"/>
-    <w:lsdException w:name="Colorful Grid Accent 1" w:semiHidden="0" w:uiPriority="73" w:unhideWhenUsed="0"/>
-    <w:lsdException w:name="Light Shading Accent 2" w:semiHidden="0" w:uiPriority="60" w:unhideWhenUsed="0"/>
-    <w:lsdException w:name="Light List Accent 2" w:semiHidden="0" w:uiPriority="61" w:unhideWhenUsed="0"/>
-    <w:lsdException w:name="Light Grid Accent 2" w:semiHidden="0" w:uiPriority="62" w:unhideWhenUsed="0"/>
-    <w:lsdException w:name="Medium Shading 1 Accent 2" w:semiHidden="0" w:uiPriority="63" w:unhideWhenUsed="0"/>
-    <w:lsdException w:name="Medium Shading 2 Accent 2" w:semiHidden="0" w:uiPriority="64" w:unhideWhenUsed="0"/>
-    <w:lsdException w:name="Medium List 1 Accent 2" w:semiHidden="0" w:uiPriority="65" w:unhideWhenUsed="0"/>
-    <w:lsdException w:name="Medium List 2 Accent 2" w:semiHidden="0" w:uiPriority="66" w:unhideWhenUsed="0"/>
-    <w:lsdException w:name="Medium Grid 1 Accent 2" w:semiHidden="0" w:uiPriority="67" w:unhideWhenUsed="0"/>
-    <w:lsdException w:name="Medium Grid 2 Accent 2" w:semiHidden="0" w:uiPriority="68" w:unhideWhenUsed="0"/>
-    <w:lsdException w:name="Medium Grid 3 Accent 2" w:semiHidden="0" w:uiPriority="69" w:unhideWhenUsed="0"/>
-    <w:lsdException w:name="Dark List Accent 2" w:semiHidden="0" w:uiPriority="70" w:unhideWhenUsed="0"/>
-    <w:lsdException w:name="Colorful Shading Accent 2" w:semiHidden="0" w:uiPriority="71" w:unhideWhenUsed="0"/>
-    <w:lsdException w:name="Colorful List Accent 2" w:semiHidden="0" w:uiPriority="72" w:unhideWhenUsed="0"/>
-    <w:lsdException w:name="Colorful Grid Accent 2" w:semiHidden="0" w:uiPriority="73" w:unhideWhenUsed="0"/>
-    <w:lsdException w:name="Light Shading Accent 3" w:semiHidden="0" w:uiPriority="60" w:unhideWhenUsed="0"/>
-    <w:lsdException w:name="Light List Accent 3" w:semiHidden="0" w:uiPriority="61" w:unhideWhenUsed="0"/>
-    <w:lsdException w:name="Light Grid Accent 3" w:semiHidden="0" w:uiPriority="62" w:unhideWhenUsed="0"/>
-    <w:lsdException w:name="Medium Shading 1 Accent 3" w:semiHidden="0" w:uiPriority="63" w:unhideWhenUsed="0"/>
-    <w:lsdException w:name="Medium Shading 2 Accent 3" w:semiHidden="0" w:uiPriority="64" w:unhideWhenUsed="0"/>
-    <w:lsdException w:name="Medium List 1 Accent 3" w:semiHidden="0" w:uiPriority="65" w:unhideWhenUsed="0"/>
-    <w:lsdException w:name="Medium List 2 Accent 3" w:semiHidden="0" w:uiPriority="66" w:unhideWhenUsed="0"/>
-    <w:lsdException w:name="Medium Grid 1 Accent 3" w:semiHidden="0" w:uiPriority="67" w:unhideWhenUsed="0"/>
-    <w:lsdException w:name="Medium Grid 2 Accent 3" w:semiHidden="0" w:uiPriority="68" w:unhideWhenUsed="0"/>
-    <w:lsdException w:name="Medium Grid 3 Accent 3" w:semiHidden="0" w:uiPriority="69" w:unhideWhenUsed="0"/>
-    <w:lsdException w:name="Dark List Accent 3" w:semiHidden="0" w:uiPriority="70" w:unhideWhenUsed="0"/>
-    <w:lsdException w:name="Colorful Shading Accent 3" w:semiHidden="0" w:uiPriority="71" w:unhideWhenUsed="0"/>
-    <w:lsdException w:name="Colorful List Accent 3" w:semiHidden="0" w:uiPriority="72" w:unhideWhenUsed="0"/>
-    <w:lsdException w:name="Colorful Grid Accent 3" w:semiHidden="0" w:uiPriority="73" w:unhideWhenUsed="0"/>
-    <w:lsdException w:name="Light Shading Accent 4" w:semiHidden="0" w:uiPriority="60" w:unhideWhenUsed="0"/>
-    <w:lsdException w:name="Light List Accent 4" w:semiHidden="0" w:uiPriority="61" w:unhideWhenUsed="0"/>
-    <w:lsdException w:name="Light Grid Accent 4" w:semiHidden="0" w:uiPriority="62" w:unhideWhenUsed="0"/>
-    <w:lsdException w:name="Medium Shading 1 Accent 4" w:semiHidden="0" w:uiPriority="63" w:unhideWhenUsed="0"/>
-    <w:lsdException w:name="Medium Shading 2 Accent 4" w:semiHidden="0" w:uiPriority="64" w:unhideWhenUsed="0"/>
-    <w:lsdException w:name="Medium List 1 Accent 4" w:semiHidden="0" w:uiPriority="65" w:unhideWhenUsed="0"/>
-    <w:lsdException w:name="Medium List 2 Accent 4" w:semiHidden="0" w:uiPriority="66" w:unhideWhenUsed="0"/>
-    <w:lsdException w:name="Medium Grid 1 Accent 4" w:semiHidden="0" w:uiPriority="67" w:unhideWhenUsed="0"/>
-    <w:lsdException w:name="Medium Grid 2 Accent 4" w:semiHidden="0" w:uiPriority="68" w:unhideWhenUsed="0"/>
-    <w:lsdException w:name="Medium Grid 3 Accent 4" w:semiHidden="0" w:uiPriority="69" w:unhideWhenUsed="0"/>
-    <w:lsdException w:name="Dark List Accent 4" w:semiHidden="0" w:uiPriority="70" w:unhideWhenUsed="0"/>
-    <w:lsdException w:name="Colorful Shading Accent 4" w:semiHidden="0" w:uiPriority="71" w:unhideWhenUsed="0"/>
-    <w:lsdException w:name="Colorful List Accent 4" w:semiHidden="0" w:uiPriority="72" w:unhideWhenUsed="0"/>
-    <w:lsdException w:name="Colorful Grid Accent 4" w:semiHidden="0" w:uiPriority="73" w:unhideWhenUsed="0"/>
-    <w:lsdException w:name="Light Shading Accent 5" w:semiHidden="0" w:uiPriority="60" w:unhideWhenUsed="0"/>
-    <w:lsdException w:name="Light List Accent 5" w:semiHidden="0" w:uiPriority="61" w:unhideWhenUsed="0"/>
-    <w:lsdException w:name="Light Grid Accent 5" w:semiHidden="0" w:uiPriority="62" w:unhideWhenUsed="0"/>
-    <w:lsdException w:name="Medium Shading 1 Accent 5" w:semiHidden="0" w:uiPriority="63" w:unhideWhenUsed="0"/>
-    <w:lsdException w:name="Medium Shading 2 Accent 5" w:semiHidden="0" w:uiPriority="64" w:unhideWhenUsed="0"/>
-    <w:lsdException w:name="Medium List 1 Accent 5" w:semiHidden="0" w:uiPriority="65" w:unhideWhenUsed="0"/>
-    <w:lsdException w:name="Medium List 2 Accent 5" w:semiHidden="0" w:uiPriority="66" w:unhideWhenUsed="0"/>
-    <w:lsdException w:name="Medium Grid 1 Accent 5" w:semiHidden="0" w:uiPriority="67" w:unhideWhenUsed="0"/>
-    <w:lsdException w:name="Medium Grid 2 Accent 5" w:semiHidden="0" w:uiPriority="68" w:unhideWhenUsed="0"/>
-    <w:lsdException w:name="Medium Grid 3 Accent 5" w:semiHidden="0" w:uiPriority="69" w:unhideWhenUsed="0"/>
-    <w:lsdException w:name="Dark List Accent 5" w:semiHidden="0" w:uiPriority="70" w:unhideWhenUsed="0"/>
-    <w:lsdException w:name="Colorful Shading Accent 5" w:semiHidden="0" w:uiPriority="71" w:unhideWhenUsed="0"/>
-    <w:lsdException w:name="Colorful List Accent 5" w:semiHidden="0" w:uiPriority="72" w:unhideWhenUsed="0"/>
-    <w:lsdException w:name="Colorful Grid Accent 5" w:semiHidden="0" w:uiPriority="73" w:unhideWhenUsed="0"/>
-    <w:lsdException w:name="Light Shading Accent 6" w:semiHidden="0" w:uiPriority="60" w:unhideWhenUsed="0"/>
-    <w:lsdException w:name="Light List Accent 6" w:semiHidden="0" w:uiPriority="61" w:unhideWhenUsed="0"/>
-    <w:lsdException w:name="Light Grid Accent 6" w:semiHidden="0" w:uiPriority="62" w:unhideWhenUsed="0"/>
-    <w:lsdException w:name="Medium Shading 1 Accent 6" w:semiHidden="0" w:uiPriority="63" w:unhideWhenUsed="0"/>
-    <w:lsdException w:name="Medium Shading 2 Accent 6" w:semiHidden="0" w:uiPriority="64" w:unhideWhenUsed="0"/>
-    <w:lsdException w:name="Medium List 1 Accent 6" w:semiHidden="0" w:uiPriority="65" w:unhideWhenUsed="0"/>
-    <w:lsdException w:name="Medium List 2 Accent 6" w:semiHidden="0" w:uiPriority="66" w:unhideWhenUsed="0"/>
-    <w:lsdException w:name="Medium Grid 1 Accent 6" w:semiHidden="0" w:uiPriority="67" w:unhideWhenUsed="0"/>
-    <w:lsdException w:name="Medium Grid 2 Accent 6" w:semiHidden="0" w:uiPriority="68" w:unhideWhenUsed="0"/>
-    <w:lsdException w:name="Medium Grid 3 Accent 6" w:semiHidden="0" w:uiPriority="69" w:unhideWhenUsed="0"/>
-    <w:lsdException w:name="Dark List Accent 6" w:semiHidden="0" w:uiPriority="70" w:unhideWhenUsed="0"/>
-    <w:lsdException w:name="Colorful Shading Accent 6" w:semiHidden="0" w:uiPriority="71" w:unhideWhenUsed="0"/>
-    <w:lsdException w:name="Colorful List Accent 6" w:semiHidden="0" w:uiPriority="72" w:unhideWhenUsed="0"/>
-    <w:lsdException w:name="Colorful Grid Accent 6" w:semiHidden="0" w:uiPriority="73" w:unhideWhenUsed="0"/>
-    <w:lsdException w:name="Subtle Emphasis" w:semiHidden="0" w:uiPriority="19" w:unhideWhenUsed="0" w:qFormat="1"/>
-    <w:lsdException w:name="Intense Emphasis" w:semiHidden="0" w:uiPriority="21" w:unhideWhenUsed="0" w:qFormat="1"/>
-    <w:lsdException w:name="Subtle Reference" w:semiHidden="0" w:uiPriority="31" w:unhideWhenUsed="0" w:qFormat="1"/>
-    <w:lsdException w:name="Intense Reference" w:semiHidden="0" w:uiPriority="32" w:unhideWhenUsed="0" w:qFormat="1"/>
-    <w:lsdException w:name="Book Title" w:semiHidden="0" w:uiPriority="33" w:unhideWhenUsed="0" w:qFormat="1"/>
-    <w:lsdException w:name="Bibliography" w:uiPriority="37"/>
-    <w:lsdException w:name="TOC Heading" w:uiPriority="39" w:qFormat="1"/>
+  <w:latentStyles w:defLockedState="0" w:defUIPriority="99" w:defSemiHidden="0" w:defUnhideWhenUsed="0" w:defQFormat="0" w:count="375">
+    <w:lsdException w:name="Normal" w:uiPriority="0" w:qFormat="1"/>
+    <w:lsdException w:name="heading 1" w:uiPriority="0" w:qFormat="1"/>
+    <w:lsdException w:name="heading 2" w:semiHidden="1" w:uiPriority="0" w:unhideWhenUsed="1" w:qFormat="1"/>
+    <w:lsdException w:name="heading 3" w:semiHidden="1" w:uiPriority="0" w:unhideWhenUsed="1" w:qFormat="1"/>
+    <w:lsdException w:name="heading 4" w:semiHidden="1" w:uiPriority="0" w:unhideWhenUsed="1" w:qFormat="1"/>
+    <w:lsdException w:name="heading 5" w:semiHidden="1" w:uiPriority="0" w:unhideWhenUsed="1" w:qFormat="1"/>
+    <w:lsdException w:name="heading 6" w:semiHidden="1" w:uiPriority="0" w:unhideWhenUsed="1" w:qFormat="1"/>
+    <w:lsdException w:name="heading 7" w:semiHidden="1" w:uiPriority="0" w:unhideWhenUsed="1" w:qFormat="1"/>
+    <w:lsdException w:name="heading 8" w:semiHidden="1" w:uiPriority="0" w:unhideWhenUsed="1" w:qFormat="1"/>
+    <w:lsdException w:name="heading 9" w:semiHidden="1" w:uiPriority="0" w:unhideWhenUsed="1" w:qFormat="1"/>
+    <w:lsdException w:name="index 1" w:semiHidden="1" w:unhideWhenUsed="1"/>
+    <w:lsdException w:name="index 2" w:semiHidden="1" w:unhideWhenUsed="1"/>
+    <w:lsdException w:name="index 3" w:semiHidden="1" w:unhideWhenUsed="1"/>
+    <w:lsdException w:name="index 4" w:semiHidden="1" w:unhideWhenUsed="1"/>
+    <w:lsdException w:name="index 5" w:semiHidden="1" w:unhideWhenUsed="1"/>
+    <w:lsdException w:name="index 6" w:semiHidden="1" w:unhideWhenUsed="1"/>
+    <w:lsdException w:name="index 7" w:semiHidden="1" w:unhideWhenUsed="1"/>
+    <w:lsdException w:name="index 8" w:semiHidden="1" w:unhideWhenUsed="1"/>
+    <w:lsdException w:name="index 9" w:semiHidden="1" w:unhideWhenUsed="1"/>
+    <w:lsdException w:name="toc 1" w:semiHidden="1" w:uiPriority="39" w:unhideWhenUsed="1"/>
+    <w:lsdException w:name="toc 2" w:semiHidden="1" w:uiPriority="39" w:unhideWhenUsed="1"/>
+    <w:lsdException w:name="toc 3" w:semiHidden="1" w:uiPriority="39" w:unhideWhenUsed="1"/>
+    <w:lsdException w:name="toc 4" w:semiHidden="1" w:uiPriority="39" w:unhideWhenUsed="1"/>
+    <w:lsdException w:name="toc 5" w:semiHidden="1" w:uiPriority="39" w:unhideWhenUsed="1"/>
+    <w:lsdException w:name="toc 6" w:semiHidden="1" w:uiPriority="39" w:unhideWhenUsed="1"/>
+    <w:lsdException w:name="toc 7" w:semiHidden="1" w:uiPriority="39" w:unhideWhenUsed="1"/>
+    <w:lsdException w:name="toc 8" w:semiHidden="1" w:uiPriority="39" w:unhideWhenUsed="1"/>
+    <w:lsdException w:name="toc 9" w:semiHidden="1" w:uiPriority="39" w:unhideWhenUsed="1"/>
+    <w:lsdException w:name="Normal Indent" w:semiHidden="1" w:unhideWhenUsed="1"/>
+    <w:lsdException w:name="footnote text" w:semiHidden="1" w:unhideWhenUsed="1"/>
+    <w:lsdException w:name="annotation text" w:semiHidden="1" w:unhideWhenUsed="1"/>
+    <w:lsdException w:name="header" w:semiHidden="1" w:uiPriority="0" w:unhideWhenUsed="1"/>
+    <w:lsdException w:name="footer" w:semiHidden="1" w:uiPriority="0" w:unhideWhenUsed="1"/>
+    <w:lsdException w:name="index heading" w:semiHidden="1" w:unhideWhenUsed="1"/>
+    <w:lsdException w:name="caption" w:semiHidden="1" w:uiPriority="35" w:unhideWhenUsed="1" w:qFormat="1"/>
+    <w:lsdException w:name="table of figures" w:semiHidden="1" w:unhideWhenUsed="1"/>
+    <w:lsdException w:name="envelope address" w:semiHidden="1" w:unhideWhenUsed="1"/>
+    <w:lsdException w:name="envelope return" w:semiHidden="1" w:unhideWhenUsed="1"/>
+    <w:lsdException w:name="footnote reference" w:semiHidden="1" w:unhideWhenUsed="1"/>
+    <w:lsdException w:name="annotation reference" w:semiHidden="1" w:unhideWhenUsed="1"/>
+    <w:lsdException w:name="line number" w:semiHidden="1" w:unhideWhenUsed="1"/>
+    <w:lsdException w:name="page number" w:semiHidden="1" w:uiPriority="0" w:unhideWhenUsed="1"/>
+    <w:lsdException w:name="endnote reference" w:semiHidden="1" w:unhideWhenUsed="1"/>
+    <w:lsdException w:name="endnote text" w:semiHidden="1" w:unhideWhenUsed="1"/>
+    <w:lsdException w:name="table of authorities" w:semiHidden="1" w:unhideWhenUsed="1"/>
+    <w:lsdException w:name="macro" w:semiHidden="1" w:unhideWhenUsed="1"/>
+    <w:lsdException w:name="toa heading" w:semiHidden="1" w:unhideWhenUsed="1"/>
+    <w:lsdException w:name="List" w:semiHidden="1" w:unhideWhenUsed="1"/>
+    <w:lsdException w:name="List Bullet" w:semiHidden="1" w:unhideWhenUsed="1"/>
+    <w:lsdException w:name="List Number" w:semiHidden="1" w:unhideWhenUsed="1"/>
+    <w:lsdException w:name="List 2" w:semiHidden="1" w:unhideWhenUsed="1"/>
+    <w:lsdException w:name="List 3" w:semiHidden="1" w:unhideWhenUsed="1"/>
+    <w:lsdException w:name="List 4" w:semiHidden="1" w:unhideWhenUsed="1"/>
+    <w:lsdException w:name="List 5" w:semiHidden="1" w:unhideWhenUsed="1"/>
+    <w:lsdException w:name="List Bullet 2" w:semiHidden="1" w:unhideWhenUsed="1"/>
+    <w:lsdException w:name="List Bullet 3" w:semiHidden="1" w:unhideWhenUsed="1"/>
+    <w:lsdException w:name="List Bullet 4" w:semiHidden="1" w:unhideWhenUsed="1"/>
+    <w:lsdException w:name="List Bullet 5" w:semiHidden="1" w:unhideWhenUsed="1"/>
+    <w:lsdException w:name="List Number 2" w:semiHidden="1" w:unhideWhenUsed="1"/>
+    <w:lsdException w:name="List Number 3" w:semiHidden="1" w:unhideWhenUsed="1"/>
+    <w:lsdException w:name="List Number 4" w:semiHidden="1" w:unhideWhenUsed="1"/>
+    <w:lsdException w:name="List Number 5" w:semiHidden="1" w:unhideWhenUsed="1"/>
+    <w:lsdException w:name="Title" w:uiPriority="0" w:qFormat="1"/>
+    <w:lsdException w:name="Closing" w:semiHidden="1" w:unhideWhenUsed="1"/>
+    <w:lsdException w:name="Signature" w:semiHidden="1" w:unhideWhenUsed="1"/>
+    <w:lsdException w:name="Default Paragraph Font" w:semiHidden="1" w:uiPriority="1" w:unhideWhenUsed="1"/>
+    <w:lsdException w:name="Body Text" w:semiHidden="1" w:unhideWhenUsed="1"/>
+    <w:lsdException w:name="Body Text Indent" w:semiHidden="1" w:unhideWhenUsed="1"/>
+    <w:lsdException w:name="List Continue" w:semiHidden="1" w:unhideWhenUsed="1"/>
+    <w:lsdException w:name="List Continue 2" w:semiHidden="1" w:unhideWhenUsed="1"/>
+    <w:lsdException w:name="List Continue 3" w:semiHidden="1" w:unhideWhenUsed="1"/>
+    <w:lsdException w:name="List Continue 4" w:semiHidden="1" w:unhideWhenUsed="1"/>
+    <w:lsdException w:name="List Continue 5" w:semiHidden="1" w:unhideWhenUsed="1"/>
+    <w:lsdException w:name="Message Header" w:semiHidden="1" w:unhideWhenUsed="1"/>
+    <w:lsdException w:name="Subtitle" w:uiPriority="11" w:qFormat="1"/>
+    <w:lsdException w:name="Salutation" w:semiHidden="1" w:unhideWhenUsed="1"/>
+    <w:lsdException w:name="Date" w:semiHidden="1" w:unhideWhenUsed="1"/>
+    <w:lsdException w:name="Body Text First Indent" w:semiHidden="1" w:unhideWhenUsed="1"/>
+    <w:lsdException w:name="Body Text First Indent 2" w:semiHidden="1" w:unhideWhenUsed="1"/>
+    <w:lsdException w:name="Note Heading" w:semiHidden="1" w:unhideWhenUsed="1"/>
+    <w:lsdException w:name="Body Text 2" w:semiHidden="1" w:unhideWhenUsed="1"/>
+    <w:lsdException w:name="Body Text 3" w:semiHidden="1" w:unhideWhenUsed="1"/>
+    <w:lsdException w:name="Body Text Indent 2" w:semiHidden="1" w:unhideWhenUsed="1"/>
+    <w:lsdException w:name="Body Text Indent 3" w:semiHidden="1" w:unhideWhenUsed="1"/>
+    <w:lsdException w:name="Block Text" w:semiHidden="1" w:unhideWhenUsed="1"/>
+    <w:lsdException w:name="Hyperlink" w:semiHidden="1" w:unhideWhenUsed="1"/>
+    <w:lsdException w:name="FollowedHyperlink" w:semiHidden="1" w:unhideWhenUsed="1"/>
+    <w:lsdException w:name="Strong" w:uiPriority="0" w:qFormat="1"/>
+    <w:lsdException w:name="Emphasis" w:uiPriority="20" w:qFormat="1"/>
+    <w:lsdException w:name="Document Map" w:semiHidden="1" w:unhideWhenUsed="1"/>
+    <w:lsdException w:name="Plain Text" w:semiHidden="1" w:unhideWhenUsed="1"/>
+    <w:lsdException w:name="E-mail Signature" w:semiHidden="1" w:unhideWhenUsed="1"/>
+    <w:lsdException w:name="HTML Top of Form" w:semiHidden="1" w:unhideWhenUsed="1"/>
+    <w:lsdException w:name="HTML Bottom of Form" w:semiHidden="1" w:unhideWhenUsed="1"/>
+    <w:lsdException w:name="Normal (Web)" w:semiHidden="1" w:unhideWhenUsed="1"/>
+    <w:lsdException w:name="HTML Acronym" w:semiHidden="1" w:unhideWhenUsed="1"/>
+    <w:lsdException w:name="HTML Address" w:semiHidden="1" w:unhideWhenUsed="1"/>
+    <w:lsdException w:name="HTML Cite" w:semiHidden="1" w:unhideWhenUsed="1"/>
+    <w:lsdException w:name="HTML Code" w:semiHidden="1" w:unhideWhenUsed="1"/>
+    <w:lsdException w:name="HTML Definition" w:semiHidden="1" w:unhideWhenUsed="1"/>
+    <w:lsdException w:name="HTML Keyboard" w:semiHidden="1" w:unhideWhenUsed="1"/>
+    <w:lsdException w:name="HTML Preformatted" w:semiHidden="1" w:unhideWhenUsed="1"/>
+    <w:lsdException w:name="HTML Sample" w:semiHidden="1" w:unhideWhenUsed="1"/>
+    <w:lsdException w:name="HTML Typewriter" w:semiHidden="1" w:unhideWhenUsed="1"/>
+    <w:lsdException w:name="HTML Variable" w:semiHidden="1" w:unhideWhenUsed="1"/>
+    <w:lsdException w:name="Normal Table" w:semiHidden="1" w:unhideWhenUsed="1"/>
+    <w:lsdException w:name="annotation subject" w:semiHidden="1" w:unhideWhenUsed="1"/>
+    <w:lsdException w:name="No List" w:semiHidden="1" w:unhideWhenUsed="1"/>
+    <w:lsdException w:name="Outline List 1" w:semiHidden="1" w:unhideWhenUsed="1"/>
+    <w:lsdException w:name="Outline List 2" w:semiHidden="1" w:unhideWhenUsed="1"/>
+    <w:lsdException w:name="Outline List 3" w:semiHidden="1" w:unhideWhenUsed="1"/>
+    <w:lsdException w:name="Table Simple 1" w:semiHidden="1" w:unhideWhenUsed="1"/>
+    <w:lsdException w:name="Table Simple 2" w:semiHidden="1" w:unhideWhenUsed="1"/>
+    <w:lsdException w:name="Table Simple 3" w:semiHidden="1" w:unhideWhenUsed="1"/>
+    <w:lsdException w:name="Table Classic 1" w:semiHidden="1" w:unhideWhenUsed="1"/>
+    <w:lsdException w:name="Table Classic 2" w:semiHidden="1" w:unhideWhenUsed="1"/>
+    <w:lsdException w:name="Table Classic 3" w:semiHidden="1" w:unhideWhenUsed="1"/>
+    <w:lsdException w:name="Table Classic 4" w:semiHidden="1" w:unhideWhenUsed="1"/>
+    <w:lsdException w:name="Table Colorful 1" w:semiHidden="1" w:unhideWhenUsed="1"/>
+    <w:lsdException w:name="Table Colorful 2" w:semiHidden="1" w:unhideWhenUsed="1"/>
+    <w:lsdException w:name="Table Colorful 3" w:semiHidden="1" w:unhideWhenUsed="1"/>
+    <w:lsdException w:name="Table Columns 1" w:semiHidden="1" w:unhideWhenUsed="1"/>
+    <w:lsdException w:name="Table Columns 2" w:semiHidden="1" w:unhideWhenUsed="1"/>
+    <w:lsdException w:name="Table Columns 3" w:semiHidden="1" w:unhideWhenUsed="1"/>
+    <w:lsdException w:name="Table Columns 4" w:semiHidden="1" w:unhideWhenUsed="1"/>
+    <w:lsdException w:name="Table Columns 5" w:semiHidden="1" w:unhideWhenUsed="1"/>
+    <w:lsdException w:name="Table Grid 1" w:semiHidden="1" w:unhideWhenUsed="1"/>
+    <w:lsdException w:name="Table Grid 2" w:semiHidden="1" w:unhideWhenUsed="1"/>
+    <w:lsdException w:name="Table Grid 3" w:semiHidden="1" w:unhideWhenUsed="1"/>
+    <w:lsdException w:name="Table Grid 4" w:semiHidden="1" w:unhideWhenUsed="1"/>
+    <w:lsdException w:name="Table Grid 5" w:semiHidden="1" w:unhideWhenUsed="1"/>
+    <w:lsdException w:name="Table Grid 6" w:semiHidden="1" w:unhideWhenUsed="1"/>
+    <w:lsdException w:name="Table Grid 7" w:semiHidden="1" w:unhideWhenUsed="1"/>
+    <w:lsdException w:name="Table Grid 8" w:semiHidden="1" w:unhideWhenUsed="1"/>
+    <w:lsdException w:name="Table List 1" w:semiHidden="1" w:unhideWhenUsed="1"/>
+    <w:lsdException w:name="Table List 2" w:semiHidden="1" w:unhideWhenUsed="1"/>
+    <w:lsdException w:name="Table List 3" w:semiHidden="1" w:unhideWhenUsed="1"/>
+    <w:lsdException w:name="Table List 4" w:semiHidden="1" w:unhideWhenUsed="1"/>
+    <w:lsdException w:name="Table List 5" w:semiHidden="1" w:unhideWhenUsed="1"/>
+    <w:lsdException w:name="Table List 6" w:semiHidden="1" w:unhideWhenUsed="1"/>
+    <w:lsdException w:name="Table List 7" w:semiHidden="1" w:unhideWhenUsed="1"/>
+    <w:lsdException w:name="Table List 8" w:semiHidden="1" w:unhideWhenUsed="1"/>
+    <w:lsdException w:name="Table 3D effects 1" w:semiHidden="1" w:unhideWhenUsed="1"/>
+    <w:lsdException w:name="Table 3D effects 2" w:semiHidden="1" w:unhideWhenUsed="1"/>
+    <w:lsdException w:name="Table 3D effects 3" w:semiHidden="1" w:unhideWhenUsed="1"/>
+    <w:lsdException w:name="Table Contemporary" w:semiHidden="1" w:unhideWhenUsed="1"/>
+    <w:lsdException w:name="Table Elegant" w:semiHidden="1" w:unhideWhenUsed="1"/>
+    <w:lsdException w:name="Table Professional" w:semiHidden="1" w:unhideWhenUsed="1"/>
+    <w:lsdException w:name="Table Subtle 1" w:semiHidden="1" w:unhideWhenUsed="1"/>
+    <w:lsdException w:name="Table Subtle 2" w:semiHidden="1" w:unhideWhenUsed="1"/>
+    <w:lsdException w:name="Table Web 1" w:semiHidden="1" w:unhideWhenUsed="1"/>
+    <w:lsdException w:name="Table Web 2" w:semiHidden="1" w:unhideWhenUsed="1"/>
+    <w:lsdException w:name="Table Web 3" w:semiHidden="1" w:unhideWhenUsed="1"/>
+    <w:lsdException w:name="Balloon Text" w:semiHidden="1" w:unhideWhenUsed="1"/>
+    <w:lsdException w:name="Table Grid" w:semiHidden="1" w:uiPriority="59" w:unhideWhenUsed="1"/>
+    <w:lsdException w:name="Table Theme" w:semiHidden="1" w:unhideWhenUsed="1"/>
+    <w:lsdException w:name="Placeholder Text" w:semiHidden="1"/>
+    <w:lsdException w:name="No Spacing" w:uiPriority="1" w:qFormat="1"/>
+    <w:lsdException w:name="Light Shading" w:uiPriority="60"/>
+    <w:lsdException w:name="Light List" w:uiPriority="61"/>
+    <w:lsdException w:name="Light Grid" w:uiPriority="62"/>
+    <w:lsdException w:name="Medium Shading 1" w:uiPriority="63"/>
+    <w:lsdException w:name="Medium Shading 2" w:uiPriority="64"/>
+    <w:lsdException w:name="Medium List 1" w:uiPriority="65"/>
+    <w:lsdException w:name="Medium List 2" w:uiPriority="66"/>
+    <w:lsdException w:name="Medium Grid 1" w:uiPriority="67"/>
+    <w:lsdException w:name="Medium Grid 2" w:uiPriority="68"/>
+    <w:lsdException w:name="Medium Grid 3" w:uiPriority="69"/>
+    <w:lsdException w:name="Dark List" w:uiPriority="70"/>
+    <w:lsdException w:name="Colorful Shading" w:uiPriority="71"/>
+    <w:lsdException w:name="Colorful List" w:uiPriority="72"/>
+    <w:lsdException w:name="Colorful Grid" w:uiPriority="73"/>
+    <w:lsdException w:name="Light Shading Accent 1" w:uiPriority="60"/>
+    <w:lsdException w:name="Light List Accent 1" w:uiPriority="61"/>
+    <w:lsdException w:name="Light Grid Accent 1" w:uiPriority="62"/>
+    <w:lsdException w:name="Medium Shading 1 Accent 1" w:uiPriority="63"/>
+    <w:lsdException w:name="Medium Shading 2 Accent 1" w:uiPriority="64"/>
+    <w:lsdException w:name="Medium List 1 Accent 1" w:uiPriority="65"/>
+    <w:lsdException w:name="Revision" w:semiHidden="1"/>
+    <w:lsdException w:name="List Paragraph" w:uiPriority="34" w:qFormat="1"/>
+    <w:lsdException w:name="Quote" w:uiPriority="29" w:qFormat="1"/>
+    <w:lsdException w:name="Intense Quote" w:uiPriority="30" w:qFormat="1"/>
+    <w:lsdException w:name="Medium List 2 Accent 1" w:uiPriority="66"/>
+    <w:lsdException w:name="Medium Grid 1 Accent 1" w:uiPriority="67"/>
+    <w:lsdException w:name="Medium Grid 2 Accent 1" w:uiPriority="68"/>
+    <w:lsdException w:name="Medium Grid 3 Accent 1" w:uiPriority="69"/>
+    <w:lsdException w:name="Dark List Accent 1" w:uiPriority="70"/>
+    <w:lsdException w:name="Colorful Shading Accent 1" w:uiPriority="71"/>
+    <w:lsdException w:name="Colorful List Accent 1" w:uiPriority="72"/>
+    <w:lsdException w:name="Colorful Grid Accent 1" w:uiPriority="73"/>
+    <w:lsdException w:name="Light Shading Accent 2" w:uiPriority="60"/>
+    <w:lsdException w:name="Light List Accent 2" w:uiPriority="61"/>
+    <w:lsdException w:name="Light Grid Accent 2" w:uiPriority="62"/>
+    <w:lsdException w:name="Medium Shading 1 Accent 2" w:uiPriority="63"/>
+    <w:lsdException w:name="Medium Shading 2 Accent 2" w:uiPriority="64"/>
+    <w:lsdException w:name="Medium List 1 Accent 2" w:uiPriority="65"/>
+    <w:lsdException w:name="Medium List 2 Accent 2" w:uiPriority="66"/>
+    <w:lsdException w:name="Medium Grid 1 Accent 2" w:uiPriority="67"/>
+    <w:lsdException w:name="Medium Grid 2 Accent 2" w:uiPriority="68"/>
+    <w:lsdException w:name="Medium Grid 3 Accent 2" w:uiPriority="69"/>
+    <w:lsdException w:name="Dark List Accent 2" w:uiPriority="70"/>
+    <w:lsdException w:name="Colorful Shading Accent 2" w:uiPriority="71"/>
+    <w:lsdException w:name="Colorful List Accent 2" w:uiPriority="72"/>
+    <w:lsdException w:name="Colorful Grid Accent 2" w:uiPriority="73"/>
+    <w:lsdException w:name="Light Shading Accent 3" w:uiPriority="60"/>
+    <w:lsdException w:name="Light List Accent 3" w:uiPriority="61"/>
+    <w:lsdException w:name="Light Grid Accent 3" w:uiPriority="62"/>
+    <w:lsdException w:name="Medium Shading 1 Accent 3" w:uiPriority="63"/>
+    <w:lsdException w:name="Medium Shading 2 Accent 3" w:uiPriority="64"/>
+    <w:lsdException w:name="Medium List 1 Accent 3" w:uiPriority="65"/>
+    <w:lsdException w:name="Medium List 2 Accent 3" w:uiPriority="66"/>
+    <w:lsdException w:name="Medium Grid 1 Accent 3" w:uiPriority="67"/>
+    <w:lsdException w:name="Medium Grid 2 Accent 3" w:uiPriority="68"/>
+    <w:lsdException w:name="Medium Grid 3 Accent 3" w:uiPriority="69"/>
+    <w:lsdException w:name="Dark List Accent 3" w:uiPriority="70"/>
+    <w:lsdException w:name="Colorful Shading Accent 3" w:uiPriority="71"/>
+    <w:lsdException w:name="Colorful List Accent 3" w:uiPriority="72"/>
+    <w:lsdException w:name="Colorful Grid Accent 3" w:uiPriority="73"/>
+    <w:lsdException w:name="Light Shading Accent 4" w:uiPriority="60"/>
+    <w:lsdException w:name="Light List Accent 4" w:uiPriority="61"/>
+    <w:lsdException w:name="Light Grid Accent 4" w:uiPriority="62"/>
+    <w:lsdException w:name="Medium Shading 1 Accent 4" w:uiPriority="63"/>
+    <w:lsdException w:name="Medium Shading 2 Accent 4" w:uiPriority="64"/>
+    <w:lsdException w:name="Medium List 1 Accent 4" w:uiPriority="65"/>
+    <w:lsdException w:name="Medium List 2 Accent 4" w:uiPriority="66"/>
+    <w:lsdException w:name="Medium Grid 1 Accent 4" w:uiPriority="67"/>
+    <w:lsdException w:name="Medium Grid 2 Accent 4" w:uiPriority="68"/>
+    <w:lsdException w:name="Medium Grid 3 Accent 4" w:uiPriority="69"/>
+    <w:lsdException w:name="Dark List Accent 4" w:uiPriority="70"/>
+    <w:lsdException w:name="Colorful Shading Accent 4" w:uiPriority="71"/>
+    <w:lsdException w:name="Colorful List Accent 4" w:uiPriority="72"/>
+    <w:lsdException w:name="Colorful Grid Accent 4" w:uiPriority="73"/>
+    <w:lsdException w:name="Light Shading Accent 5" w:uiPriority="60"/>
+    <w:lsdException w:name="Light List Accent 5" w:uiPriority="61"/>
+    <w:lsdException w:name="Light Grid Accent 5" w:uiPriority="62"/>
+    <w:lsdException w:name="Medium Shading 1 Accent 5" w:uiPriority="63"/>
+    <w:lsdException w:name="Medium Shading 2 Accent 5" w:uiPriority="64"/>
+    <w:lsdException w:name="Medium List 1 Accent 5" w:uiPriority="65"/>
+    <w:lsdException w:name="Medium List 2 Accent 5" w:uiPriority="66"/>
+    <w:lsdException w:name="Medium Grid 1 Accent 5" w:uiPriority="67"/>
+    <w:lsdException w:name="Medium Grid 2 Accent 5" w:uiPriority="68"/>
+    <w:lsdException w:name="Medium Grid 3 Accent 5" w:uiPriority="69"/>
+    <w:lsdException w:name="Dark List Accent 5" w:uiPriority="70"/>
+    <w:lsdException w:name="Colorful Shading Accent 5" w:uiPriority="71"/>
+    <w:lsdException w:name="Colorful List Accent 5" w:uiPriority="72"/>
+    <w:lsdException w:name="Colorful Grid Accent 5" w:uiPriority="73"/>
+    <w:lsdException w:name="Light Shading Accent 6" w:uiPriority="60"/>
+    <w:lsdException w:name="Light List Accent 6" w:uiPriority="61"/>
+    <w:lsdException w:name="Light Grid Accent 6" w:uiPriority="62"/>
+    <w:lsdException w:name="Medium Shading 1 Accent 6" w:uiPriority="63"/>
+    <w:lsdException w:name="Medium Shading 2 Accent 6" w:uiPriority="64"/>
+    <w:lsdException w:name="Medium List 1 Accent 6" w:uiPriority="65"/>
+    <w:lsdException w:name="Medium List 2 Accent 6" w:uiPriority="66"/>
+    <w:lsdException w:name="Medium Grid 1 Accent 6" w:uiPriority="67"/>
+    <w:lsdException w:name="Medium Grid 2 Accent 6" w:uiPriority="68"/>
+    <w:lsdException w:name="Medium Grid 3 Accent 6" w:uiPriority="69"/>
+    <w:lsdException w:name="Dark List Accent 6" w:uiPriority="70"/>
+    <w:lsdException w:name="Colorful Shading Accent 6" w:uiPriority="71"/>
+    <w:lsdException w:name="Colorful List Accent 6" w:uiPriority="72"/>
+    <w:lsdException w:name="Colorful Grid Accent 6" w:uiPriority="73"/>
+    <w:lsdException w:name="Subtle Emphasis" w:uiPriority="19" w:qFormat="1"/>
+    <w:lsdException w:name="Intense Emphasis" w:uiPriority="21" w:qFormat="1"/>
+    <w:lsdException w:name="Subtle Reference" w:uiPriority="31" w:qFormat="1"/>
+    <w:lsdException w:name="Intense Reference" w:uiPriority="32" w:qFormat="1"/>
+    <w:lsdException w:name="Book Title" w:uiPriority="33" w:qFormat="1"/>
+    <w:lsdException w:name="Bibliography" w:semiHidden="1" w:uiPriority="37" w:unhideWhenUsed="1"/>
+    <w:lsdException w:name="TOC Heading" w:semiHidden="1" w:uiPriority="39" w:unhideWhenUsed="1" w:qFormat="1"/>
+    <w:lsdException w:name="Plain Table 1" w:uiPriority="41"/>
+    <w:lsdException w:name="Plain Table 2" w:uiPriority="42"/>
+    <w:lsdException w:name="Plain Table 3" w:uiPriority="43"/>
+    <w:lsdException w:name="Plain Table 4" w:uiPriority="44"/>
+    <w:lsdException w:name="Plain Table 5" w:uiPriority="45"/>
+    <w:lsdException w:name="Grid Table Light" w:uiPriority="40"/>
+    <w:lsdException w:name="Grid Table 1 Light" w:uiPriority="46"/>
+    <w:lsdException w:name="Grid Table 2" w:uiPriority="47"/>
+    <w:lsdException w:name="Grid Table 3" w:uiPriority="48"/>
+    <w:lsdException w:name="Grid Table 4" w:uiPriority="49"/>
+    <w:lsdException w:name="Grid Table 5 Dark" w:uiPriority="50"/>
+    <w:lsdException w:name="Grid Table 6 Colorful" w:uiPriority="51"/>
+    <w:lsdException w:name="Grid Table 7 Colorful" w:uiPriority="52"/>
+    <w:lsdException w:name="Grid Table 1 Light Accent 1" w:uiPriority="46"/>
+    <w:lsdException w:name="Grid Table 2 Accent 1" w:uiPriority="47"/>
+    <w:lsdException w:name="Grid Table 3 Accent 1" w:uiPriority="48"/>
+    <w:lsdException w:name="Grid Table 4 Accent 1" w:uiPriority="49"/>
+    <w:lsdException w:name="Grid Table 5 Dark Accent 1" w:uiPriority="50"/>
+    <w:lsdException w:name="Grid Table 6 Colorful Accent 1" w:uiPriority="51"/>
+    <w:lsdException w:name="Grid Table 7 Colorful Accent 1" w:uiPriority="52"/>
+    <w:lsdException w:name="Grid Table 1 Light Accent 2" w:uiPriority="46"/>
+    <w:lsdException w:name="Grid Table 2 Accent 2" w:uiPriority="47"/>
+    <w:lsdException w:name="Grid Table 3 Accent 2" w:uiPriority="48"/>
+    <w:lsdException w:name="Grid Table 4 Accent 2" w:uiPriority="49"/>
+    <w:lsdException w:name="Grid Table 5 Dark Accent 2" w:uiPriority="50"/>
+    <w:lsdException w:name="Grid Table 6 Colorful Accent 2" w:uiPriority="51"/>
+    <w:lsdException w:name="Grid Table 7 Colorful Accent 2" w:uiPriority="52"/>
+    <w:lsdException w:name="Grid Table 1 Light Accent 3" w:uiPriority="46"/>
+    <w:lsdException w:name="Grid Table 2 Accent 3" w:uiPriority="47"/>
+    <w:lsdException w:name="Grid Table 3 Accent 3" w:uiPriority="48"/>
+    <w:lsdException w:name="Grid Table 4 Accent 3" w:uiPriority="49"/>
+    <w:lsdException w:name="Grid Table 5 Dark Accent 3" w:uiPriority="50"/>
+    <w:lsdException w:name="Grid Table 6 Colorful Accent 3" w:uiPriority="51"/>
+    <w:lsdException w:name="Grid Table 7 Colorful Accent 3" w:uiPriority="52"/>
+    <w:lsdException w:name="Grid Table 1 Light Accent 4" w:uiPriority="46"/>
+    <w:lsdException w:name="Grid Table 2 Accent 4" w:uiPriority="47"/>
+    <w:lsdException w:name="Grid Table 3 Accent 4" w:uiPriority="48"/>
+    <w:lsdException w:name="Grid Table 4 Accent 4" w:uiPriority="49"/>
+    <w:lsdException w:name="Grid Table 5 Dark Accent 4" w:uiPriority="50"/>
+    <w:lsdException w:name="Grid Table 6 Colorful Accent 4" w:uiPriority="51"/>
+    <w:lsdException w:name="Grid Table 7 Colorful Accent 4" w:uiPriority="52"/>
+    <w:lsdException w:name="Grid Table 1 Light Accent 5" w:uiPriority="46"/>
+    <w:lsdException w:name="Grid Table 2 Accent 5" w:uiPriority="47"/>
+    <w:lsdException w:name="Grid Table 3 Accent 5" w:uiPriority="48"/>
+    <w:lsdException w:name="Grid Table 4 Accent 5" w:uiPriority="49"/>
+    <w:lsdException w:name="Grid Table 5 Dark Accent 5" w:uiPriority="50"/>
+    <w:lsdException w:name="Grid Table 6 Colorful Accent 5" w:uiPriority="51"/>
+    <w:lsdException w:name="Grid Table 7 Colorful Accent 5" w:uiPriority="52"/>
+    <w:lsdException w:name="Grid Table 1 Light Accent 6" w:uiPriority="46"/>
+    <w:lsdException w:name="Grid Table 2 Accent 6" w:uiPriority="47"/>
+    <w:lsdException w:name="Grid Table 3 Accent 6" w:uiPriority="48"/>
+    <w:lsdException w:name="Grid Table 4 Accent 6" w:uiPriority="49"/>
+    <w:lsdException w:name="Grid Table 5 Dark Accent 6" w:uiPriority="50"/>
+    <w:lsdException w:name="Grid Table 6 Colorful Accent 6" w:uiPriority="51"/>
+    <w:lsdException w:name="Grid Table 7 Colorful Accent 6" w:uiPriority="52"/>
+    <w:lsdException w:name="List Table 1 Light" w:uiPriority="46"/>
+    <w:lsdException w:name="List Table 2" w:uiPriority="47"/>
+    <w:lsdException w:name="List Table 3" w:uiPriority="48"/>
+    <w:lsdException w:name="List Table 4" w:uiPriority="49"/>
+    <w:lsdException w:name="List Table 5 Dark" w:uiPriority="50"/>
+    <w:lsdException w:name="List Table 6 Colorful" w:uiPriority="51"/>
+    <w:lsdException w:name="List Table 7 Colorful" w:uiPriority="52"/>
+    <w:lsdException w:name="List Table 1 Light Accent 1" w:uiPriority="46"/>
+    <w:lsdException w:name="List Table 2 Accent 1" w:uiPriority="47"/>
+    <w:lsdException w:name="List Table 3 Accent 1" w:uiPriority="48"/>
+    <w:lsdException w:name="List Table 4 Accent 1" w:uiPriority="49"/>
+    <w:lsdException w:name="List Table 5 Dark Accent 1" w:uiPriority="50"/>
+    <w:lsdException w:name="List Table 6 Colorful Accent 1" w:uiPriority="51"/>
+    <w:lsdException w:name="List Table 7 Colorful Accent 1" w:uiPriority="52"/>
+    <w:lsdException w:name="List Table 1 Light Accent 2" w:uiPriority="46"/>
+    <w:lsdException w:name="List Table 2 Accent 2" w:uiPriority="47"/>
+    <w:lsdException w:name="List Table 3 Accent 2" w:uiPriority="48"/>
+    <w:lsdException w:name="List Table 4 Accent 2" w:uiPriority="49"/>
+    <w:lsdException w:name="List Table 5 Dark Accent 2" w:uiPriority="50"/>
+    <w:lsdException w:name="List Table 6 Colorful Accent 2" w:uiPriority="51"/>
+    <w:lsdException w:name="List Table 7 Colorful Accent 2" w:uiPriority="52"/>
+    <w:lsdException w:name="List Table 1 Light Accent 3" w:uiPriority="46"/>
+    <w:lsdException w:name="List Table 2 Accent 3" w:uiPriority="47"/>
+    <w:lsdException w:name="List Table 3 Accent 3" w:uiPriority="48"/>
+    <w:lsdException w:name="List Table 4 Accent 3" w:uiPriority="49"/>
+    <w:lsdException w:name="List Table 5 Dark Accent 3" w:uiPriority="50"/>
+    <w:lsdException w:name="List Table 6 Colorful Accent 3" w:uiPriority="51"/>
+    <w:lsdException w:name="List Table 7 Colorful Accent 3" w:uiPriority="52"/>
+    <w:lsdException w:name="List Table 1 Light Accent 4" w:uiPriority="46"/>
+    <w:lsdException w:name="List Table 2 Accent 4" w:uiPriority="47"/>
+    <w:lsdException w:name="List Table 3 Accent 4" w:uiPriority="48"/>
+    <w:lsdException w:name="List Table 4 Accent 4" w:uiPriority="49"/>
+    <w:lsdException w:name="List Table 5 Dark Accent 4" w:uiPriority="50"/>
+    <w:lsdException w:name="List Table 6 Colorful Accent 4" w:uiPriority="51"/>
+    <w:lsdException w:name="List Table 7 Colorful Accent 4" w:uiPriority="52"/>
+    <w:lsdException w:name="List Table 1 Light Accent 5" w:uiPriority="46"/>
+    <w:lsdException w:name="List Table 2 Accent 5" w:uiPriority="47"/>
+    <w:lsdException w:name="List Table 3 Accent 5" w:uiPriority="48"/>
+    <w:lsdException w:name="List Table 4 Accent 5" w:uiPriority="49"/>
+    <w:lsdException w:name="List Table 5 Dark Accent 5" w:uiPriority="50"/>
+    <w:lsdException w:name="List Table 6 Colorful Accent 5" w:uiPriority="51"/>
+    <w:lsdException w:name="List Table 7 Colorful Accent 5" w:uiPriority="52"/>
+    <w:lsdException w:name="List Table 1 Light Accent 6" w:uiPriority="46"/>
+    <w:lsdException w:name="List Table 2 Accent 6" w:uiPriority="47"/>
+    <w:lsdException w:name="List Table 3 Accent 6" w:uiPriority="48"/>
+    <w:lsdException w:name="List Table 4 Accent 6" w:uiPriority="49"/>
+    <w:lsdException w:name="List Table 5 Dark Accent 6" w:uiPriority="50"/>
+    <w:lsdException w:name="List Table 6 Colorful Accent 6" w:uiPriority="51"/>
+    <w:lsdException w:name="List Table 7 Colorful Accent 6" w:uiPriority="52"/>
+    <w:lsdException w:name="Mention" w:semiHidden="1" w:unhideWhenUsed="1"/>
+    <w:lsdException w:name="Smart Hyperlink" w:semiHidden="1" w:unhideWhenUsed="1"/>
+    <w:lsdException w:name="Hashtag" w:semiHidden="1" w:unhideWhenUsed="1"/>
+    <w:lsdException w:name="Unresolved Mention" w:semiHidden="1" w:unhideWhenUsed="1"/>
   </w:latentStyles>
   <w:style w:type="paragraph" w:default="1" w:styleId="Normal">
     <w:name w:val="Normal"/>
@@ -4690,11 +5201,11 @@
       <w:szCs w:val="20"/>
     </w:rPr>
   </w:style>
-  <w:style w:type="paragraph" w:styleId="Heading1">
+  <w:style w:type="paragraph" w:styleId="Titlu1">
     <w:name w:val="heading 1"/>
     <w:basedOn w:val="Normal"/>
     <w:next w:val="Normal"/>
-    <w:link w:val="Heading1Char"/>
+    <w:link w:val="Titlu1Caracter"/>
     <w:qFormat/>
     <w:rsid w:val="00A62B22"/>
     <w:pPr>
@@ -4712,11 +5223,11 @@
       <w:sz w:val="24"/>
     </w:rPr>
   </w:style>
-  <w:style w:type="paragraph" w:styleId="Heading2">
+  <w:style w:type="paragraph" w:styleId="Titlu2">
     <w:name w:val="heading 2"/>
-    <w:basedOn w:val="Heading1"/>
+    <w:basedOn w:val="Titlu1"/>
     <w:next w:val="Normal"/>
-    <w:link w:val="Heading2Char"/>
+    <w:link w:val="Titlu2Caracter"/>
     <w:qFormat/>
     <w:rsid w:val="00A62B22"/>
     <w:pPr>
@@ -4729,11 +5240,11 @@
       <w:sz w:val="20"/>
     </w:rPr>
   </w:style>
-  <w:style w:type="paragraph" w:styleId="Heading3">
+  <w:style w:type="paragraph" w:styleId="Titlu3">
     <w:name w:val="heading 3"/>
-    <w:basedOn w:val="Heading1"/>
+    <w:basedOn w:val="Titlu1"/>
     <w:next w:val="Normal"/>
-    <w:link w:val="Heading3Char"/>
+    <w:link w:val="Titlu3Caracter"/>
     <w:qFormat/>
     <w:rsid w:val="00A62B22"/>
     <w:pPr>
@@ -4748,11 +5259,11 @@
       <w:sz w:val="20"/>
     </w:rPr>
   </w:style>
-  <w:style w:type="paragraph" w:styleId="Heading4">
+  <w:style w:type="paragraph" w:styleId="Titlu4">
     <w:name w:val="heading 4"/>
-    <w:basedOn w:val="Heading1"/>
+    <w:basedOn w:val="Titlu1"/>
     <w:next w:val="Normal"/>
-    <w:link w:val="Heading4Char"/>
+    <w:link w:val="Titlu4Caracter"/>
     <w:qFormat/>
     <w:rsid w:val="00A62B22"/>
     <w:pPr>
@@ -4766,11 +5277,11 @@
       <w:sz w:val="20"/>
     </w:rPr>
   </w:style>
-  <w:style w:type="paragraph" w:styleId="Heading5">
+  <w:style w:type="paragraph" w:styleId="Titlu5">
     <w:name w:val="heading 5"/>
     <w:basedOn w:val="Normal"/>
     <w:next w:val="Normal"/>
-    <w:link w:val="Heading5Char"/>
+    <w:link w:val="Titlu5Caracter"/>
     <w:qFormat/>
     <w:rsid w:val="00A62B22"/>
     <w:pPr>
@@ -4786,11 +5297,11 @@
       <w:sz w:val="22"/>
     </w:rPr>
   </w:style>
-  <w:style w:type="paragraph" w:styleId="Heading6">
+  <w:style w:type="paragraph" w:styleId="Titlu6">
     <w:name w:val="heading 6"/>
     <w:basedOn w:val="Normal"/>
     <w:next w:val="Normal"/>
-    <w:link w:val="Heading6Char"/>
+    <w:link w:val="Titlu6Caracter"/>
     <w:qFormat/>
     <w:rsid w:val="00A62B22"/>
     <w:pPr>
@@ -4807,11 +5318,11 @@
       <w:sz w:val="22"/>
     </w:rPr>
   </w:style>
-  <w:style w:type="paragraph" w:styleId="Heading7">
+  <w:style w:type="paragraph" w:styleId="Titlu7">
     <w:name w:val="heading 7"/>
     <w:basedOn w:val="Normal"/>
     <w:next w:val="Normal"/>
-    <w:link w:val="Heading7Char"/>
+    <w:link w:val="Titlu7Caracter"/>
     <w:qFormat/>
     <w:rsid w:val="00A62B22"/>
     <w:pPr>
@@ -4824,11 +5335,11 @@
       <w:outlineLvl w:val="6"/>
     </w:pPr>
   </w:style>
-  <w:style w:type="paragraph" w:styleId="Heading8">
+  <w:style w:type="paragraph" w:styleId="Titlu8">
     <w:name w:val="heading 8"/>
     <w:basedOn w:val="Normal"/>
     <w:next w:val="Normal"/>
-    <w:link w:val="Heading8Char"/>
+    <w:link w:val="Titlu8Caracter"/>
     <w:qFormat/>
     <w:rsid w:val="00A62B22"/>
     <w:pPr>
@@ -4844,11 +5355,11 @@
       <w:i/>
     </w:rPr>
   </w:style>
-  <w:style w:type="paragraph" w:styleId="Heading9">
+  <w:style w:type="paragraph" w:styleId="Titlu9">
     <w:name w:val="heading 9"/>
     <w:basedOn w:val="Normal"/>
     <w:next w:val="Normal"/>
-    <w:link w:val="Heading9Char"/>
+    <w:link w:val="Titlu9Caracter"/>
     <w:qFormat/>
     <w:rsid w:val="00A62B22"/>
     <w:pPr>
@@ -4866,18 +5377,17 @@
       <w:sz w:val="18"/>
     </w:rPr>
   </w:style>
-  <w:style w:type="character" w:default="1" w:styleId="DefaultParagraphFont">
+  <w:style w:type="character" w:default="1" w:styleId="Fontdeparagrafimplicit">
     <w:name w:val="Default Paragraph Font"/>
     <w:uiPriority w:val="1"/>
     <w:semiHidden/>
     <w:unhideWhenUsed/>
   </w:style>
-  <w:style w:type="table" w:default="1" w:styleId="TableNormal">
+  <w:style w:type="table" w:default="1" w:styleId="TabelNormal">
     <w:name w:val="Normal Table"/>
     <w:uiPriority w:val="99"/>
     <w:semiHidden/>
     <w:unhideWhenUsed/>
-    <w:qFormat/>
     <w:tblPr>
       <w:tblInd w:w="0" w:type="dxa"/>
       <w:tblCellMar>
@@ -4888,16 +5398,16 @@
       </w:tblCellMar>
     </w:tblPr>
   </w:style>
-  <w:style w:type="numbering" w:default="1" w:styleId="NoList">
+  <w:style w:type="numbering" w:default="1" w:styleId="FrListare">
     <w:name w:val="No List"/>
     <w:uiPriority w:val="99"/>
     <w:semiHidden/>
     <w:unhideWhenUsed/>
   </w:style>
-  <w:style w:type="character" w:customStyle="1" w:styleId="Heading1Char">
-    <w:name w:val="Heading 1 Char"/>
-    <w:basedOn w:val="DefaultParagraphFont"/>
-    <w:link w:val="Heading1"/>
+  <w:style w:type="character" w:customStyle="1" w:styleId="Titlu1Caracter">
+    <w:name w:val="Titlu 1 Caracter"/>
+    <w:basedOn w:val="Fontdeparagrafimplicit"/>
+    <w:link w:val="Titlu1"/>
     <w:rsid w:val="00A62B22"/>
     <w:rPr>
       <w:rFonts w:ascii="Arial" w:eastAsia="Times New Roman" w:hAnsi="Arial" w:cs="Times New Roman"/>
@@ -4906,10 +5416,10 @@
       <w:szCs w:val="20"/>
     </w:rPr>
   </w:style>
-  <w:style w:type="character" w:customStyle="1" w:styleId="Heading2Char">
-    <w:name w:val="Heading 2 Char"/>
-    <w:basedOn w:val="DefaultParagraphFont"/>
-    <w:link w:val="Heading2"/>
+  <w:style w:type="character" w:customStyle="1" w:styleId="Titlu2Caracter">
+    <w:name w:val="Titlu 2 Caracter"/>
+    <w:basedOn w:val="Fontdeparagrafimplicit"/>
+    <w:link w:val="Titlu2"/>
     <w:rsid w:val="00A62B22"/>
     <w:rPr>
       <w:rFonts w:ascii="Arial" w:eastAsia="Times New Roman" w:hAnsi="Arial" w:cs="Times New Roman"/>
@@ -4918,10 +5428,10 @@
       <w:szCs w:val="20"/>
     </w:rPr>
   </w:style>
-  <w:style w:type="character" w:customStyle="1" w:styleId="Heading3Char">
-    <w:name w:val="Heading 3 Char"/>
-    <w:basedOn w:val="DefaultParagraphFont"/>
-    <w:link w:val="Heading3"/>
+  <w:style w:type="character" w:customStyle="1" w:styleId="Titlu3Caracter">
+    <w:name w:val="Titlu 3 Caracter"/>
+    <w:basedOn w:val="Fontdeparagrafimplicit"/>
+    <w:link w:val="Titlu3"/>
     <w:rsid w:val="00A62B22"/>
     <w:rPr>
       <w:rFonts w:ascii="Arial" w:eastAsia="Times New Roman" w:hAnsi="Arial" w:cs="Times New Roman"/>
@@ -4930,10 +5440,10 @@
       <w:szCs w:val="20"/>
     </w:rPr>
   </w:style>
-  <w:style w:type="character" w:customStyle="1" w:styleId="Heading4Char">
-    <w:name w:val="Heading 4 Char"/>
-    <w:basedOn w:val="DefaultParagraphFont"/>
-    <w:link w:val="Heading4"/>
+  <w:style w:type="character" w:customStyle="1" w:styleId="Titlu4Caracter">
+    <w:name w:val="Titlu 4 Caracter"/>
+    <w:basedOn w:val="Fontdeparagrafimplicit"/>
+    <w:link w:val="Titlu4"/>
     <w:rsid w:val="00A62B22"/>
     <w:rPr>
       <w:rFonts w:ascii="Arial" w:eastAsia="Times New Roman" w:hAnsi="Arial" w:cs="Times New Roman"/>
@@ -4941,20 +5451,20 @@
       <w:szCs w:val="20"/>
     </w:rPr>
   </w:style>
-  <w:style w:type="character" w:customStyle="1" w:styleId="Heading5Char">
-    <w:name w:val="Heading 5 Char"/>
-    <w:basedOn w:val="DefaultParagraphFont"/>
-    <w:link w:val="Heading5"/>
+  <w:style w:type="character" w:customStyle="1" w:styleId="Titlu5Caracter">
+    <w:name w:val="Titlu 5 Caracter"/>
+    <w:basedOn w:val="Fontdeparagrafimplicit"/>
+    <w:link w:val="Titlu5"/>
     <w:rsid w:val="00A62B22"/>
     <w:rPr>
       <w:rFonts w:ascii="Times New Roman" w:eastAsia="Times New Roman" w:hAnsi="Times New Roman" w:cs="Times New Roman"/>
       <w:szCs w:val="20"/>
     </w:rPr>
   </w:style>
-  <w:style w:type="character" w:customStyle="1" w:styleId="Heading6Char">
-    <w:name w:val="Heading 6 Char"/>
-    <w:basedOn w:val="DefaultParagraphFont"/>
-    <w:link w:val="Heading6"/>
+  <w:style w:type="character" w:customStyle="1" w:styleId="Titlu6Caracter">
+    <w:name w:val="Titlu 6 Caracter"/>
+    <w:basedOn w:val="Fontdeparagrafimplicit"/>
+    <w:link w:val="Titlu6"/>
     <w:rsid w:val="00A62B22"/>
     <w:rPr>
       <w:rFonts w:ascii="Times New Roman" w:eastAsia="Times New Roman" w:hAnsi="Times New Roman" w:cs="Times New Roman"/>
@@ -4962,10 +5472,10 @@
       <w:szCs w:val="20"/>
     </w:rPr>
   </w:style>
-  <w:style w:type="character" w:customStyle="1" w:styleId="Heading7Char">
-    <w:name w:val="Heading 7 Char"/>
-    <w:basedOn w:val="DefaultParagraphFont"/>
-    <w:link w:val="Heading7"/>
+  <w:style w:type="character" w:customStyle="1" w:styleId="Titlu7Caracter">
+    <w:name w:val="Titlu 7 Caracter"/>
+    <w:basedOn w:val="Fontdeparagrafimplicit"/>
+    <w:link w:val="Titlu7"/>
     <w:rsid w:val="00A62B22"/>
     <w:rPr>
       <w:rFonts w:ascii="Times New Roman" w:eastAsia="Times New Roman" w:hAnsi="Times New Roman" w:cs="Times New Roman"/>
@@ -4973,10 +5483,10 @@
       <w:szCs w:val="20"/>
     </w:rPr>
   </w:style>
-  <w:style w:type="character" w:customStyle="1" w:styleId="Heading8Char">
-    <w:name w:val="Heading 8 Char"/>
-    <w:basedOn w:val="DefaultParagraphFont"/>
-    <w:link w:val="Heading8"/>
+  <w:style w:type="character" w:customStyle="1" w:styleId="Titlu8Caracter">
+    <w:name w:val="Titlu 8 Caracter"/>
+    <w:basedOn w:val="Fontdeparagrafimplicit"/>
+    <w:link w:val="Titlu8"/>
     <w:rsid w:val="00A62B22"/>
     <w:rPr>
       <w:rFonts w:ascii="Times New Roman" w:eastAsia="Times New Roman" w:hAnsi="Times New Roman" w:cs="Times New Roman"/>
@@ -4985,10 +5495,10 @@
       <w:szCs w:val="20"/>
     </w:rPr>
   </w:style>
-  <w:style w:type="character" w:customStyle="1" w:styleId="Heading9Char">
-    <w:name w:val="Heading 9 Char"/>
-    <w:basedOn w:val="DefaultParagraphFont"/>
-    <w:link w:val="Heading9"/>
+  <w:style w:type="character" w:customStyle="1" w:styleId="Titlu9Caracter">
+    <w:name w:val="Titlu 9 Caracter"/>
+    <w:basedOn w:val="Fontdeparagrafimplicit"/>
+    <w:link w:val="Titlu9"/>
     <w:rsid w:val="00A62B22"/>
     <w:rPr>
       <w:rFonts w:ascii="Times New Roman" w:eastAsia="Times New Roman" w:hAnsi="Times New Roman" w:cs="Times New Roman"/>
@@ -4998,11 +5508,11 @@
       <w:szCs w:val="20"/>
     </w:rPr>
   </w:style>
-  <w:style w:type="paragraph" w:styleId="Title">
+  <w:style w:type="paragraph" w:styleId="Titlu">
     <w:name w:val="Title"/>
     <w:basedOn w:val="Normal"/>
     <w:next w:val="Normal"/>
-    <w:link w:val="TitleChar"/>
+    <w:link w:val="TitluCaracter"/>
     <w:qFormat/>
     <w:rsid w:val="00A62B22"/>
     <w:pPr>
@@ -5015,10 +5525,10 @@
       <w:sz w:val="36"/>
     </w:rPr>
   </w:style>
-  <w:style w:type="character" w:customStyle="1" w:styleId="TitleChar">
-    <w:name w:val="Title Char"/>
-    <w:basedOn w:val="DefaultParagraphFont"/>
-    <w:link w:val="Title"/>
+  <w:style w:type="character" w:customStyle="1" w:styleId="TitluCaracter">
+    <w:name w:val="Titlu Caracter"/>
+    <w:basedOn w:val="Fontdeparagrafimplicit"/>
+    <w:link w:val="Titlu"/>
     <w:rsid w:val="00A62B22"/>
     <w:rPr>
       <w:rFonts w:ascii="Arial" w:eastAsia="Times New Roman" w:hAnsi="Arial" w:cs="Times New Roman"/>
@@ -5027,7 +5537,7 @@
       <w:szCs w:val="20"/>
     </w:rPr>
   </w:style>
-  <w:style w:type="paragraph" w:styleId="TOC1">
+  <w:style w:type="paragraph" w:styleId="Cuprins1">
     <w:name w:val="toc 1"/>
     <w:basedOn w:val="Normal"/>
     <w:next w:val="Normal"/>
@@ -5041,7 +5551,7 @@
       <w:ind w:right="720"/>
     </w:pPr>
   </w:style>
-  <w:style w:type="paragraph" w:styleId="TOC2">
+  <w:style w:type="paragraph" w:styleId="Cuprins2">
     <w:name w:val="toc 2"/>
     <w:basedOn w:val="Normal"/>
     <w:next w:val="Normal"/>
@@ -5054,10 +5564,10 @@
       <w:ind w:left="432" w:right="720"/>
     </w:pPr>
   </w:style>
-  <w:style w:type="paragraph" w:styleId="Header">
+  <w:style w:type="paragraph" w:styleId="Antet">
     <w:name w:val="header"/>
     <w:basedOn w:val="Normal"/>
-    <w:link w:val="HeaderChar"/>
+    <w:link w:val="AntetCaracter"/>
     <w:semiHidden/>
     <w:rsid w:val="00A62B22"/>
     <w:pPr>
@@ -5067,10 +5577,10 @@
       </w:tabs>
     </w:pPr>
   </w:style>
-  <w:style w:type="character" w:customStyle="1" w:styleId="HeaderChar">
-    <w:name w:val="Header Char"/>
-    <w:basedOn w:val="DefaultParagraphFont"/>
-    <w:link w:val="Header"/>
+  <w:style w:type="character" w:customStyle="1" w:styleId="AntetCaracter">
+    <w:name w:val="Antet Caracter"/>
+    <w:basedOn w:val="Fontdeparagrafimplicit"/>
+    <w:link w:val="Antet"/>
     <w:semiHidden/>
     <w:rsid w:val="00A62B22"/>
     <w:rPr>
@@ -5079,10 +5589,10 @@
       <w:szCs w:val="20"/>
     </w:rPr>
   </w:style>
-  <w:style w:type="paragraph" w:styleId="Footer">
+  <w:style w:type="paragraph" w:styleId="Subsol">
     <w:name w:val="footer"/>
     <w:basedOn w:val="Normal"/>
-    <w:link w:val="FooterChar"/>
+    <w:link w:val="SubsolCaracter"/>
     <w:semiHidden/>
     <w:rsid w:val="00A62B22"/>
     <w:pPr>
@@ -5092,10 +5602,10 @@
       </w:tabs>
     </w:pPr>
   </w:style>
-  <w:style w:type="character" w:customStyle="1" w:styleId="FooterChar">
-    <w:name w:val="Footer Char"/>
-    <w:basedOn w:val="DefaultParagraphFont"/>
-    <w:link w:val="Footer"/>
+  <w:style w:type="character" w:customStyle="1" w:styleId="SubsolCaracter">
+    <w:name w:val="Subsol Caracter"/>
+    <w:basedOn w:val="Fontdeparagrafimplicit"/>
+    <w:link w:val="Subsol"/>
     <w:semiHidden/>
     <w:rsid w:val="00A62B22"/>
     <w:rPr>
@@ -5104,9 +5614,9 @@
       <w:szCs w:val="20"/>
     </w:rPr>
   </w:style>
-  <w:style w:type="character" w:styleId="PageNumber">
+  <w:style w:type="character" w:styleId="Numrdepagin">
     <w:name w:val="page number"/>
-    <w:basedOn w:val="DefaultParagraphFont"/>
+    <w:basedOn w:val="Fontdeparagrafimplicit"/>
     <w:semiHidden/>
     <w:rsid w:val="00A62B22"/>
   </w:style>
@@ -5122,7 +5632,7 @@
   <w:style w:type="paragraph" w:customStyle="1" w:styleId="InfoBlue">
     <w:name w:val="InfoBlue"/>
     <w:basedOn w:val="Normal"/>
-    <w:next w:val="BodyText"/>
+    <w:next w:val="Corptext"/>
     <w:autoRedefine/>
     <w:rsid w:val="00A62B22"/>
     <w:pPr>
@@ -5134,19 +5644,19 @@
       <w:color w:val="943634" w:themeColor="accent2" w:themeShade="BF"/>
     </w:rPr>
   </w:style>
-  <w:style w:type="character" w:styleId="Strong">
+  <w:style w:type="character" w:styleId="Robust">
     <w:name w:val="Strong"/>
-    <w:basedOn w:val="DefaultParagraphFont"/>
+    <w:basedOn w:val="Fontdeparagrafimplicit"/>
     <w:qFormat/>
     <w:rsid w:val="00A62B22"/>
     <w:rPr>
       <w:b/>
     </w:rPr>
   </w:style>
-  <w:style w:type="paragraph" w:styleId="BodyText">
+  <w:style w:type="paragraph" w:styleId="Corptext">
     <w:name w:val="Body Text"/>
     <w:basedOn w:val="Normal"/>
-    <w:link w:val="BodyTextChar"/>
+    <w:link w:val="CorptextCaracter"/>
     <w:uiPriority w:val="99"/>
     <w:semiHidden/>
     <w:unhideWhenUsed/>
@@ -5155,10 +5665,10 @@
       <w:spacing w:after="120"/>
     </w:pPr>
   </w:style>
-  <w:style w:type="character" w:customStyle="1" w:styleId="BodyTextChar">
-    <w:name w:val="Body Text Char"/>
-    <w:basedOn w:val="DefaultParagraphFont"/>
-    <w:link w:val="BodyText"/>
+  <w:style w:type="character" w:customStyle="1" w:styleId="CorptextCaracter">
+    <w:name w:val="Corp text Caracter"/>
+    <w:basedOn w:val="Fontdeparagrafimplicit"/>
+    <w:link w:val="Corptext"/>
     <w:uiPriority w:val="99"/>
     <w:semiHidden/>
     <w:rsid w:val="00A62B22"/>
@@ -5168,10 +5678,10 @@
       <w:szCs w:val="20"/>
     </w:rPr>
   </w:style>
-  <w:style w:type="paragraph" w:styleId="BalloonText">
+  <w:style w:type="paragraph" w:styleId="TextnBalon">
     <w:name w:val="Balloon Text"/>
     <w:basedOn w:val="Normal"/>
-    <w:link w:val="BalloonTextChar"/>
+    <w:link w:val="TextnBalonCaracter"/>
     <w:uiPriority w:val="99"/>
     <w:semiHidden/>
     <w:unhideWhenUsed/>
@@ -5185,10 +5695,10 @@
       <w:szCs w:val="16"/>
     </w:rPr>
   </w:style>
-  <w:style w:type="character" w:customStyle="1" w:styleId="BalloonTextChar">
-    <w:name w:val="Balloon Text Char"/>
-    <w:basedOn w:val="DefaultParagraphFont"/>
-    <w:link w:val="BalloonText"/>
+  <w:style w:type="character" w:customStyle="1" w:styleId="TextnBalonCaracter">
+    <w:name w:val="Text în Balon Caracter"/>
+    <w:basedOn w:val="Fontdeparagrafimplicit"/>
+    <w:link w:val="TextnBalon"/>
     <w:uiPriority w:val="99"/>
     <w:semiHidden/>
     <w:rsid w:val="00A62B22"/>
@@ -5198,7 +5708,7 @@
       <w:szCs w:val="16"/>
     </w:rPr>
   </w:style>
-  <w:style w:type="paragraph" w:styleId="ListParagraph">
+  <w:style w:type="paragraph" w:styleId="Listparagraf">
     <w:name w:val="List Paragraph"/>
     <w:basedOn w:val="Normal"/>
     <w:uiPriority w:val="34"/>

</xml_diff>

<commit_message>
Added project deliverable 3
</commit_message>
<xml_diff>
--- a/Documentation/Project_Analysis_and_Design_Document.docx
+++ b/Documentation/Project_Analysis_and_Design_Document.docx
@@ -2220,8 +2220,6 @@
       <w:pPr>
         <w:ind w:left="720"/>
       </w:pPr>
-      <w:bookmarkStart w:id="3" w:name="_GoBack"/>
-      <w:bookmarkEnd w:id="3"/>
     </w:p>
     <w:p>
       <w:pPr>
@@ -2230,7 +2228,7 @@
           <w:rFonts w:ascii="Times New Roman" w:hAnsi="Times New Roman"/>
         </w:rPr>
       </w:pPr>
-      <w:bookmarkStart w:id="4" w:name="_Toc285793957"/>
+      <w:bookmarkStart w:id="3" w:name="_Toc285793957"/>
       <w:r>
         <w:rPr>
           <w:rFonts w:ascii="Times New Roman" w:hAnsi="Times New Roman"/>
@@ -2238,23 +2236,23 @@
         <w:lastRenderedPageBreak/>
         <w:t>Architectural Design</w:t>
       </w:r>
+      <w:bookmarkEnd w:id="3"/>
+    </w:p>
+    <w:p>
+      <w:pPr>
+        <w:pStyle w:val="Titlu2"/>
+        <w:rPr>
+          <w:rFonts w:ascii="Times New Roman" w:hAnsi="Times New Roman"/>
+        </w:rPr>
+      </w:pPr>
+      <w:bookmarkStart w:id="4" w:name="_Toc285793958"/>
+      <w:r>
+        <w:rPr>
+          <w:rFonts w:ascii="Times New Roman" w:hAnsi="Times New Roman"/>
+        </w:rPr>
+        <w:t>Conceptual Architecture</w:t>
+      </w:r>
       <w:bookmarkEnd w:id="4"/>
-    </w:p>
-    <w:p>
-      <w:pPr>
-        <w:pStyle w:val="Titlu2"/>
-        <w:rPr>
-          <w:rFonts w:ascii="Times New Roman" w:hAnsi="Times New Roman"/>
-        </w:rPr>
-      </w:pPr>
-      <w:bookmarkStart w:id="5" w:name="_Toc285793958"/>
-      <w:r>
-        <w:rPr>
-          <w:rFonts w:ascii="Times New Roman" w:hAnsi="Times New Roman"/>
-        </w:rPr>
-        <w:t>Conceptual Architecture</w:t>
-      </w:r>
-      <w:bookmarkEnd w:id="5"/>
     </w:p>
     <w:p>
       <w:pPr>
@@ -2329,7 +2327,7 @@
           <w:rFonts w:ascii="Times New Roman" w:hAnsi="Times New Roman"/>
         </w:rPr>
       </w:pPr>
-      <w:bookmarkStart w:id="6" w:name="_Toc285793959"/>
+      <w:bookmarkStart w:id="5" w:name="_Toc285793959"/>
       <w:r>
         <w:rPr>
           <w:rFonts w:ascii="Times New Roman" w:hAnsi="Times New Roman"/>
@@ -2337,7 +2335,7 @@
         <w:lastRenderedPageBreak/>
         <w:t>Package Design</w:t>
       </w:r>
-      <w:bookmarkEnd w:id="6"/>
+      <w:bookmarkEnd w:id="5"/>
     </w:p>
     <w:p>
       <w:pPr>
@@ -2395,7 +2393,7 @@
           <w:rFonts w:ascii="Times New Roman" w:hAnsi="Times New Roman"/>
         </w:rPr>
       </w:pPr>
-      <w:bookmarkStart w:id="7" w:name="_Toc285793960"/>
+      <w:bookmarkStart w:id="6" w:name="_Toc285793960"/>
       <w:r>
         <w:rPr>
           <w:rFonts w:ascii="Times New Roman" w:hAnsi="Times New Roman"/>
@@ -2403,7 +2401,7 @@
         <w:lastRenderedPageBreak/>
         <w:t>Component and Deployment Diagrams</w:t>
       </w:r>
-      <w:bookmarkEnd w:id="7"/>
+      <w:bookmarkEnd w:id="6"/>
     </w:p>
     <w:p>
       <w:pPr>
@@ -2519,7 +2517,7 @@
           <w:rFonts w:ascii="Times New Roman" w:hAnsi="Times New Roman"/>
         </w:rPr>
       </w:pPr>
-      <w:bookmarkStart w:id="8" w:name="_Toc285793961"/>
+      <w:bookmarkStart w:id="7" w:name="_Toc285793961"/>
       <w:r>
         <w:rPr>
           <w:rFonts w:ascii="Times New Roman" w:hAnsi="Times New Roman"/>
@@ -2538,7 +2536,7 @@
         </w:rPr>
         <w:t>2</w:t>
       </w:r>
-      <w:bookmarkEnd w:id="8"/>
+      <w:bookmarkEnd w:id="7"/>
     </w:p>
     <w:p>
       <w:pPr>
@@ -2552,14 +2550,14 @@
           <w:rFonts w:ascii="Times New Roman" w:hAnsi="Times New Roman"/>
         </w:rPr>
       </w:pPr>
-      <w:bookmarkStart w:id="9" w:name="_Toc285793962"/>
+      <w:bookmarkStart w:id="8" w:name="_Toc285793962"/>
       <w:r>
         <w:rPr>
           <w:rFonts w:ascii="Times New Roman" w:hAnsi="Times New Roman"/>
         </w:rPr>
         <w:t>Design Model</w:t>
       </w:r>
-      <w:bookmarkEnd w:id="9"/>
+      <w:bookmarkEnd w:id="8"/>
     </w:p>
     <w:p>
       <w:pPr>
@@ -2573,30 +2571,168 @@
           <w:rFonts w:ascii="Times New Roman" w:hAnsi="Times New Roman"/>
         </w:rPr>
       </w:pPr>
-      <w:bookmarkStart w:id="10" w:name="_Toc285793963"/>
+      <w:bookmarkStart w:id="9" w:name="_Toc285793963"/>
       <w:r>
         <w:rPr>
           <w:rFonts w:ascii="Times New Roman" w:hAnsi="Times New Roman"/>
         </w:rPr>
         <w:t>Dynamic Behavior</w:t>
       </w:r>
-      <w:bookmarkEnd w:id="10"/>
-    </w:p>
-    <w:p>
-      <w:pPr>
-        <w:ind w:left="709"/>
+      <w:bookmarkEnd w:id="9"/>
+    </w:p>
+    <w:p/>
+    <w:p>
+      <w:r>
+        <w:t xml:space="preserve">The sequence diagram </w:t>
+      </w:r>
+      <w:r>
+        <w:t xml:space="preserve">chosen to explain is for the check validation of student’s bus pass by the ticket inspector use case. In this use case, the ticket inspector would like to check whether the student has a bus pass for the line he is currently inspecting. Because users cannot be entirely trustworthy, the validation is done server side, </w:t>
+      </w:r>
+      <w:proofErr w:type="gramStart"/>
+      <w:r>
+        <w:t>in order to</w:t>
+      </w:r>
+      <w:proofErr w:type="gramEnd"/>
+      <w:r>
+        <w:t xml:space="preserve"> not be tricked by some fake data provided by the student. Both the student and the teacher will have an android application, which will communicate via </w:t>
+      </w:r>
+      <w:proofErr w:type="spellStart"/>
+      <w:r>
+        <w:t>nfc</w:t>
+      </w:r>
+      <w:proofErr w:type="spellEnd"/>
+      <w:r>
+        <w:t xml:space="preserve"> the data the ticket inspector is required. In this case, since the validation is done server-side, the info needed by the application is just the user id. Because there is not much data needed by the application, the user will also have the option to request an </w:t>
+      </w:r>
+      <w:proofErr w:type="spellStart"/>
+      <w:r>
+        <w:t>nfc</w:t>
+      </w:r>
+      <w:proofErr w:type="spellEnd"/>
+      <w:r>
+        <w:t xml:space="preserve"> card, which will hold that information.</w:t>
+      </w:r>
+    </w:p>
+    <w:p/>
+    <w:p>
+      <w:r>
+        <w:rPr>
+          <w:noProof/>
+        </w:rPr>
+        <w:lastRenderedPageBreak/>
+        <w:drawing>
+          <wp:inline distT="0" distB="0" distL="0" distR="0">
+            <wp:extent cx="5943600" cy="2786380"/>
+            <wp:effectExtent l="0" t="0" r="0" b="0"/>
+            <wp:docPr id="2" name="Imagine 2"/>
+            <wp:cNvGraphicFramePr>
+              <a:graphicFrameLocks xmlns:a="http://schemas.openxmlformats.org/drawingml/2006/main" noChangeAspect="1"/>
+            </wp:cNvGraphicFramePr>
+            <a:graphic xmlns:a="http://schemas.openxmlformats.org/drawingml/2006/main">
+              <a:graphicData uri="http://schemas.openxmlformats.org/drawingml/2006/picture">
+                <pic:pic xmlns:pic="http://schemas.openxmlformats.org/drawingml/2006/picture">
+                  <pic:nvPicPr>
+                    <pic:cNvPr id="2" name="Proj3Sequence.jpg"/>
+                    <pic:cNvPicPr/>
+                  </pic:nvPicPr>
+                  <pic:blipFill>
+                    <a:blip r:embed="rId13">
+                      <a:extLst>
+                        <a:ext uri="{28A0092B-C50C-407E-A947-70E740481C1C}">
+                          <a14:useLocalDpi xmlns:a14="http://schemas.microsoft.com/office/drawing/2010/main" val="0"/>
+                        </a:ext>
+                      </a:extLst>
+                    </a:blip>
+                    <a:stretch>
+                      <a:fillRect/>
+                    </a:stretch>
+                  </pic:blipFill>
+                  <pic:spPr>
+                    <a:xfrm>
+                      <a:off x="0" y="0"/>
+                      <a:ext cx="5943600" cy="2786380"/>
+                    </a:xfrm>
+                    <a:prstGeom prst="rect">
+                      <a:avLst/>
+                    </a:prstGeom>
+                  </pic:spPr>
+                </pic:pic>
+              </a:graphicData>
+            </a:graphic>
+          </wp:inline>
+        </w:drawing>
+      </w:r>
+    </w:p>
+    <w:p/>
+    <w:p/>
+    <w:p>
+      <w:r>
+        <w:t xml:space="preserve">Below is the communication diagram for the scenario where the user must select the bus lines he wishes to have active during the next month. The user has the option for the future months, to automatically set the same lines, removing the need to introduce the same data each month. If the user has not selected this option, then he is alerted via a notification that the bus pass is about to </w:t>
+      </w:r>
+      <w:r>
+        <w:t>expire and</w:t>
+      </w:r>
+      <w:r>
+        <w:t xml:space="preserve"> asks him to introduce the bus lines of his choosing.</w:t>
+      </w:r>
+    </w:p>
+    <w:p/>
+    <w:p>
+      <w:r>
+        <w:rPr>
+          <w:noProof/>
+        </w:rPr>
+        <w:lastRenderedPageBreak/>
+        <w:drawing>
+          <wp:inline distT="0" distB="0" distL="0" distR="0">
+            <wp:extent cx="5629275" cy="5676900"/>
+            <wp:effectExtent l="0" t="0" r="0" b="0"/>
+            <wp:docPr id="7" name="Imagine 7"/>
+            <wp:cNvGraphicFramePr>
+              <a:graphicFrameLocks xmlns:a="http://schemas.openxmlformats.org/drawingml/2006/main" noChangeAspect="1"/>
+            </wp:cNvGraphicFramePr>
+            <a:graphic xmlns:a="http://schemas.openxmlformats.org/drawingml/2006/main">
+              <a:graphicData uri="http://schemas.openxmlformats.org/drawingml/2006/picture">
+                <pic:pic xmlns:pic="http://schemas.openxmlformats.org/drawingml/2006/picture">
+                  <pic:nvPicPr>
+                    <pic:cNvPr id="7" name="Proj3Comm.jpg"/>
+                    <pic:cNvPicPr/>
+                  </pic:nvPicPr>
+                  <pic:blipFill>
+                    <a:blip r:embed="rId14">
+                      <a:extLst>
+                        <a:ext uri="{28A0092B-C50C-407E-A947-70E740481C1C}">
+                          <a14:useLocalDpi xmlns:a14="http://schemas.microsoft.com/office/drawing/2010/main" val="0"/>
+                        </a:ext>
+                      </a:extLst>
+                    </a:blip>
+                    <a:stretch>
+                      <a:fillRect/>
+                    </a:stretch>
+                  </pic:blipFill>
+                  <pic:spPr>
+                    <a:xfrm>
+                      <a:off x="0" y="0"/>
+                      <a:ext cx="5629275" cy="5676900"/>
+                    </a:xfrm>
+                    <a:prstGeom prst="rect">
+                      <a:avLst/>
+                    </a:prstGeom>
+                  </pic:spPr>
+                </pic:pic>
+              </a:graphicData>
+            </a:graphic>
+          </wp:inline>
+        </w:drawing>
+      </w:r>
+    </w:p>
+    <w:p>
+      <w:pPr>
         <w:rPr>
           <w:i/>
           <w:color w:val="943634"/>
         </w:rPr>
       </w:pPr>
-      <w:r>
-        <w:rPr>
-          <w:i/>
-          <w:color w:val="943634"/>
-        </w:rPr>
-        <w:t>[Create the interaction diagrams (1 sequence, 1 communication diagrams) for 2 relevant scenarios]</w:t>
-      </w:r>
     </w:p>
     <w:p>
       <w:pPr>
@@ -2610,7 +2746,7 @@
           <w:rFonts w:ascii="Times New Roman" w:hAnsi="Times New Roman"/>
         </w:rPr>
       </w:pPr>
-      <w:bookmarkStart w:id="11" w:name="_Toc285793964"/>
+      <w:bookmarkStart w:id="10" w:name="_Toc285793964"/>
       <w:r>
         <w:rPr>
           <w:rFonts w:ascii="Times New Roman" w:hAnsi="Times New Roman"/>
@@ -2623,68 +2759,94 @@
         </w:rPr>
         <w:t>Design</w:t>
       </w:r>
-      <w:bookmarkEnd w:id="11"/>
-    </w:p>
-    <w:p>
-      <w:pPr>
-        <w:ind w:left="709"/>
-        <w:rPr>
-          <w:i/>
-          <w:color w:val="943634"/>
-        </w:rPr>
-      </w:pPr>
-      <w:r>
-        <w:rPr>
-          <w:i/>
-          <w:color w:val="943634"/>
-        </w:rPr>
-        <w:t>[Create the</w:t>
-      </w:r>
-      <w:r>
-        <w:rPr>
-          <w:i/>
-          <w:color w:val="943634"/>
-        </w:rPr>
-        <w:t xml:space="preserve"> UML</w:t>
-      </w:r>
-      <w:r>
-        <w:rPr>
-          <w:i/>
-          <w:color w:val="943634"/>
-        </w:rPr>
-        <w:t xml:space="preserve"> class diagram; apply</w:t>
-      </w:r>
-      <w:r>
-        <w:rPr>
-          <w:i/>
-          <w:color w:val="943634"/>
-        </w:rPr>
-        <w:t xml:space="preserve"> </w:t>
+      <w:bookmarkEnd w:id="10"/>
+    </w:p>
+    <w:p/>
+    <w:p>
+      <w:r>
+        <w:t xml:space="preserve">The UML class diagram presents the major classes that are present in the application. The application will use Hibernate framework for data access, therefore there will be entities and repositories for each entity. The web </w:t>
       </w:r>
       <w:proofErr w:type="spellStart"/>
       <w:r>
-        <w:rPr>
-          <w:i/>
-          <w:color w:val="943634"/>
-        </w:rPr>
-        <w:t>GoF</w:t>
+        <w:t>api</w:t>
       </w:r>
       <w:proofErr w:type="spellEnd"/>
       <w:r>
-        <w:rPr>
-          <w:i/>
-          <w:color w:val="943634"/>
-        </w:rPr>
-        <w:t xml:space="preserve"> patterns</w:t>
-      </w:r>
-      <w:r>
-        <w:rPr>
-          <w:i/>
-          <w:color w:val="943634"/>
-        </w:rPr>
-        <w:t xml:space="preserve"> and motivate your choice]</w:t>
-      </w:r>
-    </w:p>
+        <w:t xml:space="preserve"> part of the application will have a set of controllers, which will act as the communication layer for client applications. The android app will only feature some activity classes.</w:t>
+      </w:r>
+    </w:p>
+    <w:p/>
+    <w:p>
+      <w:r>
+        <w:t xml:space="preserve">As for design patterns, as of now only 2 have been introduced in the application. The Observer design pattern will keep a track of the users which need to be notified that their bus pass is about to expire. This will allow some users to opt out of the feature, and choose instead to have their lines updated automatically, without ant form of input being needed from them. The second design pattern is the factory design pattern, which makes data transfer </w:t>
+      </w:r>
+      <w:proofErr w:type="spellStart"/>
+      <w:r>
+        <w:t>objetcs</w:t>
+      </w:r>
+      <w:proofErr w:type="spellEnd"/>
+      <w:r>
+        <w:t xml:space="preserve">, which will be transmitted to and from the </w:t>
+      </w:r>
+      <w:proofErr w:type="gramStart"/>
+      <w:r>
+        <w:t>client side</w:t>
+      </w:r>
+      <w:proofErr w:type="gramEnd"/>
+      <w:r>
+        <w:t xml:space="preserve"> part of the application.</w:t>
+      </w:r>
+    </w:p>
+    <w:p>
+      <w:r>
+        <w:rPr>
+          <w:noProof/>
+        </w:rPr>
+        <w:lastRenderedPageBreak/>
+        <w:drawing>
+          <wp:inline distT="0" distB="0" distL="0" distR="0">
+            <wp:extent cx="5943600" cy="3651885"/>
+            <wp:effectExtent l="0" t="0" r="0" b="0"/>
+            <wp:docPr id="8" name="Imagine 8"/>
+            <wp:cNvGraphicFramePr>
+              <a:graphicFrameLocks xmlns:a="http://schemas.openxmlformats.org/drawingml/2006/main" noChangeAspect="1"/>
+            </wp:cNvGraphicFramePr>
+            <a:graphic xmlns:a="http://schemas.openxmlformats.org/drawingml/2006/main">
+              <a:graphicData uri="http://schemas.openxmlformats.org/drawingml/2006/picture">
+                <pic:pic xmlns:pic="http://schemas.openxmlformats.org/drawingml/2006/picture">
+                  <pic:nvPicPr>
+                    <pic:cNvPr id="8" name="Drawing4.png"/>
+                    <pic:cNvPicPr/>
+                  </pic:nvPicPr>
+                  <pic:blipFill>
+                    <a:blip r:embed="rId15" cstate="print">
+                      <a:extLst>
+                        <a:ext uri="{28A0092B-C50C-407E-A947-70E740481C1C}">
+                          <a14:useLocalDpi xmlns:a14="http://schemas.microsoft.com/office/drawing/2010/main" val="0"/>
+                        </a:ext>
+                      </a:extLst>
+                    </a:blip>
+                    <a:stretch>
+                      <a:fillRect/>
+                    </a:stretch>
+                  </pic:blipFill>
+                  <pic:spPr>
+                    <a:xfrm>
+                      <a:off x="0" y="0"/>
+                      <a:ext cx="5943600" cy="3651885"/>
+                    </a:xfrm>
+                    <a:prstGeom prst="rect">
+                      <a:avLst/>
+                    </a:prstGeom>
+                  </pic:spPr>
+                </pic:pic>
+              </a:graphicData>
+            </a:graphic>
+          </wp:inline>
+        </w:drawing>
+      </w:r>
+    </w:p>
+    <w:p/>
     <w:p>
       <w:pPr>
         <w:pStyle w:val="Titlu1"/>
@@ -2697,29 +2859,68 @@
           <w:rFonts w:ascii="Times New Roman" w:hAnsi="Times New Roman"/>
         </w:rPr>
       </w:pPr>
-      <w:bookmarkStart w:id="12" w:name="_Toc285793965"/>
-      <w:r>
-        <w:rPr>
-          <w:rFonts w:ascii="Times New Roman" w:hAnsi="Times New Roman"/>
-        </w:rPr>
+      <w:bookmarkStart w:id="11" w:name="_Toc285793965"/>
+      <w:r>
+        <w:rPr>
+          <w:rFonts w:ascii="Times New Roman" w:hAnsi="Times New Roman"/>
+        </w:rPr>
+        <w:lastRenderedPageBreak/>
         <w:t>Data Model</w:t>
       </w:r>
-      <w:bookmarkEnd w:id="12"/>
-    </w:p>
-    <w:p>
-      <w:pPr>
-        <w:ind w:left="709"/>
-        <w:rPr>
-          <w:i/>
-          <w:color w:val="943634"/>
-        </w:rPr>
-      </w:pPr>
-      <w:r>
-        <w:rPr>
-          <w:i/>
-          <w:color w:val="943634"/>
-        </w:rPr>
-        <w:t>[Create the data model for the system.]</w:t>
+      <w:bookmarkEnd w:id="11"/>
+    </w:p>
+    <w:p>
+      <w:pPr>
+        <w:pStyle w:val="Titlu1"/>
+        <w:numPr>
+          <w:ilvl w:val="0"/>
+          <w:numId w:val="0"/>
+        </w:numPr>
+        <w:ind w:left="720" w:hanging="720"/>
+        <w:rPr>
+          <w:rFonts w:ascii="Times New Roman" w:hAnsi="Times New Roman"/>
+        </w:rPr>
+      </w:pPr>
+      <w:bookmarkStart w:id="12" w:name="_Toc285793966"/>
+      <w:r>
+        <w:rPr>
+          <w:noProof/>
+        </w:rPr>
+        <w:drawing>
+          <wp:inline distT="0" distB="0" distL="0" distR="0" wp14:anchorId="25C14D7B" wp14:editId="360A1D57">
+            <wp:extent cx="5943600" cy="3808095"/>
+            <wp:effectExtent l="0" t="0" r="0" b="0"/>
+            <wp:docPr id="9" name="Imagine 9"/>
+            <wp:cNvGraphicFramePr>
+              <a:graphicFrameLocks xmlns:a="http://schemas.openxmlformats.org/drawingml/2006/main" noChangeAspect="1"/>
+            </wp:cNvGraphicFramePr>
+            <a:graphic xmlns:a="http://schemas.openxmlformats.org/drawingml/2006/main">
+              <a:graphicData uri="http://schemas.openxmlformats.org/drawingml/2006/picture">
+                <pic:pic xmlns:pic="http://schemas.openxmlformats.org/drawingml/2006/picture">
+                  <pic:nvPicPr>
+                    <pic:cNvPr id="1" name=""/>
+                    <pic:cNvPicPr/>
+                  </pic:nvPicPr>
+                  <pic:blipFill>
+                    <a:blip r:embed="rId16"/>
+                    <a:stretch>
+                      <a:fillRect/>
+                    </a:stretch>
+                  </pic:blipFill>
+                  <pic:spPr>
+                    <a:xfrm>
+                      <a:off x="0" y="0"/>
+                      <a:ext cx="5943600" cy="3808095"/>
+                    </a:xfrm>
+                    <a:prstGeom prst="rect">
+                      <a:avLst/>
+                    </a:prstGeom>
+                  </pic:spPr>
+                </pic:pic>
+              </a:graphicData>
+            </a:graphic>
+          </wp:inline>
+        </w:drawing>
       </w:r>
     </w:p>
     <w:p>
@@ -2734,49 +2935,34 @@
           <w:rFonts w:ascii="Times New Roman" w:hAnsi="Times New Roman"/>
         </w:rPr>
       </w:pPr>
-      <w:bookmarkStart w:id="13" w:name="_Toc285793966"/>
       <w:r>
         <w:rPr>
           <w:rFonts w:ascii="Times New Roman" w:hAnsi="Times New Roman"/>
         </w:rPr>
         <w:t>Unit Testing</w:t>
       </w:r>
+      <w:bookmarkEnd w:id="12"/>
+    </w:p>
+    <w:p/>
+    <w:p>
+      <w:r>
+        <w:t xml:space="preserve">There is no clear way as to how the testing will be done. However, unit testing and integration tests will be mainly used. The test cases for which these tests will be performed can be found in the </w:t>
+      </w:r>
+      <w:proofErr w:type="spellStart"/>
+      <w:r>
+        <w:t>Project_UseCaseModel</w:t>
+      </w:r>
+      <w:proofErr w:type="spellEnd"/>
+      <w:r>
+        <w:t xml:space="preserve"> file in this folder.</w:t>
+      </w:r>
+    </w:p>
+    <w:p>
+      <w:pPr>
+        <w:ind w:firstLine="720"/>
+      </w:pPr>
+      <w:bookmarkStart w:id="13" w:name="_GoBack"/>
       <w:bookmarkEnd w:id="13"/>
-    </w:p>
-    <w:p>
-      <w:pPr>
-        <w:ind w:left="709"/>
-        <w:rPr>
-          <w:i/>
-          <w:color w:val="943634"/>
-        </w:rPr>
-      </w:pPr>
-      <w:r>
-        <w:rPr>
-          <w:i/>
-          <w:color w:val="943634"/>
-        </w:rPr>
-        <w:t>[</w:t>
-      </w:r>
-      <w:r>
-        <w:rPr>
-          <w:i/>
-          <w:color w:val="943634"/>
-        </w:rPr>
-        <w:t>Present the used testing methods and the associated test case scenarios</w:t>
-      </w:r>
-      <w:r>
-        <w:rPr>
-          <w:i/>
-          <w:color w:val="943634"/>
-        </w:rPr>
-        <w:t>.]</w:t>
-      </w:r>
-    </w:p>
-    <w:p>
-      <w:pPr>
-        <w:ind w:firstLine="720"/>
-      </w:pPr>
     </w:p>
     <w:p>
       <w:pPr>
@@ -2795,7 +2981,6 @@
         <w:rPr>
           <w:rFonts w:ascii="Times New Roman" w:hAnsi="Times New Roman"/>
         </w:rPr>
-        <w:lastRenderedPageBreak/>
         <w:t>Elaboration – Iteration 2</w:t>
       </w:r>
       <w:bookmarkEnd w:id="14"/>
@@ -3001,6 +3186,7 @@
         <w:rPr>
           <w:rFonts w:ascii="Times New Roman" w:hAnsi="Times New Roman"/>
         </w:rPr>
+        <w:lastRenderedPageBreak/>
         <w:t>System Testing</w:t>
       </w:r>
       <w:bookmarkEnd w:id="21"/>
@@ -3096,10 +3282,10 @@
     </w:p>
     <w:p/>
     <w:sectPr>
-      <w:headerReference w:type="default" r:id="rId13"/>
-      <w:footerReference w:type="default" r:id="rId14"/>
-      <w:headerReference w:type="first" r:id="rId15"/>
-      <w:footerReference w:type="first" r:id="rId16"/>
+      <w:headerReference w:type="default" r:id="rId17"/>
+      <w:footerReference w:type="default" r:id="rId18"/>
+      <w:headerReference w:type="first" r:id="rId19"/>
+      <w:footerReference w:type="first" r:id="rId20"/>
       <w:pgSz w:w="12240" w:h="15840" w:code="1"/>
       <w:pgMar w:top="1440" w:right="1440" w:bottom="1440" w:left="1440" w:header="720" w:footer="720" w:gutter="0"/>
       <w:cols w:space="720"/>
@@ -3280,29 +3466,15 @@
             </w:rPr>
             <w:t xml:space="preserve"> of </w:t>
           </w:r>
-          <w:r>
-            <w:fldChar w:fldCharType="begin"/>
-          </w:r>
-          <w:r>
-            <w:instrText xml:space="preserve"> NUMPAGES  \* MERGEFORMAT </w:instrText>
-          </w:r>
-          <w:r>
-            <w:fldChar w:fldCharType="separate"/>
-          </w:r>
-          <w:r>
-            <w:rPr>
-              <w:rStyle w:val="Numrdepagin"/>
-              <w:noProof/>
-            </w:rPr>
-            <w:t>5</w:t>
-          </w:r>
-          <w:r>
-            <w:rPr>
-              <w:rStyle w:val="Numrdepagin"/>
-              <w:noProof/>
-            </w:rPr>
-            <w:fldChar w:fldCharType="end"/>
-          </w:r>
+          <w:fldSimple w:instr=" NUMPAGES  \* MERGEFORMAT ">
+            <w:r>
+              <w:rPr>
+                <w:rStyle w:val="Numrdepagin"/>
+                <w:noProof/>
+              </w:rPr>
+              <w:t>5</w:t>
+            </w:r>
+          </w:fldSimple>
         </w:p>
       </w:tc>
     </w:tr>
@@ -3386,9 +3558,6 @@
             <w:instrText xml:space="preserve"> SUBJECT  \* MERGEFORMAT </w:instrText>
           </w:r>
           <w:r>
-            <w:fldChar w:fldCharType="separate"/>
-          </w:r>
-          <w:r>
             <w:fldChar w:fldCharType="end"/>
           </w:r>
         </w:p>
@@ -3420,24 +3589,14 @@
           <w:tcW w:w="6379" w:type="dxa"/>
         </w:tcPr>
         <w:p>
-          <w:r>
-            <w:fldChar w:fldCharType="begin"/>
-          </w:r>
-          <w:r>
-            <w:instrText xml:space="preserve"> TITLE  \* MERGEFORMAT </w:instrText>
-          </w:r>
-          <w:r>
-            <w:fldChar w:fldCharType="separate"/>
-          </w:r>
-          <w:r>
-            <w:t>Analysis and Design</w:t>
-          </w:r>
-          <w:r>
-            <w:t xml:space="preserve"> Document</w:t>
-          </w:r>
-          <w:r>
-            <w:fldChar w:fldCharType="end"/>
-          </w:r>
+          <w:fldSimple w:instr=" TITLE  \* MERGEFORMAT ">
+            <w:r>
+              <w:t>Analysis and Design</w:t>
+            </w:r>
+            <w:r>
+              <w:t xml:space="preserve"> Document</w:t>
+            </w:r>
+          </w:fldSimple>
         </w:p>
       </w:tc>
       <w:tc>
@@ -4965,7 +5124,7 @@
     <w:lsdException w:name="Table Web 2" w:semiHidden="1" w:unhideWhenUsed="1"/>
     <w:lsdException w:name="Table Web 3" w:semiHidden="1" w:unhideWhenUsed="1"/>
     <w:lsdException w:name="Balloon Text" w:semiHidden="1" w:unhideWhenUsed="1"/>
-    <w:lsdException w:name="Table Grid" w:semiHidden="1" w:uiPriority="59" w:unhideWhenUsed="1"/>
+    <w:lsdException w:name="Table Grid" w:uiPriority="59"/>
     <w:lsdException w:name="Table Theme" w:semiHidden="1" w:unhideWhenUsed="1"/>
     <w:lsdException w:name="Placeholder Text" w:semiHidden="1"/>
     <w:lsdException w:name="No Spacing" w:uiPriority="1" w:qFormat="1"/>

</xml_diff>